<commit_message>
Complete prelim eda draft
</commit_message>
<xml_diff>
--- a/artcl/data_paper/draft.docx
+++ b/artcl/data_paper/draft.docx
@@ -154,7 +154,7 @@
     </w:p>
     <w:p>
       <w:pPr>
-        <w:spacing w:line="480" w:lineRule="auto"/>
+        <w:spacing w:after="240" w:line="360" w:lineRule="auto"/>
         <w:rPr>
           <w:lang w:val="en-US"/>
         </w:rPr>
@@ -163,19 +163,19 @@
         <w:rPr>
           <w:lang w:val="en-US"/>
         </w:rPr>
-        <w:t xml:space="preserve">Our data extend the coverage and increase the granularity of prior </w:t>
-      </w:r>
-      <w:r>
-        <w:rPr>
-          <w:lang w:val="en-US"/>
-        </w:rPr>
-        <w:t xml:space="preserve">collection efforts. </w:t>
-      </w:r>
-      <w:r>
-        <w:rPr>
-          <w:lang w:val="en-US"/>
-        </w:rPr>
-        <w:t xml:space="preserve">First, </w:t>
+        <w:t xml:space="preserve">Our data extend the coverage and increase the granularity of </w:t>
+      </w:r>
+      <w:r>
+        <w:rPr>
+          <w:lang w:val="en-US"/>
+        </w:rPr>
+        <w:t>extant data on pre-electoral coalitions</w:t>
+      </w:r>
+      <w:r>
+        <w:rPr>
+          <w:lang w:val="en-US"/>
+        </w:rPr>
+        <w:t xml:space="preserve">. </w:t>
       </w:r>
       <w:r>
         <w:rPr>
@@ -236,7 +236,19 @@
         <w:rPr>
           <w:lang w:val="en-US"/>
         </w:rPr>
-        <w:t xml:space="preserve">parliamentary democracies. For the period from 1946 to 2002 Golder coded 240 pre-electoral coalitions. A related study on voter turnout in parliamentary elections </w:t>
+        <w:t xml:space="preserve">parliamentary democracies. For the period from 1946 to 2002 </w:t>
+      </w:r>
+      <w:r>
+        <w:rPr>
+          <w:lang w:val="en-US"/>
+        </w:rPr>
+        <w:t>Golder codes</w:t>
+      </w:r>
+      <w:r>
+        <w:rPr>
+          <w:lang w:val="en-US"/>
+        </w:rPr>
+        <w:t xml:space="preserve"> 240 pre-electoral coalitions. A related study on voter turnout in parliamentary elections </w:t>
       </w:r>
       <w:r>
         <w:rPr>
@@ -285,7 +297,7 @@
         <w:rPr>
           <w:lang w:val="en-US"/>
         </w:rPr>
-        <w:t>In extension of these pioneering efforts,</w:t>
+        <w:t>In extension of these efforts,</w:t>
       </w:r>
       <w:r>
         <w:rPr>
@@ -297,6 +309,12 @@
         <w:rPr>
           <w:lang w:val="en-US"/>
         </w:rPr>
+        <w:t>, including Central and Eastern Europe</w:t>
+      </w:r>
+      <w:r>
+        <w:rPr>
+          <w:lang w:val="en-US"/>
+        </w:rPr>
         <w:t>.</w:t>
       </w:r>
       <w:r>
@@ -321,7 +339,19 @@
         <w:rPr>
           <w:lang w:val="en-US"/>
         </w:rPr>
-        <w:t xml:space="preserve">, it identifies </w:t>
+        <w:t xml:space="preserve">, </w:t>
+      </w:r>
+      <w:r>
+        <w:rPr>
+          <w:lang w:val="en-US"/>
+        </w:rPr>
+        <w:t xml:space="preserve">our data </w:t>
+      </w:r>
+      <w:r>
+        <w:rPr>
+          <w:lang w:val="en-US"/>
+        </w:rPr>
+        <w:t xml:space="preserve">identifies </w:t>
       </w:r>
       <w:r>
         <w:rPr>
@@ -339,7 +369,19 @@
         <w:rPr>
           <w:lang w:val="en-US"/>
         </w:rPr>
-        <w:t>pre-electoral coalitions. Second, for each pre-electoral coalition, our data reports information on its type, the existence of a joint program, and incumbency status.</w:t>
+        <w:t>pre-electoral coalitions.</w:t>
+      </w:r>
+      <w:r>
+        <w:rPr>
+          <w:lang w:val="en-US"/>
+        </w:rPr>
+        <w:t xml:space="preserve"> Moreover</w:t>
+      </w:r>
+      <w:r>
+        <w:rPr>
+          <w:lang w:val="en-US"/>
+        </w:rPr>
+        <w:t>, for each pre-electoral coalition, our data reports information on its type, the existence of a joint program, and incumbency status.</w:t>
       </w:r>
       <w:r>
         <w:rPr>
@@ -460,7 +502,7 @@
     </w:p>
     <w:p>
       <w:pPr>
-        <w:spacing w:line="480" w:lineRule="auto"/>
+        <w:spacing w:after="240" w:line="360" w:lineRule="auto"/>
         <w:jc w:val="center"/>
         <w:rPr>
           <w:lang w:val="en-US"/>
@@ -470,6 +512,12 @@
         <w:rPr>
           <w:lang w:val="en-US"/>
         </w:rPr>
+        <w:t xml:space="preserve">-- </w:t>
+      </w:r>
+      <w:r>
+        <w:rPr>
+          <w:lang w:val="en-US"/>
+        </w:rPr>
         <w:fldChar w:fldCharType="begin"/>
       </w:r>
       <w:r>
@@ -487,6 +535,12 @@
         <w:rPr>
           <w:lang w:val="en-US"/>
         </w:rPr>
+        <w:instrText xml:space="preserve"> \* MERGEFORMAT </w:instrText>
+      </w:r>
+      <w:r>
+        <w:rPr>
+          <w:lang w:val="en-US"/>
+        </w:rPr>
         <w:fldChar w:fldCharType="separate"/>
       </w:r>
       <w:r>
@@ -513,11 +567,17 @@
           <w:lang w:val="en-US"/>
         </w:rPr>
         <w:t xml:space="preserve"> about here</w:t>
+      </w:r>
+      <w:r>
+        <w:rPr>
+          <w:lang w:val="en-US"/>
+        </w:rPr>
+        <w:t xml:space="preserve"> --</w:t>
       </w:r>
     </w:p>
     <w:p>
       <w:pPr>
-        <w:spacing w:line="480" w:lineRule="auto"/>
+        <w:spacing w:after="240" w:line="360" w:lineRule="auto"/>
         <w:rPr>
           <w:lang w:val="en-US"/>
         </w:rPr>
@@ -549,19 +609,288 @@
         <w:rPr>
           <w:lang w:val="en-US"/>
         </w:rPr>
+        <w:instrText xml:space="preserve"> \* MERGEFORMAT </w:instrText>
+      </w:r>
+      <w:r>
+        <w:rPr>
+          <w:lang w:val="en-US"/>
+        </w:rPr>
         <w:fldChar w:fldCharType="separate"/>
       </w:r>
       <w:r>
         <w:rPr>
           <w:lang w:val="en-US"/>
         </w:rPr>
-        <w:t>Tabl</w:t>
-      </w:r>
-      <w:r>
-        <w:rPr>
-          <w:lang w:val="en-US"/>
-        </w:rPr>
-        <w:t>e</w:t>
+        <w:t xml:space="preserve">Table </w:t>
+      </w:r>
+      <w:r>
+        <w:rPr>
+          <w:noProof/>
+          <w:lang w:val="en-US"/>
+        </w:rPr>
+        <w:t>1</w:t>
+      </w:r>
+      <w:r>
+        <w:rPr>
+          <w:lang w:val="en-US"/>
+        </w:rPr>
+        <w:fldChar w:fldCharType="end"/>
+      </w:r>
+      <w:r>
+        <w:rPr>
+          <w:lang w:val="en-US"/>
+        </w:rPr>
+        <w:t xml:space="preserve"> shows, </w:t>
+      </w:r>
+      <w:r>
+        <w:rPr>
+          <w:lang w:val="en-US"/>
+        </w:rPr>
+        <w:t xml:space="preserve">countries differ markedly on their experience with pre-electoral coalitions. </w:t>
+      </w:r>
+      <w:r>
+        <w:rPr>
+          <w:lang w:val="en-US"/>
+        </w:rPr>
+        <w:t xml:space="preserve">In some instances, e.g., Australia, Germany, and France, the number of PECs outranks the number of elections held since 1945. Pre-Electoral coalitions competed in all post-1945 German and Australian parliamentary elections and on average they accounted for 48 to 64 percent of the vote. In contrast, pre-electoral coalitions never formed in Canada, Malta, and Switzerland. Pre-electoral coalitions in Central and Eastern Europe which our data cover for the </w:t>
+      </w:r>
+      <w:proofErr w:type="gramStart"/>
+      <w:r>
+        <w:rPr>
+          <w:lang w:val="en-US"/>
+        </w:rPr>
+        <w:t>first time</w:t>
+      </w:r>
+      <w:proofErr w:type="gramEnd"/>
+      <w:r>
+        <w:rPr>
+          <w:lang w:val="en-US"/>
+        </w:rPr>
+        <w:t xml:space="preserve"> rank anywhere in between these extremes. For example, PECs formed in 80 percent of all Bulgarian elections and accounted for 54 percent of the popular vote on average whereas these figures drop to 38 and 10 percent in the Czech Republic. Moreover, </w:t>
+      </w:r>
+      <w:r>
+        <w:rPr>
+          <w:lang w:val="en-US"/>
+        </w:rPr>
+        <w:lastRenderedPageBreak/>
+        <w:t xml:space="preserve">our data show considerable variation in both, the probability to which incumbent governments form pre-electoral coalitions and the likelihood of joint programs. On these accounts, the </w:t>
+      </w:r>
+      <w:r>
+        <w:rPr>
+          <w:lang w:val="en-US"/>
+        </w:rPr>
+        <w:t>Romanian</w:t>
+      </w:r>
+      <w:r>
+        <w:rPr>
+          <w:lang w:val="en-US"/>
+        </w:rPr>
+        <w:t xml:space="preserve"> experience contrasts markedly with the Danish case. </w:t>
+      </w:r>
+      <w:commentRangeStart w:id="0"/>
+      <w:r>
+        <w:rPr>
+          <w:lang w:val="en-US"/>
+        </w:rPr>
+        <w:t xml:space="preserve">In both countries, pre-electoral coalitions competed in about 80 percent of all legislative elections. Remarkably, </w:t>
+      </w:r>
+      <w:r>
+        <w:rPr>
+          <w:lang w:val="en-US"/>
+        </w:rPr>
+        <w:t xml:space="preserve">Romanian </w:t>
+      </w:r>
+      <w:r>
+        <w:rPr>
+          <w:lang w:val="en-US"/>
+        </w:rPr>
+        <w:t xml:space="preserve">governments </w:t>
+      </w:r>
+      <w:r>
+        <w:rPr>
+          <w:lang w:val="en-US"/>
+        </w:rPr>
+        <w:t xml:space="preserve">rarely </w:t>
+      </w:r>
+      <w:r>
+        <w:rPr>
+          <w:lang w:val="en-US"/>
+        </w:rPr>
+        <w:t xml:space="preserve">formed PECs, but 92 percent of all </w:t>
+      </w:r>
+      <w:r>
+        <w:rPr>
+          <w:lang w:val="en-US"/>
+        </w:rPr>
+        <w:t xml:space="preserve">Romanian </w:t>
+      </w:r>
+      <w:r>
+        <w:rPr>
+          <w:lang w:val="en-US"/>
+        </w:rPr>
+        <w:t xml:space="preserve">PECs agreed on a shared platform. In contrast, about one-third of Danish governments formed a pre-electoral coalition, but PECs </w:t>
+      </w:r>
+      <w:r>
+        <w:rPr>
+          <w:lang w:val="en-US"/>
+        </w:rPr>
+        <w:t>rarely</w:t>
+      </w:r>
+      <w:r>
+        <w:rPr>
+          <w:lang w:val="en-US"/>
+        </w:rPr>
+        <w:t xml:space="preserve"> compete on the same platform.</w:t>
+      </w:r>
+      <w:commentRangeEnd w:id="0"/>
+      <w:r>
+        <w:rPr>
+          <w:rStyle w:val="CommentReference"/>
+        </w:rPr>
+        <w:commentReference w:id="0"/>
+      </w:r>
+    </w:p>
+    <w:p>
+      <w:pPr>
+        <w:spacing w:after="240" w:line="360" w:lineRule="auto"/>
+        <w:jc w:val="center"/>
+        <w:rPr>
+          <w:lang w:val="en-US"/>
+        </w:rPr>
+      </w:pPr>
+      <w:r>
+        <w:rPr>
+          <w:lang w:val="en-US"/>
+        </w:rPr>
+        <w:t xml:space="preserve">-- </w:t>
+      </w:r>
+      <w:r>
+        <w:rPr>
+          <w:lang w:val="en-US"/>
+        </w:rPr>
+        <w:fldChar w:fldCharType="begin"/>
+      </w:r>
+      <w:r>
+        <w:rPr>
+          <w:lang w:val="en-US"/>
+        </w:rPr>
+        <w:instrText xml:space="preserve"> REF _Ref15034520 \h </w:instrText>
+      </w:r>
+      <w:r>
+        <w:rPr>
+          <w:lang w:val="en-US"/>
+        </w:rPr>
+      </w:r>
+      <w:r>
+        <w:rPr>
+          <w:lang w:val="en-US"/>
+        </w:rPr>
+        <w:instrText xml:space="preserve"> \* MERGEFORMAT </w:instrText>
+      </w:r>
+      <w:r>
+        <w:rPr>
+          <w:lang w:val="en-US"/>
+        </w:rPr>
+        <w:fldChar w:fldCharType="separate"/>
+      </w:r>
+      <w:r>
+        <w:rPr>
+          <w:lang w:val="en-US"/>
+        </w:rPr>
+        <w:t xml:space="preserve">Figure </w:t>
+      </w:r>
+      <w:r>
+        <w:rPr>
+          <w:noProof/>
+          <w:lang w:val="en-US"/>
+        </w:rPr>
+        <w:t>1</w:t>
+      </w:r>
+      <w:r>
+        <w:rPr>
+          <w:lang w:val="en-US"/>
+        </w:rPr>
+        <w:fldChar w:fldCharType="end"/>
+      </w:r>
+      <w:r>
+        <w:rPr>
+          <w:lang w:val="en-US"/>
+        </w:rPr>
+        <w:t xml:space="preserve"> about here –</w:t>
+      </w:r>
+    </w:p>
+    <w:p>
+      <w:pPr>
+        <w:spacing w:after="240" w:line="360" w:lineRule="auto"/>
+        <w:rPr>
+          <w:lang w:val="en-US"/>
+        </w:rPr>
+      </w:pPr>
+      <w:r>
+        <w:rPr>
+          <w:lang w:val="en-US"/>
+        </w:rPr>
+        <w:t xml:space="preserve">Moving on to more dynamic aspects of our data, </w:t>
+      </w:r>
+      <w:r>
+        <w:rPr>
+          <w:lang w:val="en-US"/>
+        </w:rPr>
+        <w:fldChar w:fldCharType="begin"/>
+      </w:r>
+      <w:r>
+        <w:rPr>
+          <w:lang w:val="en-US"/>
+        </w:rPr>
+        <w:instrText xml:space="preserve"> REF _Ref15034520 \h </w:instrText>
+      </w:r>
+      <w:r>
+        <w:rPr>
+          <w:lang w:val="en-US"/>
+        </w:rPr>
+      </w:r>
+      <w:r>
+        <w:rPr>
+          <w:lang w:val="en-US"/>
+        </w:rPr>
+        <w:instrText xml:space="preserve"> \* MERGEFORMAT </w:instrText>
+      </w:r>
+      <w:r>
+        <w:rPr>
+          <w:lang w:val="en-US"/>
+        </w:rPr>
+        <w:fldChar w:fldCharType="separate"/>
+      </w:r>
+      <w:r>
+        <w:rPr>
+          <w:lang w:val="en-US"/>
+        </w:rPr>
+        <w:t xml:space="preserve">Figure </w:t>
+      </w:r>
+      <w:r>
+        <w:rPr>
+          <w:noProof/>
+          <w:lang w:val="en-US"/>
+        </w:rPr>
+        <w:t>1</w:t>
+      </w:r>
+      <w:r>
+        <w:rPr>
+          <w:lang w:val="en-US"/>
+        </w:rPr>
+        <w:fldChar w:fldCharType="end"/>
+      </w:r>
+      <w:r>
+        <w:rPr>
+          <w:lang w:val="en-US"/>
+        </w:rPr>
+        <w:t xml:space="preserve"> plots the absolute frequencies of coalition type, incumbency, and joint program over time </w:t>
+      </w:r>
+      <w:r>
+        <w:rPr>
+          <w:lang w:val="en-US"/>
+        </w:rPr>
+        <w:t>singling out CEE</w:t>
       </w:r>
       <w:r>
         <w:rPr>
@@ -571,10 +900,325 @@
       </w:r>
       <w:r>
         <w:rPr>
+          <w:lang w:val="en-US"/>
+        </w:rPr>
+        <w:t>countries</w:t>
+      </w:r>
+      <w:r>
+        <w:rPr>
+          <w:lang w:val="en-US"/>
+        </w:rPr>
+        <w:t>.</w:t>
+      </w:r>
+      <w:r>
+        <w:rPr>
+          <w:rStyle w:val="FootnoteReference"/>
+          <w:lang w:val="en-US"/>
+        </w:rPr>
+        <w:footnoteReference w:id="2"/>
+      </w:r>
+      <w:r>
+        <w:rPr>
+          <w:lang w:val="en-US"/>
+        </w:rPr>
+        <w:t xml:space="preserve"> </w:t>
+      </w:r>
+      <w:r>
+        <w:rPr>
+          <w:lang w:val="en-US"/>
+        </w:rPr>
+        <w:t>Several patterns stand out</w:t>
+      </w:r>
+      <w:r>
+        <w:rPr>
+          <w:lang w:val="en-US"/>
+        </w:rPr>
+        <w:t xml:space="preserve"> from the graph. </w:t>
+      </w:r>
+      <w:r>
+        <w:rPr>
+          <w:lang w:val="en-US"/>
+        </w:rPr>
+        <w:t xml:space="preserve">First, </w:t>
+      </w:r>
+      <w:r>
+        <w:rPr>
+          <w:lang w:val="en-US"/>
+        </w:rPr>
+        <w:t xml:space="preserve">as can be seen from the left column, </w:t>
+      </w:r>
+      <w:r>
+        <w:rPr>
+          <w:lang w:val="en-US"/>
+        </w:rPr>
+        <w:t xml:space="preserve">pre-electoral have become more frequent </w:t>
+      </w:r>
+      <w:r>
+        <w:rPr>
+          <w:lang w:val="en-US"/>
+        </w:rPr>
+        <w:t xml:space="preserve">in </w:t>
+      </w:r>
+      <w:r>
+        <w:rPr>
+          <w:lang w:val="en-US"/>
+        </w:rPr>
+        <w:t xml:space="preserve">parliamentary democracies </w:t>
+      </w:r>
+      <w:r>
+        <w:rPr>
+          <w:lang w:val="en-US"/>
+        </w:rPr>
+        <w:t>outside the CEE region</w:t>
+      </w:r>
+      <w:r>
+        <w:rPr>
+          <w:lang w:val="en-US"/>
+        </w:rPr>
+        <w:t xml:space="preserve">. Starting from 2 </w:t>
+      </w:r>
+      <w:r>
+        <w:rPr>
+          <w:lang w:val="en-US"/>
+        </w:rPr>
+        <w:t>PECs</w:t>
+      </w:r>
+      <w:r>
+        <w:rPr>
+          <w:lang w:val="en-US"/>
+        </w:rPr>
+        <w:t xml:space="preserve"> in 1945 </w:t>
+      </w:r>
+      <w:r>
+        <w:rPr>
+          <w:lang w:val="en-US"/>
+        </w:rPr>
+        <w:t xml:space="preserve">their number </w:t>
+      </w:r>
+      <w:r>
+        <w:rPr>
+          <w:lang w:val="en-US"/>
+        </w:rPr>
+        <w:t xml:space="preserve">hits an all-time high at 15 </w:t>
+      </w:r>
+      <w:r>
+        <w:rPr>
+          <w:lang w:val="en-US"/>
+        </w:rPr>
+        <w:t xml:space="preserve">coalitions </w:t>
+      </w:r>
+      <w:r>
+        <w:rPr>
+          <w:lang w:val="en-US"/>
+        </w:rPr>
+        <w:t xml:space="preserve">in 2013. CEE countries, in contrast, </w:t>
+      </w:r>
+      <w:r>
+        <w:rPr>
+          <w:lang w:val="en-US"/>
+        </w:rPr>
+        <w:t xml:space="preserve">exhibit </w:t>
+      </w:r>
+      <w:r>
+        <w:rPr>
+          <w:lang w:val="en-US"/>
+        </w:rPr>
+        <w:t>the opposite development. When they were still young, pre-electoral coalitions frequently formed in these democracies meeting an all-time high at 13 PECs in 1992. As the CEE democracies</w:t>
+      </w:r>
+      <w:r>
+        <w:rPr>
+          <w:lang w:val="en-US"/>
+        </w:rPr>
+        <w:t>,</w:t>
+      </w:r>
+      <w:r>
+        <w:rPr>
+          <w:lang w:val="en-US"/>
+        </w:rPr>
+        <w:t xml:space="preserve"> and their party systems</w:t>
+      </w:r>
+      <w:r>
+        <w:rPr>
+          <w:lang w:val="en-US"/>
+        </w:rPr>
+        <w:t xml:space="preserve">, </w:t>
+      </w:r>
+      <w:r>
+        <w:rPr>
+          <w:lang w:val="en-US"/>
+        </w:rPr>
+        <w:t xml:space="preserve">consolidated, however, PECs lost their attractiveness </w:t>
+      </w:r>
+      <w:r>
+        <w:rPr>
+          <w:lang w:val="en-US"/>
+        </w:rPr>
+        <w:t xml:space="preserve">and largely disappeared until </w:t>
+      </w:r>
+      <w:r>
+        <w:rPr>
+          <w:lang w:val="en-US"/>
+        </w:rPr>
+        <w:t>201</w:t>
+      </w:r>
+      <w:r>
+        <w:rPr>
+          <w:lang w:val="en-US"/>
+        </w:rPr>
+        <w:t>5</w:t>
+      </w:r>
+      <w:r>
+        <w:rPr>
+          <w:lang w:val="en-US"/>
+        </w:rPr>
+        <w:t>.</w:t>
+      </w:r>
+      <w:r>
+        <w:rPr>
+          <w:lang w:val="en-US"/>
+        </w:rPr>
+        <w:t xml:space="preserve"> </w:t>
+      </w:r>
+      <w:r>
+        <w:rPr>
+          <w:lang w:val="en-US"/>
+        </w:rPr>
+        <w:t>Second</w:t>
+      </w:r>
+      <w:r>
+        <w:rPr>
+          <w:lang w:val="en-US"/>
+        </w:rPr>
+        <w:t xml:space="preserve">, incumbent governments rarely form pre-electoral coalitions regardless of geographical region. </w:t>
+      </w:r>
+      <w:r>
+        <w:rPr>
+          <w:lang w:val="en-US"/>
+        </w:rPr>
+        <w:t xml:space="preserve">The numbers oscillate around 2 incumbent PECs each year and </w:t>
+      </w:r>
+      <w:r>
+        <w:rPr>
+          <w:lang w:val="en-US"/>
+        </w:rPr>
+        <w:t>never more than 4 incumbent governments form PECs.</w:t>
+      </w:r>
+      <w:r>
+        <w:rPr>
+          <w:lang w:val="en-US"/>
+        </w:rPr>
+        <w:t xml:space="preserve"> Third</w:t>
+      </w:r>
+      <w:r>
+        <w:rPr>
+          <w:lang w:val="en-US"/>
+        </w:rPr>
+        <w:t xml:space="preserve">, PECs outside of </w:t>
+      </w:r>
+      <w:r>
+        <w:rPr>
+          <w:lang w:val="en-US"/>
+        </w:rPr>
+        <w:t xml:space="preserve">Central and Eastern Europe tend </w:t>
+      </w:r>
+      <w:r>
+        <w:rPr>
+          <w:lang w:val="en-US"/>
+        </w:rPr>
+        <w:t xml:space="preserve">to agree more frequently on joint programs in later </w:t>
+      </w:r>
+      <w:r>
+        <w:rPr>
+          <w:lang w:val="en-US"/>
+        </w:rPr>
+        <w:t xml:space="preserve">observation </w:t>
+      </w:r>
+      <w:r>
+        <w:rPr>
+          <w:lang w:val="en-US"/>
+        </w:rPr>
+        <w:t>year</w:t>
+      </w:r>
+      <w:r>
+        <w:rPr>
+          <w:lang w:val="en-US"/>
+        </w:rPr>
+        <w:t xml:space="preserve">s, but </w:t>
+      </w:r>
+      <w:r>
+        <w:rPr>
+          <w:lang w:val="en-US"/>
+        </w:rPr>
+        <w:t xml:space="preserve">PECs inside </w:t>
+      </w:r>
+      <w:r>
+        <w:rPr>
+          <w:lang w:val="en-US"/>
+        </w:rPr>
+        <w:t xml:space="preserve">this region </w:t>
+      </w:r>
+      <w:r>
+        <w:rPr>
+          <w:lang w:val="en-US"/>
+        </w:rPr>
+        <w:t>demonstrate the opposite development.</w:t>
+      </w:r>
+      <w:r>
+        <w:rPr>
+          <w:lang w:val="en-US"/>
+        </w:rPr>
+        <w:t xml:space="preserve"> Finally</w:t>
+      </w:r>
+      <w:r>
+        <w:rPr>
+          <w:lang w:val="en-US"/>
+        </w:rPr>
+        <w:t>, parties in CEE countries almost exclusively form joint lists whereas PECs outside of this region take every possible type at any given time.</w:t>
+      </w:r>
+    </w:p>
+    <w:p>
+      <w:pPr>
+        <w:spacing w:after="240" w:line="360" w:lineRule="auto"/>
+        <w:rPr>
+          <w:lang w:val="en-US"/>
+        </w:rPr>
+      </w:pPr>
+      <w:r>
+        <w:rPr>
+          <w:lang w:val="en-US"/>
+        </w:rPr>
+        <w:t>This latter pattern hints to the influence of electoral systems</w:t>
+      </w:r>
+      <w:r>
+        <w:rPr>
+          <w:lang w:val="en-US"/>
+        </w:rPr>
+        <w:t xml:space="preserve"> as anticipated by </w:t>
+      </w:r>
+      <w:r>
+        <w:rPr>
+          <w:lang w:val="en-US"/>
+        </w:rPr>
+        <w:fldChar w:fldCharType="begin"/>
+      </w:r>
+      <w:r>
+        <w:rPr>
+          <w:lang w:val="en-US"/>
+        </w:rPr>
+        <w:instrText xml:space="preserve"> ADDIN ZOTERO_ITEM CSL_CITATION {"citationID":"3dRQ1KIA","properties":{"formattedCitation":"(Golder 2006a, 17)","plainCitation":"(Golder 2006a, 17)","noteIndex":0},"citationItems":[{"id":10923,"uris":["http://zotero.org/users/229193/items/U3PQHQZZ"],"uri":["http://zotero.org/users/229193/items/U3PQHQZZ"],"itemData":{"id":10923,"type":"book","title":"The Logic of Pre-Electoral Coalition Formation","publisher":"Ohio State University Press","publisher-place":"Columbus","event-place":"Columbus","author":[{"family":"Golder","given":"Sona Nadenichek"}],"issued":{"date-parts":[["2006",1,1]]}},"locator":"17"}],"schema":"https://github.com/citation-style-language/schema/raw/master/csl-citation.json"} </w:instrText>
+      </w:r>
+      <w:r>
+        <w:rPr>
+          <w:lang w:val="en-US"/>
+        </w:rPr>
+        <w:fldChar w:fldCharType="separate"/>
+      </w:r>
+      <w:r>
+        <w:rPr>
           <w:noProof/>
           <w:lang w:val="en-US"/>
         </w:rPr>
-        <w:t>1</w:t>
+        <w:t>(Golder 2006a, 17)</w:t>
       </w:r>
       <w:r>
         <w:rPr>
@@ -586,78 +1230,397 @@
         <w:rPr>
           <w:lang w:val="en-US"/>
         </w:rPr>
-        <w:t xml:space="preserve"> shows, </w:t>
-      </w:r>
-      <w:r>
-        <w:rPr>
-          <w:lang w:val="en-US"/>
-        </w:rPr>
-        <w:t xml:space="preserve">countries differ markedly on their experience with pre-electoral coalitions. </w:t>
-      </w:r>
-      <w:r>
-        <w:rPr>
-          <w:lang w:val="en-US"/>
-        </w:rPr>
-        <w:t xml:space="preserve">countries differ markedly on their experience with pre-electoral coalitions. In some instances, e.g., Australia, Germany, and France, the number of PECs outranks the number of elections held since 1945. Pre-Electoral coalitions competed in all post-1945 German and Australian parliamentary elections and on average they accounted for 48 to 64 percent of </w:t>
+        <w:t xml:space="preserve">. Accordingly, </w:t>
+      </w:r>
+      <w:r>
+        <w:rPr>
+          <w:lang w:val="en-US"/>
+        </w:rPr>
+        <w:t>political</w:t>
+      </w:r>
+      <w:r>
+        <w:rPr>
+          <w:lang w:val="en-US"/>
+        </w:rPr>
+        <w:t xml:space="preserve"> parties tailor pre-electoral coalition to fit their institutional environment</w:t>
+      </w:r>
+      <w:r>
+        <w:rPr>
+          <w:lang w:val="en-US"/>
+        </w:rPr>
+        <w:t>, among other things</w:t>
+      </w:r>
+      <w:r>
+        <w:rPr>
+          <w:lang w:val="en-US"/>
+        </w:rPr>
+        <w:t>.</w:t>
+      </w:r>
+      <w:r>
+        <w:rPr>
+          <w:lang w:val="en-US"/>
+        </w:rPr>
+        <w:t xml:space="preserve"> Our data </w:t>
+      </w:r>
+      <w:r>
+        <w:rPr>
+          <w:lang w:val="en-US"/>
+        </w:rPr>
+        <w:t xml:space="preserve">allow easy </w:t>
+      </w:r>
+      <w:r>
+        <w:rPr>
+          <w:lang w:val="en-US"/>
+        </w:rPr>
+        <w:t xml:space="preserve">follow up </w:t>
+      </w:r>
+      <w:r>
+        <w:rPr>
+          <w:lang w:val="en-US"/>
+        </w:rPr>
+        <w:t xml:space="preserve">of </w:t>
+      </w:r>
+      <w:r>
+        <w:rPr>
+          <w:lang w:val="en-US"/>
+        </w:rPr>
+        <w:t>Golder’s intuition:</w:t>
+      </w:r>
+      <w:r>
+        <w:rPr>
+          <w:lang w:val="en-US"/>
+        </w:rPr>
+        <w:t xml:space="preserve"> </w:t>
+      </w:r>
+      <w:r>
+        <w:rPr>
+          <w:lang w:val="en-US"/>
+        </w:rPr>
+        <w:fldChar w:fldCharType="begin"/>
+      </w:r>
+      <w:r>
+        <w:rPr>
+          <w:lang w:val="en-US"/>
+        </w:rPr>
+        <w:instrText xml:space="preserve"> REF _Ref15043562 \h </w:instrText>
+      </w:r>
+      <w:r>
+        <w:rPr>
+          <w:lang w:val="en-US"/>
+        </w:rPr>
+      </w:r>
+      <w:r>
+        <w:rPr>
+          <w:lang w:val="en-US"/>
+        </w:rPr>
+        <w:instrText xml:space="preserve"> \* MERGEFORMAT </w:instrText>
+      </w:r>
+      <w:r>
+        <w:rPr>
+          <w:lang w:val="en-US"/>
+        </w:rPr>
+        <w:fldChar w:fldCharType="separate"/>
+      </w:r>
+      <w:r>
+        <w:rPr>
+          <w:lang w:val="en-US"/>
+        </w:rPr>
+        <w:t xml:space="preserve">Table </w:t>
+      </w:r>
+      <w:r>
+        <w:rPr>
+          <w:noProof/>
+          <w:lang w:val="en-US"/>
+        </w:rPr>
+        <w:t>2</w:t>
+      </w:r>
+      <w:r>
+        <w:rPr>
+          <w:lang w:val="en-US"/>
+        </w:rPr>
+        <w:fldChar w:fldCharType="end"/>
+      </w:r>
+      <w:r>
+        <w:rPr>
+          <w:lang w:val="en-US"/>
+        </w:rPr>
+        <w:t xml:space="preserve"> reports the marginal distributions of PEC type, incumbency status, and the existence of a joint program </w:t>
+      </w:r>
+      <w:r>
+        <w:rPr>
+          <w:lang w:val="en-US"/>
+        </w:rPr>
+        <w:t>together</w:t>
+      </w:r>
+      <w:r>
+        <w:rPr>
+          <w:lang w:val="en-US"/>
+        </w:rPr>
+        <w:t xml:space="preserve"> with elementary information on the electoral system</w:t>
+      </w:r>
+      <w:r>
+        <w:rPr>
+          <w:lang w:val="en-US"/>
+        </w:rPr>
+        <w:t>. More precisely, median</w:t>
+      </w:r>
+      <w:r>
+        <w:rPr>
+          <w:lang w:val="en-US"/>
+        </w:rPr>
+        <w:t xml:space="preserve"> </w:t>
+      </w:r>
+      <w:r>
+        <w:rPr>
+          <w:lang w:val="en-US"/>
+        </w:rPr>
+        <w:t>district magnitude</w:t>
+      </w:r>
+      <w:r>
+        <w:rPr>
+          <w:lang w:val="en-US"/>
+        </w:rPr>
+        <w:t xml:space="preserve"> (DM)</w:t>
+      </w:r>
+      <w:r>
+        <w:rPr>
+          <w:lang w:val="en-US"/>
+        </w:rPr>
+        <w:t>, disproportionality</w:t>
+      </w:r>
+      <w:r>
+        <w:rPr>
+          <w:lang w:val="en-US"/>
+        </w:rPr>
+        <w:t xml:space="preserve"> (</w:t>
+      </w:r>
+      <w:proofErr w:type="spellStart"/>
+      <w:r>
+        <w:rPr>
+          <w:lang w:val="en-US"/>
+        </w:rPr>
+        <w:t>Disprop</w:t>
+      </w:r>
+      <w:proofErr w:type="spellEnd"/>
+      <w:r>
+        <w:rPr>
+          <w:lang w:val="en-US"/>
+        </w:rPr>
+        <w:t>.)</w:t>
+      </w:r>
+      <w:r>
+        <w:rPr>
+          <w:lang w:val="en-US"/>
+        </w:rPr>
+        <w:t xml:space="preserve">, </w:t>
+      </w:r>
+      <w:r>
+        <w:rPr>
+          <w:lang w:val="en-US"/>
+        </w:rPr>
+        <w:t xml:space="preserve">and </w:t>
+      </w:r>
+      <w:r>
+        <w:rPr>
+          <w:lang w:val="en-US"/>
+        </w:rPr>
+        <w:t xml:space="preserve">effective </w:t>
       </w:r>
       <w:r>
         <w:rPr>
           <w:lang w:val="en-US"/>
         </w:rPr>
         <w:lastRenderedPageBreak/>
-        <w:t xml:space="preserve">the vote. In contrast, pre-electoral coalitions never formed in Canada, Malta, and Switzerland. Pre-electoral coalitions in Central and Eastern Europe which our data cover for the </w:t>
-      </w:r>
-      <w:proofErr w:type="gramStart"/>
-      <w:r>
-        <w:rPr>
-          <w:lang w:val="en-US"/>
-        </w:rPr>
-        <w:t>first time</w:t>
-      </w:r>
-      <w:proofErr w:type="gramEnd"/>
-      <w:r>
-        <w:rPr>
-          <w:lang w:val="en-US"/>
-        </w:rPr>
-        <w:t xml:space="preserve"> rank anywhere in between these extremes. For example, PECs formed in 80 percent of all Bulgarian elections and accounted for 54 percent of the popular vote on average whereas these figures drop to 38 and 10 percent in the Czech Republic. </w:t>
-      </w:r>
-      <w:r>
-        <w:rPr>
-          <w:lang w:val="en-US"/>
-        </w:rPr>
-        <w:t>Moreover, our</w:t>
-      </w:r>
-      <w:r>
-        <w:rPr>
-          <w:lang w:val="en-US"/>
-        </w:rPr>
-        <w:t xml:space="preserve"> data show considerable variation in </w:t>
-      </w:r>
-      <w:bookmarkStart w:id="0" w:name="_GoBack"/>
-      <w:bookmarkEnd w:id="0"/>
-      <w:r>
-        <w:rPr>
-          <w:lang w:val="en-US"/>
-        </w:rPr>
-        <w:t>both, the</w:t>
-      </w:r>
-      <w:r>
-        <w:rPr>
-          <w:lang w:val="en-US"/>
-        </w:rPr>
-        <w:t xml:space="preserve"> probability to which incumbent governments form pre-electoral coalitions and the likelihood of joint programs.  On these accounts, the Spanish experience contrasts markedly with the Danish case. In both countries, pre-electoral coalitions competed in about 80 percent of all legislative elections. Remarkably, Spanish governments never formed PECs, but 92 percent of all Spanish PECs agreed on a shared platform. In contrast, about one-third of Danish governments formed a pre-electoral coalition, </w:t>
-      </w:r>
-      <w:r>
-        <w:rPr>
-          <w:lang w:val="en-US"/>
-        </w:rPr>
-        <w:t>but PECs</w:t>
-      </w:r>
-      <w:r>
-        <w:rPr>
-          <w:lang w:val="en-US"/>
-        </w:rPr>
-        <w:t xml:space="preserve"> almost never compete on the same platform.</w:t>
+        <w:t xml:space="preserve">number of electoral parties </w:t>
+      </w:r>
+      <w:r>
+        <w:rPr>
+          <w:lang w:val="en-US"/>
+        </w:rPr>
+        <w:t xml:space="preserve">(Parties) are reported </w:t>
+      </w:r>
+      <w:r>
+        <w:rPr>
+          <w:lang w:val="en-US"/>
+        </w:rPr>
+        <w:t xml:space="preserve">for each variant of pre-electoral coalition. </w:t>
+      </w:r>
+      <w:r>
+        <w:rPr>
+          <w:lang w:val="en-US"/>
+        </w:rPr>
+        <w:t xml:space="preserve">As implied by the table, </w:t>
+      </w:r>
+      <w:r>
+        <w:rPr>
+          <w:lang w:val="en-US"/>
+        </w:rPr>
+        <w:t>highly proportional electoral systems</w:t>
+      </w:r>
+      <w:r>
+        <w:rPr>
+          <w:lang w:val="en-US"/>
+        </w:rPr>
+        <w:t xml:space="preserve"> </w:t>
+      </w:r>
+      <w:r>
+        <w:rPr>
+          <w:lang w:val="en-US"/>
+        </w:rPr>
+        <w:t xml:space="preserve">give </w:t>
+      </w:r>
+      <w:r>
+        <w:rPr>
+          <w:lang w:val="en-US"/>
+        </w:rPr>
+        <w:t xml:space="preserve">political parties </w:t>
+      </w:r>
+      <w:r>
+        <w:rPr>
+          <w:lang w:val="en-US"/>
+        </w:rPr>
+        <w:t>little</w:t>
+      </w:r>
+      <w:r>
+        <w:rPr>
+          <w:lang w:val="en-US"/>
+        </w:rPr>
+        <w:t xml:space="preserve"> incentive to increase their coordination efforts beyond public announcements. As the proportionality</w:t>
+      </w:r>
+      <w:r>
+        <w:rPr>
+          <w:lang w:val="en-US"/>
+        </w:rPr>
+        <w:t xml:space="preserve"> of the electoral system </w:t>
+      </w:r>
+      <w:r>
+        <w:rPr>
+          <w:lang w:val="en-US"/>
+        </w:rPr>
+        <w:t>decreases</w:t>
+      </w:r>
+      <w:r>
+        <w:rPr>
+          <w:lang w:val="en-US"/>
+        </w:rPr>
+        <w:t>, howev</w:t>
+      </w:r>
+      <w:bookmarkStart w:id="1" w:name="_GoBack"/>
+      <w:bookmarkEnd w:id="1"/>
+      <w:r>
+        <w:rPr>
+          <w:lang w:val="en-US"/>
+        </w:rPr>
+        <w:t>er,</w:t>
+      </w:r>
+      <w:r>
+        <w:rPr>
+          <w:lang w:val="en-US"/>
+        </w:rPr>
+        <w:t xml:space="preserve"> PECs take the form of either joint lists and dual-ballot instructions or </w:t>
+      </w:r>
+      <w:r>
+        <w:rPr>
+          <w:lang w:val="en-US"/>
+        </w:rPr>
+        <w:t xml:space="preserve">nomination agreements and vote transfer instructions. Interestingly though, the more political aspects to electoral coordination within pre-electoral coalitions, incumbents and </w:t>
+      </w:r>
+      <w:r>
+        <w:rPr>
+          <w:lang w:val="en-US"/>
+        </w:rPr>
+        <w:t xml:space="preserve">PECs </w:t>
+      </w:r>
+      <w:r>
+        <w:rPr>
+          <w:lang w:val="en-US"/>
+        </w:rPr>
+        <w:t>with joint programs, do note visibly respond to the electoral system.</w:t>
+      </w:r>
+    </w:p>
+    <w:p>
+      <w:pPr>
+        <w:spacing w:after="240" w:line="360" w:lineRule="auto"/>
+        <w:jc w:val="center"/>
+        <w:rPr>
+          <w:lang w:val="en-US"/>
+        </w:rPr>
+      </w:pPr>
+      <w:r>
+        <w:rPr>
+          <w:lang w:val="en-US"/>
+        </w:rPr>
+        <w:t xml:space="preserve">-- </w:t>
+      </w:r>
+      <w:r>
+        <w:rPr>
+          <w:lang w:val="en-US"/>
+        </w:rPr>
+        <w:fldChar w:fldCharType="begin"/>
+      </w:r>
+      <w:r>
+        <w:rPr>
+          <w:lang w:val="en-US"/>
+        </w:rPr>
+        <w:instrText xml:space="preserve"> REF _Ref15043562 \h </w:instrText>
+      </w:r>
+      <w:r>
+        <w:rPr>
+          <w:lang w:val="en-US"/>
+        </w:rPr>
+      </w:r>
+      <w:r>
+        <w:rPr>
+          <w:lang w:val="en-US"/>
+        </w:rPr>
+        <w:fldChar w:fldCharType="separate"/>
+      </w:r>
+      <w:r>
+        <w:rPr>
+          <w:lang w:val="en-US"/>
+        </w:rPr>
+        <w:t xml:space="preserve">Table </w:t>
+      </w:r>
+      <w:r>
+        <w:rPr>
+          <w:noProof/>
+          <w:lang w:val="en-US"/>
+        </w:rPr>
+        <w:t>2</w:t>
+      </w:r>
+      <w:r>
+        <w:rPr>
+          <w:lang w:val="en-US"/>
+        </w:rPr>
+        <w:fldChar w:fldCharType="end"/>
+      </w:r>
+      <w:r>
+        <w:rPr>
+          <w:lang w:val="en-US"/>
+        </w:rPr>
+        <w:t xml:space="preserve"> about here --</w:t>
+      </w:r>
+    </w:p>
+    <w:p>
+      <w:pPr>
+        <w:pStyle w:val="Heading1"/>
+        <w:rPr>
+          <w:lang w:val="en-US"/>
+        </w:rPr>
+      </w:pPr>
+      <w:proofErr w:type="spellStart"/>
+      <w:r>
+        <w:rPr>
+          <w:lang w:val="en-US"/>
+        </w:rPr>
+        <w:t>Conclusion</w:t>
+      </w:r>
+      <w:proofErr w:type="spellEnd"/>
+      <w:r>
+        <w:rPr>
+          <w:lang w:val="en-US"/>
+        </w:rPr>
+        <w:t xml:space="preserve"> and implications</w:t>
       </w:r>
     </w:p>
     <w:p>
@@ -696,7 +1659,7 @@
           <w:lang w:val="en-US"/>
         </w:rPr>
       </w:pPr>
-      <w:bookmarkStart w:id="1" w:name="_Ref14691014"/>
+      <w:bookmarkStart w:id="2" w:name="_Ref14691014"/>
       <w:r>
         <w:rPr>
           <w:lang w:val="en-US"/>
@@ -725,7 +1688,7 @@
       <w:r>
         <w:fldChar w:fldCharType="end"/>
       </w:r>
-      <w:bookmarkEnd w:id="1"/>
+      <w:bookmarkEnd w:id="2"/>
       <w:r>
         <w:rPr>
           <w:lang w:val="en-US"/>
@@ -13399,7 +14362,7 @@
               </w:rPr>
               <w:t xml:space="preserve"> </w:t>
             </w:r>
-            <w:commentRangeStart w:id="2"/>
+            <w:commentRangeStart w:id="3"/>
             <w:r>
               <w:rPr>
                 <w:rFonts w:ascii="Times New Roman" w:hAnsi="Times New Roman"/>
@@ -13409,12 +14372,12 @@
               </w:rPr>
               <w:t>Codes</w:t>
             </w:r>
-            <w:commentRangeEnd w:id="2"/>
+            <w:commentRangeEnd w:id="3"/>
             <w:r>
               <w:rPr>
                 <w:rStyle w:val="CommentReference"/>
               </w:rPr>
-              <w:commentReference w:id="2"/>
+              <w:commentReference w:id="3"/>
             </w:r>
             <w:r>
               <w:rPr>
@@ -13442,79 +14405,7 @@
                 <w:szCs w:val="20"/>
                 <w:lang w:val="en-US"/>
               </w:rPr>
-              <w:t>1 Nomination agreement</w:t>
-            </w:r>
-            <w:r>
-              <w:rPr>
-                <w:iCs/>
-                <w:sz w:val="20"/>
-                <w:szCs w:val="20"/>
-                <w:lang w:val="en-US"/>
-              </w:rPr>
-              <w:t xml:space="preserve">2, Joint list, </w:t>
-            </w:r>
-            <w:r>
-              <w:rPr>
-                <w:iCs/>
-                <w:sz w:val="20"/>
-                <w:szCs w:val="20"/>
-                <w:lang w:val="en-US"/>
-              </w:rPr>
-              <w:t>3 Dual-ballot instructions</w:t>
-            </w:r>
-            <w:r>
-              <w:rPr>
-                <w:iCs/>
-                <w:sz w:val="20"/>
-                <w:szCs w:val="20"/>
-                <w:lang w:val="en-US"/>
-              </w:rPr>
-              <w:t xml:space="preserve">, </w:t>
-            </w:r>
-            <w:r>
-              <w:rPr>
-                <w:iCs/>
-                <w:sz w:val="20"/>
-                <w:szCs w:val="20"/>
-                <w:lang w:val="en-US"/>
-              </w:rPr>
-              <w:t>4 Vote transfer instructions</w:t>
-            </w:r>
-            <w:r>
-              <w:rPr>
-                <w:iCs/>
-                <w:sz w:val="20"/>
-                <w:szCs w:val="20"/>
-                <w:lang w:val="en-US"/>
-              </w:rPr>
-              <w:t xml:space="preserve">, </w:t>
-            </w:r>
-            <w:r>
-              <w:rPr>
-                <w:iCs/>
-                <w:sz w:val="20"/>
-                <w:szCs w:val="20"/>
-                <w:lang w:val="en-US"/>
-              </w:rPr>
-              <w:t>5 Public commitment</w:t>
-            </w:r>
-            <w:r>
-              <w:rPr>
-                <w:iCs/>
-                <w:sz w:val="20"/>
-                <w:szCs w:val="20"/>
-                <w:lang w:val="en-US"/>
-              </w:rPr>
-              <w:t xml:space="preserve">, </w:t>
-            </w:r>
-            <w:r>
-              <w:rPr>
-                <w:iCs/>
-                <w:sz w:val="20"/>
-                <w:szCs w:val="20"/>
-                <w:lang w:val="en-US"/>
-              </w:rPr>
-              <w:t>6 individual</w:t>
+              <w:t>1 Nomination agreement2, Joint list, 3 Dual-ballot instructions, 4 Vote transfer instructions, 5 Public commitment, 6 individual</w:t>
             </w:r>
           </w:p>
           <w:p>
@@ -13568,6 +14459,7 @@
           <w:lang w:val="en-US"/>
         </w:rPr>
       </w:pPr>
+      <w:bookmarkStart w:id="4" w:name="_Ref15043562"/>
       <w:r>
         <w:rPr>
           <w:lang w:val="en-US"/>
@@ -13596,11 +14488,18 @@
       <w:r>
         <w:fldChar w:fldCharType="end"/>
       </w:r>
-      <w:r>
-        <w:rPr>
-          <w:lang w:val="en-US"/>
-        </w:rPr>
-        <w:t>: Summary of PEC Properties</w:t>
+      <w:bookmarkEnd w:id="4"/>
+      <w:r>
+        <w:rPr>
+          <w:lang w:val="en-US"/>
+        </w:rPr>
+        <w:t>: PEC Properties</w:t>
+      </w:r>
+      <w:r>
+        <w:rPr>
+          <w:lang w:val="en-US"/>
+        </w:rPr>
+        <w:t xml:space="preserve"> and Median Electoral System Features</w:t>
       </w:r>
     </w:p>
     <w:tbl>
@@ -13609,13 +14508,13 @@
         <w:tblLook w:val="04A0" w:firstRow="1" w:lastRow="0" w:firstColumn="1" w:lastColumn="0" w:noHBand="0" w:noVBand="1"/>
       </w:tblPr>
       <w:tblGrid>
-        <w:gridCol w:w="1511"/>
+        <w:gridCol w:w="1509"/>
         <w:gridCol w:w="3423"/>
-        <w:gridCol w:w="637"/>
+        <w:gridCol w:w="636"/>
         <w:gridCol w:w="644"/>
         <w:gridCol w:w="764"/>
         <w:gridCol w:w="1113"/>
-        <w:gridCol w:w="974"/>
+        <w:gridCol w:w="977"/>
       </w:tblGrid>
       <w:tr>
         <w:trPr>
@@ -13623,7 +14522,7 @@
         </w:trPr>
         <w:tc>
           <w:tcPr>
-            <w:tcW w:w="834" w:type="pct"/>
+            <w:tcW w:w="832" w:type="pct"/>
             <w:tcBorders>
               <w:top w:val="single" w:sz="8" w:space="0" w:color="auto"/>
               <w:left w:val="nil"/>
@@ -13749,7 +14648,7 @@
         </w:tc>
         <w:tc>
           <w:tcPr>
-            <w:tcW w:w="536" w:type="pct"/>
+            <w:tcW w:w="538" w:type="pct"/>
             <w:tcBorders>
               <w:top w:val="single" w:sz="8" w:space="0" w:color="auto"/>
               <w:left w:val="nil"/>
@@ -13777,7 +14676,7 @@
         </w:trPr>
         <w:tc>
           <w:tcPr>
-            <w:tcW w:w="834" w:type="pct"/>
+            <w:tcW w:w="832" w:type="pct"/>
             <w:tcBorders>
               <w:top w:val="nil"/>
               <w:left w:val="nil"/>
@@ -13978,7 +14877,7 @@
         </w:tc>
         <w:tc>
           <w:tcPr>
-            <w:tcW w:w="536" w:type="pct"/>
+            <w:tcW w:w="538" w:type="pct"/>
             <w:tcBorders>
               <w:top w:val="nil"/>
               <w:left w:val="nil"/>
@@ -14027,11 +14926,10 @@
         </w:trPr>
         <w:tc>
           <w:tcPr>
-            <w:tcW w:w="834" w:type="pct"/>
-            <w:tcBorders>
-              <w:top w:val="single" w:sz="4" w:space="0" w:color="auto"/>
-              <w:left w:val="nil"/>
-              <w:bottom w:val="nil"/>
+            <w:tcW w:w="832" w:type="pct"/>
+            <w:tcBorders>
+              <w:top w:val="nil"/>
+              <w:left w:val="nil"/>
               <w:right w:val="nil"/>
             </w:tcBorders>
             <w:shd w:val="clear" w:color="auto" w:fill="auto"/>
@@ -14041,61 +14939,62 @@
           </w:tcPr>
           <w:p>
             <w:pPr>
-              <w:rPr>
-                <w:rFonts w:ascii="Calibri" w:eastAsia="Times New Roman" w:hAnsi="Calibri" w:cs="Times New Roman"/>
-                <w:color w:val="000000"/>
-                <w:lang w:eastAsia="en-GB"/>
-              </w:rPr>
-            </w:pPr>
-            <w:r>
-              <w:rPr>
-                <w:rFonts w:ascii="Calibri" w:eastAsia="Times New Roman" w:hAnsi="Calibri" w:cs="Times New Roman"/>
-                <w:color w:val="000000"/>
-                <w:lang w:eastAsia="en-GB"/>
-              </w:rPr>
-              <w:t>Type</w:t>
-            </w:r>
+              <w:jc w:val="right"/>
+              <w:rPr>
+                <w:rFonts w:ascii="Calibri" w:eastAsia="Times New Roman" w:hAnsi="Calibri" w:cs="Times New Roman"/>
+                <w:color w:val="000000"/>
+                <w:lang w:eastAsia="en-GB"/>
+              </w:rPr>
+            </w:pPr>
           </w:p>
         </w:tc>
         <w:tc>
           <w:tcPr>
             <w:tcW w:w="1888" w:type="pct"/>
             <w:tcBorders>
-              <w:top w:val="single" w:sz="4" w:space="0" w:color="auto"/>
-              <w:left w:val="nil"/>
-              <w:bottom w:val="nil"/>
-              <w:right w:val="nil"/>
-            </w:tcBorders>
-            <w:shd w:val="clear" w:color="auto" w:fill="auto"/>
-            <w:noWrap/>
-            <w:vAlign w:val="bottom"/>
-            <w:hideMark/>
-          </w:tcPr>
-          <w:p>
-            <w:pPr>
-              <w:rPr>
-                <w:rFonts w:ascii="Calibri" w:eastAsia="Times New Roman" w:hAnsi="Calibri" w:cs="Times New Roman"/>
-                <w:color w:val="000000"/>
-                <w:lang w:eastAsia="en-GB"/>
-              </w:rPr>
-            </w:pPr>
-            <w:r>
-              <w:rPr>
-                <w:rFonts w:ascii="Calibri" w:eastAsia="Times New Roman" w:hAnsi="Calibri" w:cs="Times New Roman"/>
-                <w:color w:val="000000"/>
-                <w:lang w:eastAsia="en-GB"/>
-              </w:rPr>
-              <w:t>Nomination Agreement</w:t>
-            </w:r>
+              <w:top w:val="nil"/>
+              <w:left w:val="nil"/>
+              <w:right w:val="nil"/>
+            </w:tcBorders>
+            <w:shd w:val="clear" w:color="auto" w:fill="auto"/>
+            <w:noWrap/>
+            <w:vAlign w:val="center"/>
+            <w:hideMark/>
+          </w:tcPr>
+          <w:p>
+            <w:pPr>
+              <w:rPr>
+                <w:rFonts w:ascii="Calibri" w:eastAsia="Times New Roman" w:hAnsi="Calibri" w:cs="Times New Roman"/>
+                <w:color w:val="000000"/>
+                <w:lang w:eastAsia="en-GB"/>
+              </w:rPr>
+            </w:pPr>
+            <w:r>
+              <w:rPr>
+                <w:rFonts w:ascii="Calibri" w:eastAsia="Times New Roman" w:hAnsi="Calibri" w:cs="Times New Roman"/>
+                <w:color w:val="000000"/>
+                <w:lang w:eastAsia="en-GB"/>
+              </w:rPr>
+              <w:t xml:space="preserve">Public </w:t>
+            </w:r>
+            <w:proofErr w:type="spellStart"/>
+            <w:r>
+              <w:rPr>
+                <w:rFonts w:ascii="Calibri" w:eastAsia="Times New Roman" w:hAnsi="Calibri" w:cs="Times New Roman"/>
+                <w:color w:val="000000"/>
+                <w:lang w:eastAsia="en-GB"/>
+              </w:rPr>
+              <w:t>Commitment</w:t>
+            </w:r>
+            <w:proofErr w:type="spellEnd"/>
           </w:p>
         </w:tc>
         <w:tc>
           <w:tcPr>
             <w:tcW w:w="351" w:type="pct"/>
             <w:tcBorders>
-              <w:top w:val="single" w:sz="4" w:space="0" w:color="auto"/>
-              <w:left w:val="nil"/>
-              <w:bottom w:val="nil"/>
+              <w:top w:val="nil"/>
+              <w:left w:val="nil"/>
               <w:right w:val="nil"/>
             </w:tcBorders>
             <w:shd w:val="clear" w:color="auto" w:fill="auto"/>
@@ -14118,7 +15017,7 @@
                 <w:color w:val="000000"/>
                 <w:lang w:eastAsia="en-GB"/>
               </w:rPr>
-              <w:t>72</w:t>
+              <w:t>119</w:t>
             </w:r>
           </w:p>
         </w:tc>
@@ -14126,9 +15025,8 @@
           <w:tcPr>
             <w:tcW w:w="355" w:type="pct"/>
             <w:tcBorders>
-              <w:top w:val="single" w:sz="4" w:space="0" w:color="auto"/>
-              <w:left w:val="nil"/>
-              <w:bottom w:val="nil"/>
+              <w:top w:val="nil"/>
+              <w:left w:val="nil"/>
               <w:right w:val="nil"/>
             </w:tcBorders>
             <w:shd w:val="clear" w:color="auto" w:fill="auto"/>
@@ -14167,7 +15065,7 @@
                 <w:color w:val="000000"/>
                 <w:lang w:eastAsia="en-GB"/>
               </w:rPr>
-              <w:t>17</w:t>
+              <w:t>27</w:t>
             </w:r>
           </w:p>
         </w:tc>
@@ -14175,9 +15073,8 @@
           <w:tcPr>
             <w:tcW w:w="421" w:type="pct"/>
             <w:tcBorders>
-              <w:top w:val="single" w:sz="4" w:space="0" w:color="auto"/>
-              <w:left w:val="nil"/>
-              <w:bottom w:val="nil"/>
+              <w:top w:val="nil"/>
+              <w:left w:val="nil"/>
               <w:right w:val="nil"/>
             </w:tcBorders>
             <w:shd w:val="clear" w:color="auto" w:fill="auto"/>
@@ -14200,7 +15097,7 @@
                 <w:color w:val="000000"/>
                 <w:lang w:eastAsia="en-GB"/>
               </w:rPr>
-              <w:t>1</w:t>
+              <w:t>12</w:t>
             </w:r>
             <w:r>
               <w:rPr>
@@ -14216,7 +15113,7 @@
                 <w:color w:val="000000"/>
                 <w:lang w:eastAsia="en-GB"/>
               </w:rPr>
-              <w:t>00</w:t>
+              <w:t>50</w:t>
             </w:r>
           </w:p>
         </w:tc>
@@ -14224,9 +15121,8 @@
           <w:tcPr>
             <w:tcW w:w="614" w:type="pct"/>
             <w:tcBorders>
-              <w:top w:val="single" w:sz="4" w:space="0" w:color="auto"/>
-              <w:left w:val="nil"/>
-              <w:bottom w:val="nil"/>
+              <w:top w:val="nil"/>
+              <w:left w:val="nil"/>
               <w:right w:val="nil"/>
             </w:tcBorders>
             <w:shd w:val="clear" w:color="auto" w:fill="auto"/>
@@ -14249,7 +15145,7 @@
                 <w:color w:val="000000"/>
                 <w:lang w:eastAsia="en-GB"/>
               </w:rPr>
-              <w:t>8</w:t>
+              <w:t>2</w:t>
             </w:r>
             <w:r>
               <w:rPr>
@@ -14265,17 +15161,16 @@
                 <w:color w:val="000000"/>
                 <w:lang w:eastAsia="en-GB"/>
               </w:rPr>
-              <w:t>66</w:t>
-            </w:r>
-          </w:p>
-        </w:tc>
-        <w:tc>
-          <w:tcPr>
-            <w:tcW w:w="536" w:type="pct"/>
-            <w:tcBorders>
-              <w:top w:val="single" w:sz="4" w:space="0" w:color="auto"/>
-              <w:left w:val="nil"/>
-              <w:bottom w:val="nil"/>
+              <w:t>62</w:t>
+            </w:r>
+          </w:p>
+        </w:tc>
+        <w:tc>
+          <w:tcPr>
+            <w:tcW w:w="538" w:type="pct"/>
+            <w:tcBorders>
+              <w:top w:val="nil"/>
+              <w:left w:val="nil"/>
               <w:right w:val="nil"/>
             </w:tcBorders>
             <w:shd w:val="clear" w:color="auto" w:fill="auto"/>
@@ -14298,7 +15193,7 @@
                 <w:color w:val="000000"/>
                 <w:lang w:eastAsia="en-GB"/>
               </w:rPr>
-              <w:t>3</w:t>
+              <w:t>4</w:t>
             </w:r>
             <w:r>
               <w:rPr>
@@ -14314,7 +15209,7 @@
                 <w:color w:val="000000"/>
                 <w:lang w:eastAsia="en-GB"/>
               </w:rPr>
-              <w:t>36</w:t>
+              <w:t>52</w:t>
             </w:r>
           </w:p>
         </w:tc>
@@ -14325,7 +15220,7 @@
         </w:trPr>
         <w:tc>
           <w:tcPr>
-            <w:tcW w:w="834" w:type="pct"/>
+            <w:tcW w:w="832" w:type="pct"/>
             <w:tcBorders>
               <w:top w:val="nil"/>
               <w:left w:val="nil"/>
@@ -14335,7 +15230,61 @@
             <w:shd w:val="clear" w:color="auto" w:fill="auto"/>
             <w:noWrap/>
             <w:vAlign w:val="bottom"/>
-            <w:hideMark/>
+          </w:tcPr>
+          <w:p>
+            <w:pPr>
+              <w:jc w:val="center"/>
+              <w:rPr>
+                <w:rFonts w:ascii="Calibri" w:eastAsia="Times New Roman" w:hAnsi="Calibri" w:cs="Times New Roman"/>
+                <w:color w:val="000000"/>
+                <w:lang w:eastAsia="en-GB"/>
+              </w:rPr>
+            </w:pPr>
+          </w:p>
+        </w:tc>
+        <w:tc>
+          <w:tcPr>
+            <w:tcW w:w="1888" w:type="pct"/>
+            <w:tcBorders>
+              <w:top w:val="nil"/>
+              <w:left w:val="nil"/>
+              <w:bottom w:val="nil"/>
+              <w:right w:val="nil"/>
+            </w:tcBorders>
+            <w:shd w:val="clear" w:color="auto" w:fill="auto"/>
+            <w:noWrap/>
+            <w:vAlign w:val="center"/>
+          </w:tcPr>
+          <w:p>
+            <w:pPr>
+              <w:rPr>
+                <w:rFonts w:ascii="Calibri" w:eastAsia="Times New Roman" w:hAnsi="Calibri" w:cs="Times New Roman"/>
+                <w:color w:val="000000"/>
+                <w:lang w:eastAsia="en-GB"/>
+              </w:rPr>
+            </w:pPr>
+            <w:r>
+              <w:rPr>
+                <w:rFonts w:ascii="Calibri" w:eastAsia="Times New Roman" w:hAnsi="Calibri" w:cs="Times New Roman"/>
+                <w:color w:val="000000"/>
+                <w:lang w:eastAsia="en-GB"/>
+              </w:rPr>
+              <w:t>Joint List</w:t>
+            </w:r>
+          </w:p>
+        </w:tc>
+        <w:tc>
+          <w:tcPr>
+            <w:tcW w:w="351" w:type="pct"/>
+            <w:tcBorders>
+              <w:top w:val="nil"/>
+              <w:left w:val="nil"/>
+              <w:bottom w:val="nil"/>
+              <w:right w:val="nil"/>
+            </w:tcBorders>
+            <w:shd w:val="clear" w:color="auto" w:fill="auto"/>
+            <w:noWrap/>
+            <w:vAlign w:val="center"/>
           </w:tcPr>
           <w:p>
             <w:pPr>
@@ -14346,53 +15295,28 @@
                 <w:lang w:eastAsia="en-GB"/>
               </w:rPr>
             </w:pPr>
-          </w:p>
-        </w:tc>
-        <w:tc>
-          <w:tcPr>
-            <w:tcW w:w="1888" w:type="pct"/>
-            <w:tcBorders>
-              <w:top w:val="nil"/>
-              <w:left w:val="nil"/>
-              <w:bottom w:val="nil"/>
-              <w:right w:val="nil"/>
-            </w:tcBorders>
-            <w:shd w:val="clear" w:color="auto" w:fill="auto"/>
-            <w:noWrap/>
-            <w:vAlign w:val="bottom"/>
-            <w:hideMark/>
-          </w:tcPr>
-          <w:p>
-            <w:pPr>
-              <w:rPr>
-                <w:rFonts w:ascii="Calibri" w:eastAsia="Times New Roman" w:hAnsi="Calibri" w:cs="Times New Roman"/>
-                <w:color w:val="000000"/>
-                <w:lang w:eastAsia="en-GB"/>
-              </w:rPr>
-            </w:pPr>
-            <w:r>
-              <w:rPr>
-                <w:rFonts w:ascii="Calibri" w:eastAsia="Times New Roman" w:hAnsi="Calibri" w:cs="Times New Roman"/>
-                <w:color w:val="000000"/>
-                <w:lang w:eastAsia="en-GB"/>
-              </w:rPr>
-              <w:t>Joint List</w:t>
-            </w:r>
-          </w:p>
-        </w:tc>
-        <w:tc>
-          <w:tcPr>
-            <w:tcW w:w="351" w:type="pct"/>
-            <w:tcBorders>
-              <w:top w:val="nil"/>
-              <w:left w:val="nil"/>
-              <w:bottom w:val="nil"/>
-              <w:right w:val="nil"/>
-            </w:tcBorders>
-            <w:shd w:val="clear" w:color="auto" w:fill="auto"/>
-            <w:noWrap/>
-            <w:vAlign w:val="center"/>
-            <w:hideMark/>
+            <w:r>
+              <w:rPr>
+                <w:rFonts w:ascii="Calibri" w:eastAsia="Times New Roman" w:hAnsi="Calibri" w:cs="Times New Roman"/>
+                <w:color w:val="000000"/>
+                <w:lang w:eastAsia="en-GB"/>
+              </w:rPr>
+              <w:t>204</w:t>
+            </w:r>
+          </w:p>
+        </w:tc>
+        <w:tc>
+          <w:tcPr>
+            <w:tcW w:w="355" w:type="pct"/>
+            <w:tcBorders>
+              <w:top w:val="nil"/>
+              <w:left w:val="nil"/>
+              <w:bottom w:val="nil"/>
+              <w:right w:val="nil"/>
+            </w:tcBorders>
+            <w:shd w:val="clear" w:color="auto" w:fill="auto"/>
+            <w:noWrap/>
+            <w:vAlign w:val="center"/>
           </w:tcPr>
           <w:p>
             <w:pPr>
@@ -14409,23 +15333,38 @@
                 <w:color w:val="000000"/>
                 <w:lang w:eastAsia="en-GB"/>
               </w:rPr>
-              <w:t>204</w:t>
-            </w:r>
-          </w:p>
-        </w:tc>
-        <w:tc>
-          <w:tcPr>
-            <w:tcW w:w="355" w:type="pct"/>
-            <w:tcBorders>
-              <w:top w:val="nil"/>
-              <w:left w:val="nil"/>
-              <w:bottom w:val="nil"/>
-              <w:right w:val="nil"/>
-            </w:tcBorders>
-            <w:shd w:val="clear" w:color="auto" w:fill="auto"/>
-            <w:noWrap/>
-            <w:vAlign w:val="center"/>
-            <w:hideMark/>
+              <w:t>0</w:t>
+            </w:r>
+            <w:r>
+              <w:rPr>
+                <w:rFonts w:ascii="Calibri" w:eastAsia="Times New Roman" w:hAnsi="Calibri" w:cs="Times New Roman"/>
+                <w:color w:val="000000"/>
+                <w:lang w:eastAsia="en-GB"/>
+              </w:rPr>
+              <w:t>.</w:t>
+            </w:r>
+            <w:r>
+              <w:rPr>
+                <w:rFonts w:ascii="Calibri" w:eastAsia="Times New Roman" w:hAnsi="Calibri" w:cs="Times New Roman"/>
+                <w:color w:val="000000"/>
+                <w:lang w:eastAsia="en-GB"/>
+              </w:rPr>
+              <w:t>47</w:t>
+            </w:r>
+          </w:p>
+        </w:tc>
+        <w:tc>
+          <w:tcPr>
+            <w:tcW w:w="421" w:type="pct"/>
+            <w:tcBorders>
+              <w:top w:val="nil"/>
+              <w:left w:val="nil"/>
+              <w:bottom w:val="nil"/>
+              <w:right w:val="nil"/>
+            </w:tcBorders>
+            <w:shd w:val="clear" w:color="auto" w:fill="auto"/>
+            <w:noWrap/>
+            <w:vAlign w:val="center"/>
           </w:tcPr>
           <w:p>
             <w:pPr>
@@ -14442,7 +15381,7 @@
                 <w:color w:val="000000"/>
                 <w:lang w:eastAsia="en-GB"/>
               </w:rPr>
-              <w:t>0</w:t>
+              <w:t>9</w:t>
             </w:r>
             <w:r>
               <w:rPr>
@@ -14458,23 +15397,22 @@
                 <w:color w:val="000000"/>
                 <w:lang w:eastAsia="en-GB"/>
               </w:rPr>
-              <w:t>47</w:t>
-            </w:r>
-          </w:p>
-        </w:tc>
-        <w:tc>
-          <w:tcPr>
-            <w:tcW w:w="421" w:type="pct"/>
-            <w:tcBorders>
-              <w:top w:val="nil"/>
-              <w:left w:val="nil"/>
-              <w:bottom w:val="nil"/>
-              <w:right w:val="nil"/>
-            </w:tcBorders>
-            <w:shd w:val="clear" w:color="auto" w:fill="auto"/>
-            <w:noWrap/>
-            <w:vAlign w:val="center"/>
-            <w:hideMark/>
+              <w:t>76</w:t>
+            </w:r>
+          </w:p>
+        </w:tc>
+        <w:tc>
+          <w:tcPr>
+            <w:tcW w:w="614" w:type="pct"/>
+            <w:tcBorders>
+              <w:top w:val="nil"/>
+              <w:left w:val="nil"/>
+              <w:bottom w:val="nil"/>
+              <w:right w:val="nil"/>
+            </w:tcBorders>
+            <w:shd w:val="clear" w:color="auto" w:fill="auto"/>
+            <w:noWrap/>
+            <w:vAlign w:val="center"/>
           </w:tcPr>
           <w:p>
             <w:pPr>
@@ -14491,7 +15429,7 @@
                 <w:color w:val="000000"/>
                 <w:lang w:eastAsia="en-GB"/>
               </w:rPr>
-              <w:t>9</w:t>
+              <w:t>5</w:t>
             </w:r>
             <w:r>
               <w:rPr>
@@ -14507,72 +15445,22 @@
                 <w:color w:val="000000"/>
                 <w:lang w:eastAsia="en-GB"/>
               </w:rPr>
-              <w:t>76</w:t>
-            </w:r>
-          </w:p>
-        </w:tc>
-        <w:tc>
-          <w:tcPr>
-            <w:tcW w:w="614" w:type="pct"/>
-            <w:tcBorders>
-              <w:top w:val="nil"/>
-              <w:left w:val="nil"/>
-              <w:bottom w:val="nil"/>
-              <w:right w:val="nil"/>
-            </w:tcBorders>
-            <w:shd w:val="clear" w:color="auto" w:fill="auto"/>
-            <w:noWrap/>
-            <w:vAlign w:val="center"/>
-            <w:hideMark/>
-          </w:tcPr>
-          <w:p>
-            <w:pPr>
-              <w:jc w:val="right"/>
-              <w:rPr>
-                <w:rFonts w:ascii="Calibri" w:eastAsia="Times New Roman" w:hAnsi="Calibri" w:cs="Times New Roman"/>
-                <w:color w:val="000000"/>
-                <w:lang w:eastAsia="en-GB"/>
-              </w:rPr>
-            </w:pPr>
-            <w:r>
-              <w:rPr>
-                <w:rFonts w:ascii="Calibri" w:eastAsia="Times New Roman" w:hAnsi="Calibri" w:cs="Times New Roman"/>
-                <w:color w:val="000000"/>
-                <w:lang w:eastAsia="en-GB"/>
-              </w:rPr>
-              <w:t>5</w:t>
-            </w:r>
-            <w:r>
-              <w:rPr>
-                <w:rFonts w:ascii="Calibri" w:eastAsia="Times New Roman" w:hAnsi="Calibri" w:cs="Times New Roman"/>
-                <w:color w:val="000000"/>
-                <w:lang w:eastAsia="en-GB"/>
-              </w:rPr>
-              <w:t>.</w:t>
-            </w:r>
-            <w:r>
-              <w:rPr>
-                <w:rFonts w:ascii="Calibri" w:eastAsia="Times New Roman" w:hAnsi="Calibri" w:cs="Times New Roman"/>
-                <w:color w:val="000000"/>
-                <w:lang w:eastAsia="en-GB"/>
-              </w:rPr>
               <w:t>29</w:t>
             </w:r>
           </w:p>
         </w:tc>
         <w:tc>
           <w:tcPr>
-            <w:tcW w:w="536" w:type="pct"/>
-            <w:tcBorders>
-              <w:top w:val="nil"/>
-              <w:left w:val="nil"/>
-              <w:bottom w:val="nil"/>
-              <w:right w:val="nil"/>
-            </w:tcBorders>
-            <w:shd w:val="clear" w:color="auto" w:fill="auto"/>
-            <w:noWrap/>
-            <w:vAlign w:val="center"/>
-            <w:hideMark/>
+            <w:tcW w:w="538" w:type="pct"/>
+            <w:tcBorders>
+              <w:top w:val="nil"/>
+              <w:left w:val="nil"/>
+              <w:bottom w:val="nil"/>
+              <w:right w:val="nil"/>
+            </w:tcBorders>
+            <w:shd w:val="clear" w:color="auto" w:fill="auto"/>
+            <w:noWrap/>
+            <w:vAlign w:val="center"/>
           </w:tcPr>
           <w:p>
             <w:pPr>
@@ -14616,11 +15504,10 @@
         </w:trPr>
         <w:tc>
           <w:tcPr>
-            <w:tcW w:w="834" w:type="pct"/>
-            <w:tcBorders>
-              <w:top w:val="nil"/>
-              <w:left w:val="nil"/>
-              <w:bottom w:val="nil"/>
+            <w:tcW w:w="832" w:type="pct"/>
+            <w:tcBorders>
+              <w:top w:val="nil"/>
+              <w:left w:val="nil"/>
               <w:right w:val="nil"/>
             </w:tcBorders>
             <w:shd w:val="clear" w:color="auto" w:fill="auto"/>
@@ -14645,12 +15532,11 @@
             <w:tcBorders>
               <w:top w:val="nil"/>
               <w:left w:val="nil"/>
-              <w:bottom w:val="nil"/>
-              <w:right w:val="nil"/>
-            </w:tcBorders>
-            <w:shd w:val="clear" w:color="auto" w:fill="auto"/>
-            <w:noWrap/>
-            <w:vAlign w:val="bottom"/>
+              <w:right w:val="nil"/>
+            </w:tcBorders>
+            <w:shd w:val="clear" w:color="auto" w:fill="auto"/>
+            <w:noWrap/>
+            <w:vAlign w:val="center"/>
             <w:hideMark/>
           </w:tcPr>
           <w:p>
@@ -14696,7 +15582,6 @@
             <w:tcBorders>
               <w:top w:val="nil"/>
               <w:left w:val="nil"/>
-              <w:bottom w:val="nil"/>
               <w:right w:val="nil"/>
             </w:tcBorders>
             <w:shd w:val="clear" w:color="auto" w:fill="auto"/>
@@ -14729,7 +15614,6 @@
             <w:tcBorders>
               <w:top w:val="nil"/>
               <w:left w:val="nil"/>
-              <w:bottom w:val="nil"/>
               <w:right w:val="nil"/>
             </w:tcBorders>
             <w:shd w:val="clear" w:color="auto" w:fill="auto"/>
@@ -14778,7 +15662,6 @@
             <w:tcBorders>
               <w:top w:val="nil"/>
               <w:left w:val="nil"/>
-              <w:bottom w:val="nil"/>
               <w:right w:val="nil"/>
             </w:tcBorders>
             <w:shd w:val="clear" w:color="auto" w:fill="auto"/>
@@ -14827,7 +15710,6 @@
             <w:tcBorders>
               <w:top w:val="nil"/>
               <w:left w:val="nil"/>
-              <w:bottom w:val="nil"/>
               <w:right w:val="nil"/>
             </w:tcBorders>
             <w:shd w:val="clear" w:color="auto" w:fill="auto"/>
@@ -14872,11 +15754,10 @@
         </w:tc>
         <w:tc>
           <w:tcPr>
-            <w:tcW w:w="536" w:type="pct"/>
-            <w:tcBorders>
-              <w:top w:val="nil"/>
-              <w:left w:val="nil"/>
-              <w:bottom w:val="nil"/>
+            <w:tcW w:w="538" w:type="pct"/>
+            <w:tcBorders>
+              <w:top w:val="nil"/>
+              <w:left w:val="nil"/>
               <w:right w:val="nil"/>
             </w:tcBorders>
             <w:shd w:val="clear" w:color="auto" w:fill="auto"/>
@@ -14926,11 +15807,10 @@
         </w:trPr>
         <w:tc>
           <w:tcPr>
-            <w:tcW w:w="834" w:type="pct"/>
-            <w:tcBorders>
-              <w:top w:val="nil"/>
-              <w:left w:val="nil"/>
-              <w:bottom w:val="nil"/>
+            <w:tcW w:w="832" w:type="pct"/>
+            <w:tcBorders>
+              <w:top w:val="nil"/>
+              <w:left w:val="nil"/>
               <w:right w:val="nil"/>
             </w:tcBorders>
             <w:shd w:val="clear" w:color="auto" w:fill="auto"/>
@@ -14955,50 +15835,29 @@
             <w:tcBorders>
               <w:top w:val="nil"/>
               <w:left w:val="nil"/>
-              <w:bottom w:val="nil"/>
-              <w:right w:val="nil"/>
-            </w:tcBorders>
-            <w:shd w:val="clear" w:color="auto" w:fill="auto"/>
-            <w:noWrap/>
-            <w:vAlign w:val="bottom"/>
-            <w:hideMark/>
-          </w:tcPr>
-          <w:p>
-            <w:pPr>
-              <w:rPr>
-                <w:rFonts w:ascii="Calibri" w:eastAsia="Times New Roman" w:hAnsi="Calibri" w:cs="Times New Roman"/>
-                <w:color w:val="000000"/>
-                <w:lang w:eastAsia="en-GB"/>
-              </w:rPr>
-            </w:pPr>
-            <w:proofErr w:type="spellStart"/>
-            <w:r>
-              <w:rPr>
-                <w:rFonts w:ascii="Calibri" w:eastAsia="Times New Roman" w:hAnsi="Calibri" w:cs="Times New Roman"/>
-                <w:color w:val="000000"/>
-                <w:lang w:eastAsia="en-GB"/>
-              </w:rPr>
-              <w:t>Vote</w:t>
-            </w:r>
-            <w:proofErr w:type="spellEnd"/>
-            <w:r>
-              <w:rPr>
-                <w:rFonts w:ascii="Calibri" w:eastAsia="Times New Roman" w:hAnsi="Calibri" w:cs="Times New Roman"/>
-                <w:color w:val="000000"/>
-                <w:lang w:eastAsia="en-GB"/>
-              </w:rPr>
-              <w:t xml:space="preserve"> Transfer </w:t>
-            </w:r>
-            <w:proofErr w:type="spellStart"/>
-            <w:r>
-              <w:rPr>
-                <w:rFonts w:ascii="Calibri" w:eastAsia="Times New Roman" w:hAnsi="Calibri" w:cs="Times New Roman"/>
-                <w:color w:val="000000"/>
-                <w:lang w:eastAsia="en-GB"/>
-              </w:rPr>
-              <w:t>Instructions</w:t>
-            </w:r>
-            <w:proofErr w:type="spellEnd"/>
+              <w:right w:val="nil"/>
+            </w:tcBorders>
+            <w:shd w:val="clear" w:color="auto" w:fill="auto"/>
+            <w:noWrap/>
+            <w:vAlign w:val="center"/>
+            <w:hideMark/>
+          </w:tcPr>
+          <w:p>
+            <w:pPr>
+              <w:rPr>
+                <w:rFonts w:ascii="Calibri" w:eastAsia="Times New Roman" w:hAnsi="Calibri" w:cs="Times New Roman"/>
+                <w:color w:val="000000"/>
+                <w:lang w:eastAsia="en-GB"/>
+              </w:rPr>
+            </w:pPr>
+            <w:r>
+              <w:rPr>
+                <w:rFonts w:ascii="Calibri" w:eastAsia="Times New Roman" w:hAnsi="Calibri" w:cs="Times New Roman"/>
+                <w:color w:val="000000"/>
+                <w:lang w:eastAsia="en-GB"/>
+              </w:rPr>
+              <w:t>Other</w:t>
+            </w:r>
           </w:p>
         </w:tc>
         <w:tc>
@@ -15007,7 +15866,6 @@
             <w:tcBorders>
               <w:top w:val="nil"/>
               <w:left w:val="nil"/>
-              <w:bottom w:val="nil"/>
               <w:right w:val="nil"/>
             </w:tcBorders>
             <w:shd w:val="clear" w:color="auto" w:fill="auto"/>
@@ -15030,7 +15888,7 @@
                 <w:color w:val="000000"/>
                 <w:lang w:eastAsia="en-GB"/>
               </w:rPr>
-              <w:t>24</w:t>
+              <w:t>16</w:t>
             </w:r>
           </w:p>
         </w:tc>
@@ -15040,7 +15898,6 @@
             <w:tcBorders>
               <w:top w:val="nil"/>
               <w:left w:val="nil"/>
-              <w:bottom w:val="nil"/>
               <w:right w:val="nil"/>
             </w:tcBorders>
             <w:shd w:val="clear" w:color="auto" w:fill="auto"/>
@@ -15079,7 +15936,7 @@
                 <w:color w:val="000000"/>
                 <w:lang w:eastAsia="en-GB"/>
               </w:rPr>
-              <w:t>06</w:t>
+              <w:t>04</w:t>
             </w:r>
           </w:p>
         </w:tc>
@@ -15089,7 +15946,6 @@
             <w:tcBorders>
               <w:top w:val="nil"/>
               <w:left w:val="nil"/>
-              <w:bottom w:val="nil"/>
               <w:right w:val="nil"/>
             </w:tcBorders>
             <w:shd w:val="clear" w:color="auto" w:fill="auto"/>
@@ -15112,7 +15968,7 @@
                 <w:color w:val="000000"/>
                 <w:lang w:eastAsia="en-GB"/>
               </w:rPr>
-              <w:t>1</w:t>
+              <w:t>7</w:t>
             </w:r>
             <w:r>
               <w:rPr>
@@ -15128,7 +15984,7 @@
                 <w:color w:val="000000"/>
                 <w:lang w:eastAsia="en-GB"/>
               </w:rPr>
-              <w:t>00</w:t>
+              <w:t>07</w:t>
             </w:r>
           </w:p>
         </w:tc>
@@ -15138,7 +15994,6 @@
             <w:tcBorders>
               <w:top w:val="nil"/>
               <w:left w:val="nil"/>
-              <w:bottom w:val="nil"/>
               <w:right w:val="nil"/>
             </w:tcBorders>
             <w:shd w:val="clear" w:color="auto" w:fill="auto"/>
@@ -15161,7 +16016,7 @@
                 <w:color w:val="000000"/>
                 <w:lang w:eastAsia="en-GB"/>
               </w:rPr>
-              <w:t>8</w:t>
+              <w:t>2</w:t>
             </w:r>
             <w:r>
               <w:rPr>
@@ -15177,17 +16032,16 @@
                 <w:color w:val="000000"/>
                 <w:lang w:eastAsia="en-GB"/>
               </w:rPr>
-              <w:t>45</w:t>
-            </w:r>
-          </w:p>
-        </w:tc>
-        <w:tc>
-          <w:tcPr>
-            <w:tcW w:w="536" w:type="pct"/>
-            <w:tcBorders>
-              <w:top w:val="nil"/>
-              <w:left w:val="nil"/>
-              <w:bottom w:val="nil"/>
+              <w:t>79</w:t>
+            </w:r>
+          </w:p>
+        </w:tc>
+        <w:tc>
+          <w:tcPr>
+            <w:tcW w:w="538" w:type="pct"/>
+            <w:tcBorders>
+              <w:top w:val="nil"/>
+              <w:left w:val="nil"/>
               <w:right w:val="nil"/>
             </w:tcBorders>
             <w:shd w:val="clear" w:color="auto" w:fill="auto"/>
@@ -15210,7 +16064,7 @@
                 <w:color w:val="000000"/>
                 <w:lang w:eastAsia="en-GB"/>
               </w:rPr>
-              <w:t>2</w:t>
+              <w:t>7</w:t>
             </w:r>
             <w:r>
               <w:rPr>
@@ -15226,7 +16080,7 @@
                 <w:color w:val="000000"/>
                 <w:lang w:eastAsia="en-GB"/>
               </w:rPr>
-              <w:t>80</w:t>
+              <w:t>48</w:t>
             </w:r>
           </w:p>
         </w:tc>
@@ -15237,10 +16091,10 @@
         </w:trPr>
         <w:tc>
           <w:tcPr>
-            <w:tcW w:w="834" w:type="pct"/>
-            <w:tcBorders>
-              <w:top w:val="nil"/>
-              <w:left w:val="nil"/>
+            <w:tcW w:w="832" w:type="pct"/>
+            <w:tcBorders>
+              <w:left w:val="nil"/>
+              <w:bottom w:val="nil"/>
               <w:right w:val="nil"/>
             </w:tcBorders>
             <w:shd w:val="clear" w:color="auto" w:fill="auto"/>
@@ -15263,49 +16117,39 @@
           <w:tcPr>
             <w:tcW w:w="1888" w:type="pct"/>
             <w:tcBorders>
-              <w:top w:val="nil"/>
-              <w:left w:val="nil"/>
-              <w:right w:val="nil"/>
-            </w:tcBorders>
-            <w:shd w:val="clear" w:color="auto" w:fill="auto"/>
-            <w:noWrap/>
-            <w:vAlign w:val="bottom"/>
-            <w:hideMark/>
-          </w:tcPr>
-          <w:p>
-            <w:pPr>
-              <w:rPr>
-                <w:rFonts w:ascii="Calibri" w:eastAsia="Times New Roman" w:hAnsi="Calibri" w:cs="Times New Roman"/>
-                <w:color w:val="000000"/>
-                <w:lang w:eastAsia="en-GB"/>
-              </w:rPr>
-            </w:pPr>
-            <w:r>
-              <w:rPr>
-                <w:rFonts w:ascii="Calibri" w:eastAsia="Times New Roman" w:hAnsi="Calibri" w:cs="Times New Roman"/>
-                <w:color w:val="000000"/>
-                <w:lang w:eastAsia="en-GB"/>
-              </w:rPr>
-              <w:t xml:space="preserve">Public </w:t>
-            </w:r>
-            <w:proofErr w:type="spellStart"/>
-            <w:r>
-              <w:rPr>
-                <w:rFonts w:ascii="Calibri" w:eastAsia="Times New Roman" w:hAnsi="Calibri" w:cs="Times New Roman"/>
-                <w:color w:val="000000"/>
-                <w:lang w:eastAsia="en-GB"/>
-              </w:rPr>
-              <w:t>Commitment</w:t>
-            </w:r>
-            <w:proofErr w:type="spellEnd"/>
+              <w:left w:val="nil"/>
+              <w:bottom w:val="nil"/>
+              <w:right w:val="nil"/>
+            </w:tcBorders>
+            <w:shd w:val="clear" w:color="auto" w:fill="auto"/>
+            <w:noWrap/>
+            <w:vAlign w:val="center"/>
+            <w:hideMark/>
+          </w:tcPr>
+          <w:p>
+            <w:pPr>
+              <w:rPr>
+                <w:rFonts w:ascii="Calibri" w:eastAsia="Times New Roman" w:hAnsi="Calibri" w:cs="Times New Roman"/>
+                <w:color w:val="000000"/>
+                <w:lang w:eastAsia="en-GB"/>
+              </w:rPr>
+            </w:pPr>
+            <w:r>
+              <w:rPr>
+                <w:rFonts w:ascii="Calibri" w:eastAsia="Times New Roman" w:hAnsi="Calibri" w:cs="Times New Roman"/>
+                <w:color w:val="000000"/>
+                <w:lang w:eastAsia="en-GB"/>
+              </w:rPr>
+              <w:t>Nomination Agreement</w:t>
+            </w:r>
           </w:p>
         </w:tc>
         <w:tc>
           <w:tcPr>
             <w:tcW w:w="351" w:type="pct"/>
             <w:tcBorders>
-              <w:top w:val="nil"/>
-              <w:left w:val="nil"/>
+              <w:left w:val="nil"/>
+              <w:bottom w:val="nil"/>
               <w:right w:val="nil"/>
             </w:tcBorders>
             <w:shd w:val="clear" w:color="auto" w:fill="auto"/>
@@ -15328,7 +16172,7 @@
                 <w:color w:val="000000"/>
                 <w:lang w:eastAsia="en-GB"/>
               </w:rPr>
-              <w:t>119</w:t>
+              <w:t>72</w:t>
             </w:r>
           </w:p>
         </w:tc>
@@ -15336,8 +16180,8 @@
           <w:tcPr>
             <w:tcW w:w="355" w:type="pct"/>
             <w:tcBorders>
-              <w:top w:val="nil"/>
-              <w:left w:val="nil"/>
+              <w:left w:val="nil"/>
+              <w:bottom w:val="nil"/>
               <w:right w:val="nil"/>
             </w:tcBorders>
             <w:shd w:val="clear" w:color="auto" w:fill="auto"/>
@@ -15376,7 +16220,7 @@
                 <w:color w:val="000000"/>
                 <w:lang w:eastAsia="en-GB"/>
               </w:rPr>
-              <w:t>27</w:t>
+              <w:t>17</w:t>
             </w:r>
           </w:p>
         </w:tc>
@@ -15384,8 +16228,8 @@
           <w:tcPr>
             <w:tcW w:w="421" w:type="pct"/>
             <w:tcBorders>
-              <w:top w:val="nil"/>
-              <w:left w:val="nil"/>
+              <w:left w:val="nil"/>
+              <w:bottom w:val="nil"/>
               <w:right w:val="nil"/>
             </w:tcBorders>
             <w:shd w:val="clear" w:color="auto" w:fill="auto"/>
@@ -15408,7 +16252,7 @@
                 <w:color w:val="000000"/>
                 <w:lang w:eastAsia="en-GB"/>
               </w:rPr>
-              <w:t>12</w:t>
+              <w:t>1</w:t>
             </w:r>
             <w:r>
               <w:rPr>
@@ -15424,7 +16268,7 @@
                 <w:color w:val="000000"/>
                 <w:lang w:eastAsia="en-GB"/>
               </w:rPr>
-              <w:t>50</w:t>
+              <w:t>00</w:t>
             </w:r>
           </w:p>
         </w:tc>
@@ -15432,8 +16276,8 @@
           <w:tcPr>
             <w:tcW w:w="614" w:type="pct"/>
             <w:tcBorders>
-              <w:top w:val="nil"/>
-              <w:left w:val="nil"/>
+              <w:left w:val="nil"/>
+              <w:bottom w:val="nil"/>
               <w:right w:val="nil"/>
             </w:tcBorders>
             <w:shd w:val="clear" w:color="auto" w:fill="auto"/>
@@ -15456,7 +16300,7 @@
                 <w:color w:val="000000"/>
                 <w:lang w:eastAsia="en-GB"/>
               </w:rPr>
-              <w:t>2</w:t>
+              <w:t>8</w:t>
             </w:r>
             <w:r>
               <w:rPr>
@@ -15472,16 +16316,16 @@
                 <w:color w:val="000000"/>
                 <w:lang w:eastAsia="en-GB"/>
               </w:rPr>
-              <w:t>62</w:t>
-            </w:r>
-          </w:p>
-        </w:tc>
-        <w:tc>
-          <w:tcPr>
-            <w:tcW w:w="536" w:type="pct"/>
-            <w:tcBorders>
-              <w:top w:val="nil"/>
-              <w:left w:val="nil"/>
+              <w:t>66</w:t>
+            </w:r>
+          </w:p>
+        </w:tc>
+        <w:tc>
+          <w:tcPr>
+            <w:tcW w:w="538" w:type="pct"/>
+            <w:tcBorders>
+              <w:left w:val="nil"/>
+              <w:bottom w:val="nil"/>
               <w:right w:val="nil"/>
             </w:tcBorders>
             <w:shd w:val="clear" w:color="auto" w:fill="auto"/>
@@ -15504,7 +16348,7 @@
                 <w:color w:val="000000"/>
                 <w:lang w:eastAsia="en-GB"/>
               </w:rPr>
-              <w:t>4</w:t>
+              <w:t>3</w:t>
             </w:r>
             <w:r>
               <w:rPr>
@@ -15520,7 +16364,7 @@
                 <w:color w:val="000000"/>
                 <w:lang w:eastAsia="en-GB"/>
               </w:rPr>
-              <w:t>52</w:t>
+              <w:t>36</w:t>
             </w:r>
           </w:p>
         </w:tc>
@@ -15531,11 +16375,11 @@
         </w:trPr>
         <w:tc>
           <w:tcPr>
-            <w:tcW w:w="834" w:type="pct"/>
-            <w:tcBorders>
-              <w:top w:val="nil"/>
-              <w:left w:val="nil"/>
-              <w:bottom w:val="single" w:sz="4" w:space="0" w:color="auto"/>
+            <w:tcW w:w="832" w:type="pct"/>
+            <w:tcBorders>
+              <w:top w:val="nil"/>
+              <w:left w:val="nil"/>
+              <w:bottom w:val="nil"/>
               <w:right w:val="nil"/>
             </w:tcBorders>
             <w:shd w:val="clear" w:color="auto" w:fill="auto"/>
@@ -15545,6 +16389,82 @@
           </w:tcPr>
           <w:p>
             <w:pPr>
+              <w:rPr>
+                <w:rFonts w:ascii="Calibri" w:eastAsia="Times New Roman" w:hAnsi="Calibri" w:cs="Times New Roman"/>
+                <w:color w:val="000000"/>
+                <w:lang w:eastAsia="en-GB"/>
+              </w:rPr>
+            </w:pPr>
+          </w:p>
+        </w:tc>
+        <w:tc>
+          <w:tcPr>
+            <w:tcW w:w="1888" w:type="pct"/>
+            <w:tcBorders>
+              <w:top w:val="nil"/>
+              <w:left w:val="nil"/>
+              <w:bottom w:val="nil"/>
+              <w:right w:val="nil"/>
+            </w:tcBorders>
+            <w:shd w:val="clear" w:color="auto" w:fill="auto"/>
+            <w:noWrap/>
+            <w:vAlign w:val="center"/>
+            <w:hideMark/>
+          </w:tcPr>
+          <w:p>
+            <w:pPr>
+              <w:rPr>
+                <w:rFonts w:ascii="Calibri" w:eastAsia="Times New Roman" w:hAnsi="Calibri" w:cs="Times New Roman"/>
+                <w:color w:val="000000"/>
+                <w:lang w:eastAsia="en-GB"/>
+              </w:rPr>
+            </w:pPr>
+            <w:proofErr w:type="spellStart"/>
+            <w:r>
+              <w:rPr>
+                <w:rFonts w:ascii="Calibri" w:eastAsia="Times New Roman" w:hAnsi="Calibri" w:cs="Times New Roman"/>
+                <w:color w:val="000000"/>
+                <w:lang w:eastAsia="en-GB"/>
+              </w:rPr>
+              <w:t>Vote</w:t>
+            </w:r>
+            <w:proofErr w:type="spellEnd"/>
+            <w:r>
+              <w:rPr>
+                <w:rFonts w:ascii="Calibri" w:eastAsia="Times New Roman" w:hAnsi="Calibri" w:cs="Times New Roman"/>
+                <w:color w:val="000000"/>
+                <w:lang w:eastAsia="en-GB"/>
+              </w:rPr>
+              <w:t xml:space="preserve"> Transfer </w:t>
+            </w:r>
+            <w:proofErr w:type="spellStart"/>
+            <w:r>
+              <w:rPr>
+                <w:rFonts w:ascii="Calibri" w:eastAsia="Times New Roman" w:hAnsi="Calibri" w:cs="Times New Roman"/>
+                <w:color w:val="000000"/>
+                <w:lang w:eastAsia="en-GB"/>
+              </w:rPr>
+              <w:t>Instructions</w:t>
+            </w:r>
+            <w:proofErr w:type="spellEnd"/>
+          </w:p>
+        </w:tc>
+        <w:tc>
+          <w:tcPr>
+            <w:tcW w:w="351" w:type="pct"/>
+            <w:tcBorders>
+              <w:top w:val="nil"/>
+              <w:left w:val="nil"/>
+              <w:bottom w:val="nil"/>
+              <w:right w:val="nil"/>
+            </w:tcBorders>
+            <w:shd w:val="clear" w:color="auto" w:fill="auto"/>
+            <w:noWrap/>
+            <w:vAlign w:val="center"/>
+            <w:hideMark/>
+          </w:tcPr>
+          <w:p>
+            <w:pPr>
               <w:jc w:val="right"/>
               <w:rPr>
                 <w:rFonts w:ascii="Calibri" w:eastAsia="Times New Roman" w:hAnsi="Calibri" w:cs="Times New Roman"/>
@@ -15552,47 +16472,23 @@
                 <w:lang w:eastAsia="en-GB"/>
               </w:rPr>
             </w:pPr>
-          </w:p>
-        </w:tc>
-        <w:tc>
-          <w:tcPr>
-            <w:tcW w:w="1888" w:type="pct"/>
-            <w:tcBorders>
-              <w:top w:val="nil"/>
-              <w:left w:val="nil"/>
-              <w:bottom w:val="single" w:sz="4" w:space="0" w:color="auto"/>
-              <w:right w:val="nil"/>
-            </w:tcBorders>
-            <w:shd w:val="clear" w:color="auto" w:fill="auto"/>
-            <w:noWrap/>
-            <w:vAlign w:val="bottom"/>
-            <w:hideMark/>
-          </w:tcPr>
-          <w:p>
-            <w:pPr>
-              <w:rPr>
-                <w:rFonts w:ascii="Calibri" w:eastAsia="Times New Roman" w:hAnsi="Calibri" w:cs="Times New Roman"/>
-                <w:color w:val="000000"/>
-                <w:lang w:eastAsia="en-GB"/>
-              </w:rPr>
-            </w:pPr>
-            <w:r>
-              <w:rPr>
-                <w:rFonts w:ascii="Calibri" w:eastAsia="Times New Roman" w:hAnsi="Calibri" w:cs="Times New Roman"/>
-                <w:color w:val="000000"/>
-                <w:lang w:eastAsia="en-GB"/>
-              </w:rPr>
-              <w:t>Other</w:t>
-            </w:r>
-          </w:p>
-        </w:tc>
-        <w:tc>
-          <w:tcPr>
-            <w:tcW w:w="351" w:type="pct"/>
-            <w:tcBorders>
-              <w:top w:val="nil"/>
-              <w:left w:val="nil"/>
-              <w:bottom w:val="single" w:sz="4" w:space="0" w:color="auto"/>
+            <w:r>
+              <w:rPr>
+                <w:rFonts w:ascii="Calibri" w:eastAsia="Times New Roman" w:hAnsi="Calibri" w:cs="Times New Roman"/>
+                <w:color w:val="000000"/>
+                <w:lang w:eastAsia="en-GB"/>
+              </w:rPr>
+              <w:t>24</w:t>
+            </w:r>
+          </w:p>
+        </w:tc>
+        <w:tc>
+          <w:tcPr>
+            <w:tcW w:w="355" w:type="pct"/>
+            <w:tcBorders>
+              <w:top w:val="nil"/>
+              <w:left w:val="nil"/>
+              <w:bottom w:val="nil"/>
               <w:right w:val="nil"/>
             </w:tcBorders>
             <w:shd w:val="clear" w:color="auto" w:fill="auto"/>
@@ -15615,17 +16511,33 @@
                 <w:color w:val="000000"/>
                 <w:lang w:eastAsia="en-GB"/>
               </w:rPr>
-              <w:t>16</w:t>
-            </w:r>
-          </w:p>
-        </w:tc>
-        <w:tc>
-          <w:tcPr>
-            <w:tcW w:w="355" w:type="pct"/>
-            <w:tcBorders>
-              <w:top w:val="nil"/>
-              <w:left w:val="nil"/>
-              <w:bottom w:val="single" w:sz="4" w:space="0" w:color="auto"/>
+              <w:t>0</w:t>
+            </w:r>
+            <w:r>
+              <w:rPr>
+                <w:rFonts w:ascii="Calibri" w:eastAsia="Times New Roman" w:hAnsi="Calibri" w:cs="Times New Roman"/>
+                <w:color w:val="000000"/>
+                <w:lang w:eastAsia="en-GB"/>
+              </w:rPr>
+              <w:t>.</w:t>
+            </w:r>
+            <w:r>
+              <w:rPr>
+                <w:rFonts w:ascii="Calibri" w:eastAsia="Times New Roman" w:hAnsi="Calibri" w:cs="Times New Roman"/>
+                <w:color w:val="000000"/>
+                <w:lang w:eastAsia="en-GB"/>
+              </w:rPr>
+              <w:t>06</w:t>
+            </w:r>
+          </w:p>
+        </w:tc>
+        <w:tc>
+          <w:tcPr>
+            <w:tcW w:w="421" w:type="pct"/>
+            <w:tcBorders>
+              <w:top w:val="nil"/>
+              <w:left w:val="nil"/>
+              <w:bottom w:val="nil"/>
               <w:right w:val="nil"/>
             </w:tcBorders>
             <w:shd w:val="clear" w:color="auto" w:fill="auto"/>
@@ -15648,7 +16560,7 @@
                 <w:color w:val="000000"/>
                 <w:lang w:eastAsia="en-GB"/>
               </w:rPr>
-              <w:t>0</w:t>
+              <w:t>1</w:t>
             </w:r>
             <w:r>
               <w:rPr>
@@ -15664,17 +16576,17 @@
                 <w:color w:val="000000"/>
                 <w:lang w:eastAsia="en-GB"/>
               </w:rPr>
-              <w:t>04</w:t>
-            </w:r>
-          </w:p>
-        </w:tc>
-        <w:tc>
-          <w:tcPr>
-            <w:tcW w:w="421" w:type="pct"/>
-            <w:tcBorders>
-              <w:top w:val="nil"/>
-              <w:left w:val="nil"/>
-              <w:bottom w:val="single" w:sz="4" w:space="0" w:color="auto"/>
+              <w:t>00</w:t>
+            </w:r>
+          </w:p>
+        </w:tc>
+        <w:tc>
+          <w:tcPr>
+            <w:tcW w:w="614" w:type="pct"/>
+            <w:tcBorders>
+              <w:top w:val="nil"/>
+              <w:left w:val="nil"/>
+              <w:bottom w:val="nil"/>
               <w:right w:val="nil"/>
             </w:tcBorders>
             <w:shd w:val="clear" w:color="auto" w:fill="auto"/>
@@ -15697,7 +16609,7 @@
                 <w:color w:val="000000"/>
                 <w:lang w:eastAsia="en-GB"/>
               </w:rPr>
-              <w:t>7</w:t>
+              <w:t>8</w:t>
             </w:r>
             <w:r>
               <w:rPr>
@@ -15713,17 +16625,17 @@
                 <w:color w:val="000000"/>
                 <w:lang w:eastAsia="en-GB"/>
               </w:rPr>
-              <w:t>07</w:t>
-            </w:r>
-          </w:p>
-        </w:tc>
-        <w:tc>
-          <w:tcPr>
-            <w:tcW w:w="614" w:type="pct"/>
-            <w:tcBorders>
-              <w:top w:val="nil"/>
-              <w:left w:val="nil"/>
-              <w:bottom w:val="single" w:sz="4" w:space="0" w:color="auto"/>
+              <w:t>45</w:t>
+            </w:r>
+          </w:p>
+        </w:tc>
+        <w:tc>
+          <w:tcPr>
+            <w:tcW w:w="538" w:type="pct"/>
+            <w:tcBorders>
+              <w:top w:val="nil"/>
+              <w:left w:val="nil"/>
+              <w:bottom w:val="nil"/>
               <w:right w:val="nil"/>
             </w:tcBorders>
             <w:shd w:val="clear" w:color="auto" w:fill="auto"/>
@@ -15762,56 +16674,7 @@
                 <w:color w:val="000000"/>
                 <w:lang w:eastAsia="en-GB"/>
               </w:rPr>
-              <w:t>79</w:t>
-            </w:r>
-          </w:p>
-        </w:tc>
-        <w:tc>
-          <w:tcPr>
-            <w:tcW w:w="536" w:type="pct"/>
-            <w:tcBorders>
-              <w:top w:val="nil"/>
-              <w:left w:val="nil"/>
-              <w:bottom w:val="single" w:sz="4" w:space="0" w:color="auto"/>
-              <w:right w:val="nil"/>
-            </w:tcBorders>
-            <w:shd w:val="clear" w:color="auto" w:fill="auto"/>
-            <w:noWrap/>
-            <w:vAlign w:val="center"/>
-            <w:hideMark/>
-          </w:tcPr>
-          <w:p>
-            <w:pPr>
-              <w:jc w:val="right"/>
-              <w:rPr>
-                <w:rFonts w:ascii="Calibri" w:eastAsia="Times New Roman" w:hAnsi="Calibri" w:cs="Times New Roman"/>
-                <w:color w:val="000000"/>
-                <w:lang w:eastAsia="en-GB"/>
-              </w:rPr>
-            </w:pPr>
-            <w:r>
-              <w:rPr>
-                <w:rFonts w:ascii="Calibri" w:eastAsia="Times New Roman" w:hAnsi="Calibri" w:cs="Times New Roman"/>
-                <w:color w:val="000000"/>
-                <w:lang w:eastAsia="en-GB"/>
-              </w:rPr>
-              <w:t>7</w:t>
-            </w:r>
-            <w:r>
-              <w:rPr>
-                <w:rFonts w:ascii="Calibri" w:eastAsia="Times New Roman" w:hAnsi="Calibri" w:cs="Times New Roman"/>
-                <w:color w:val="000000"/>
-                <w:lang w:eastAsia="en-GB"/>
-              </w:rPr>
-              <w:t>.</w:t>
-            </w:r>
-            <w:r>
-              <w:rPr>
-                <w:rFonts w:ascii="Calibri" w:eastAsia="Times New Roman" w:hAnsi="Calibri" w:cs="Times New Roman"/>
-                <w:color w:val="000000"/>
-                <w:lang w:eastAsia="en-GB"/>
-              </w:rPr>
-              <w:t>48</w:t>
+              <w:t>80</w:t>
             </w:r>
           </w:p>
         </w:tc>
@@ -15822,7 +16685,7 @@
         </w:trPr>
         <w:tc>
           <w:tcPr>
-            <w:tcW w:w="834" w:type="pct"/>
+            <w:tcW w:w="832" w:type="pct"/>
             <w:tcBorders>
               <w:top w:val="single" w:sz="4" w:space="0" w:color="auto"/>
               <w:left w:val="nil"/>
@@ -16062,7 +16925,7 @@
         </w:tc>
         <w:tc>
           <w:tcPr>
-            <w:tcW w:w="536" w:type="pct"/>
+            <w:tcW w:w="538" w:type="pct"/>
             <w:tcBorders>
               <w:top w:val="single" w:sz="4" w:space="0" w:color="auto"/>
               <w:left w:val="nil"/>
@@ -16115,7 +16978,7 @@
         </w:trPr>
         <w:tc>
           <w:tcPr>
-            <w:tcW w:w="834" w:type="pct"/>
+            <w:tcW w:w="832" w:type="pct"/>
             <w:tcBorders>
               <w:top w:val="nil"/>
               <w:left w:val="nil"/>
@@ -16369,7 +17232,7 @@
         </w:tc>
         <w:tc>
           <w:tcPr>
-            <w:tcW w:w="536" w:type="pct"/>
+            <w:tcW w:w="538" w:type="pct"/>
             <w:tcBorders>
               <w:top w:val="nil"/>
               <w:left w:val="nil"/>
@@ -16423,7 +17286,7 @@
         </w:trPr>
         <w:tc>
           <w:tcPr>
-            <w:tcW w:w="834" w:type="pct"/>
+            <w:tcW w:w="832" w:type="pct"/>
             <w:tcBorders>
               <w:top w:val="single" w:sz="4" w:space="0" w:color="auto"/>
               <w:left w:val="nil"/>
@@ -16673,7 +17536,7 @@
         </w:tc>
         <w:tc>
           <w:tcPr>
-            <w:tcW w:w="536" w:type="pct"/>
+            <w:tcW w:w="538" w:type="pct"/>
             <w:tcBorders>
               <w:top w:val="single" w:sz="4" w:space="0" w:color="auto"/>
               <w:left w:val="nil"/>
@@ -16726,7 +17589,7 @@
         </w:trPr>
         <w:tc>
           <w:tcPr>
-            <w:tcW w:w="834" w:type="pct"/>
+            <w:tcW w:w="832" w:type="pct"/>
             <w:tcBorders>
               <w:top w:val="nil"/>
               <w:left w:val="nil"/>
@@ -16980,7 +17843,7 @@
         </w:tc>
         <w:tc>
           <w:tcPr>
-            <w:tcW w:w="536" w:type="pct"/>
+            <w:tcW w:w="538" w:type="pct"/>
             <w:tcBorders>
               <w:top w:val="nil"/>
               <w:left w:val="nil"/>
@@ -17101,7 +17964,7 @@
                 <w:color w:val="000000"/>
                 <w:lang w:val="en-US" w:eastAsia="en-GB"/>
               </w:rPr>
-              <w:t xml:space="preserve"> Median </w:t>
+              <w:t xml:space="preserve"> </w:t>
             </w:r>
             <w:r>
               <w:rPr>
@@ -17109,7 +17972,7 @@
                 <w:color w:val="000000"/>
                 <w:lang w:val="en-US" w:eastAsia="en-GB"/>
               </w:rPr>
-              <w:t>e</w:t>
+              <w:t>E</w:t>
             </w:r>
             <w:r>
               <w:rPr>
@@ -17179,6 +18042,7 @@
           <w:lang w:val="en-US"/>
         </w:rPr>
       </w:pPr>
+      <w:bookmarkStart w:id="5" w:name="_Ref15034520"/>
       <w:r>
         <w:rPr>
           <w:lang w:val="en-US"/>
@@ -17207,11 +18071,12 @@
       <w:r>
         <w:fldChar w:fldCharType="end"/>
       </w:r>
-      <w:r>
-        <w:rPr>
-          <w:lang w:val="en-US"/>
-        </w:rPr>
-        <w:t xml:space="preserve"> Annual frequency of PECs by property</w:t>
+      <w:bookmarkEnd w:id="5"/>
+      <w:r>
+        <w:rPr>
+          <w:lang w:val="en-US"/>
+        </w:rPr>
+        <w:t xml:space="preserve"> Annual frequency of PECs</w:t>
       </w:r>
     </w:p>
     <w:p>
@@ -17226,10 +18091,10 @@
           <w:lang w:val="en-US"/>
         </w:rPr>
         <w:drawing>
-          <wp:inline distT="0" distB="0" distL="0" distR="0" wp14:anchorId="5FEC8067" wp14:editId="36903097">
+          <wp:inline distT="0" distB="0" distL="0" distR="0" wp14:anchorId="2BEF25DE" wp14:editId="3FC32313">
             <wp:extent cx="5756910" cy="3557905"/>
             <wp:effectExtent l="0" t="0" r="0" b="0"/>
-            <wp:docPr id="1" name="Picture 1"/>
+            <wp:docPr id="4" name="Picture 4" descr="A screenshot of a cell phone&#10;&#10;Description automatically generated"/>
             <wp:cNvGraphicFramePr>
               <a:graphicFrameLocks xmlns:a="http://schemas.openxmlformats.org/drawingml/2006/main" noChangeAspect="1"/>
             </wp:cNvGraphicFramePr>
@@ -17237,7 +18102,7 @@
               <a:graphicData uri="http://schemas.openxmlformats.org/drawingml/2006/picture">
                 <pic:pic xmlns:pic="http://schemas.openxmlformats.org/drawingml/2006/picture">
                   <pic:nvPicPr>
-                    <pic:cNvPr id="1" name="bar_pecTypeYear.png"/>
+                    <pic:cNvPr id="4" name="bar_pecTypeYearNewdem.png"/>
                     <pic:cNvPicPr/>
                   </pic:nvPicPr>
                   <pic:blipFill>
@@ -17268,20 +18133,6 @@
         </w:drawing>
       </w:r>
     </w:p>
-    <w:p>
-      <w:pPr>
-        <w:pStyle w:val="Heading1"/>
-        <w:rPr>
-          <w:lang w:val="en-US"/>
-        </w:rPr>
-      </w:pPr>
-      <w:r>
-        <w:rPr>
-          <w:lang w:val="en-US"/>
-        </w:rPr>
-        <w:t>Conclusion and implications</w:t>
-      </w:r>
-    </w:p>
     <w:sectPr>
       <w:pgSz w:w="11900" w:h="16840"/>
       <w:pgMar w:top="1417" w:right="1417" w:bottom="1134" w:left="1417" w:header="708" w:footer="708" w:gutter="0"/>
@@ -17294,7 +18145,35 @@
 
 <file path=word/comments.xml><?xml version="1.0" encoding="utf-8"?>
 <w:comments xmlns:wpc="http://schemas.microsoft.com/office/word/2010/wordprocessingCanvas" xmlns:cx="http://schemas.microsoft.com/office/drawing/2014/chartex" xmlns:cx1="http://schemas.microsoft.com/office/drawing/2015/9/8/chartex" xmlns:cx2="http://schemas.microsoft.com/office/drawing/2015/10/21/chartex" xmlns:cx3="http://schemas.microsoft.com/office/drawing/2016/5/9/chartex" xmlns:cx4="http://schemas.microsoft.com/office/drawing/2016/5/10/chartex" xmlns:cx5="http://schemas.microsoft.com/office/drawing/2016/5/11/chartex" xmlns:cx6="http://schemas.microsoft.com/office/drawing/2016/5/12/chartex" xmlns:cx7="http://schemas.microsoft.com/office/drawing/2016/5/13/chartex" xmlns:cx8="http://schemas.microsoft.com/office/drawing/2016/5/14/chartex" xmlns:mc="http://schemas.openxmlformats.org/markup-compatibility/2006" xmlns:aink="http://schemas.microsoft.com/office/drawing/2016/ink" xmlns:am3d="http://schemas.microsoft.com/office/drawing/2017/model3d" xmlns:o="urn:schemas-microsoft-com:office:office" xmlns:r="http://schemas.openxmlformats.org/officeDocument/2006/relationships" xmlns:m="http://schemas.openxmlformats.org/officeDocument/2006/math" xmlns:v="urn:schemas-microsoft-com:vml" xmlns:wp14="http://schemas.microsoft.com/office/word/2010/wordprocessingDrawing" xmlns:wp="http://schemas.openxmlformats.org/drawingml/2006/wordprocessingDrawing" xmlns:w10="urn:schemas-microsoft-com:office:word" xmlns:w="http://schemas.openxmlformats.org/wordprocessingml/2006/main" xmlns:w14="http://schemas.microsoft.com/office/word/2010/wordml" xmlns:w15="http://schemas.microsoft.com/office/word/2012/wordml" xmlns:w16cid="http://schemas.microsoft.com/office/word/2016/wordml/cid" xmlns:w16se="http://schemas.microsoft.com/office/word/2015/wordml/symex" xmlns:wpg="http://schemas.microsoft.com/office/word/2010/wordprocessingGroup" xmlns:wpi="http://schemas.microsoft.com/office/word/2010/wordprocessingInk" xmlns:wne="http://schemas.microsoft.com/office/word/2006/wordml" xmlns:wps="http://schemas.microsoft.com/office/word/2010/wordprocessingShape" mc:Ignorable="w14 w15 w16se w16cid wp14">
-  <w:comment w:id="2" w:author="Dag Tanneberg" w:date="2019-07-22T12:19:00Z" w:initials="DT">
+  <w:comment w:id="0" w:author="Dag Tanneberg" w:date="2019-07-26T14:05:00Z" w:initials="DT">
+    <w:p>
+      <w:pPr>
+        <w:pStyle w:val="CommentText"/>
+        <w:rPr>
+          <w:lang w:val="en-US"/>
+        </w:rPr>
+      </w:pPr>
+      <w:r>
+        <w:rPr>
+          <w:rStyle w:val="CommentReference"/>
+        </w:rPr>
+        <w:annotationRef/>
+      </w:r>
+      <w:r>
+        <w:rPr>
+          <w:lang w:val="en-US"/>
+        </w:rPr>
+        <w:t>We need to find a w</w:t>
+      </w:r>
+      <w:r>
+        <w:rPr>
+          <w:lang w:val="en-US"/>
+        </w:rPr>
+        <w:t>ay to match governments and PECs. Originally, I used Spain as an example which never had coalition governments.</w:t>
+      </w:r>
+    </w:p>
+  </w:comment>
+  <w:comment w:id="3" w:author="Dag Tanneberg" w:date="2019-07-22T12:19:00Z" w:initials="DT">
     <w:p>
       <w:pPr>
         <w:pStyle w:val="CommentText"/>
@@ -17321,12 +18200,14 @@
 
 <file path=word/commentsExtended.xml><?xml version="1.0" encoding="utf-8"?>
 <w15:commentsEx xmlns:wpc="http://schemas.microsoft.com/office/word/2010/wordprocessingCanvas" xmlns:cx="http://schemas.microsoft.com/office/drawing/2014/chartex" xmlns:cx1="http://schemas.microsoft.com/office/drawing/2015/9/8/chartex" xmlns:cx2="http://schemas.microsoft.com/office/drawing/2015/10/21/chartex" xmlns:cx3="http://schemas.microsoft.com/office/drawing/2016/5/9/chartex" xmlns:cx4="http://schemas.microsoft.com/office/drawing/2016/5/10/chartex" xmlns:cx5="http://schemas.microsoft.com/office/drawing/2016/5/11/chartex" xmlns:cx6="http://schemas.microsoft.com/office/drawing/2016/5/12/chartex" xmlns:cx7="http://schemas.microsoft.com/office/drawing/2016/5/13/chartex" xmlns:cx8="http://schemas.microsoft.com/office/drawing/2016/5/14/chartex" xmlns:mc="http://schemas.openxmlformats.org/markup-compatibility/2006" xmlns:aink="http://schemas.microsoft.com/office/drawing/2016/ink" xmlns:am3d="http://schemas.microsoft.com/office/drawing/2017/model3d" xmlns:o="urn:schemas-microsoft-com:office:office" xmlns:r="http://schemas.openxmlformats.org/officeDocument/2006/relationships" xmlns:m="http://schemas.openxmlformats.org/officeDocument/2006/math" xmlns:v="urn:schemas-microsoft-com:vml" xmlns:wp14="http://schemas.microsoft.com/office/word/2010/wordprocessingDrawing" xmlns:wp="http://schemas.openxmlformats.org/drawingml/2006/wordprocessingDrawing" xmlns:w10="urn:schemas-microsoft-com:office:word" xmlns:w="http://schemas.openxmlformats.org/wordprocessingml/2006/main" xmlns:w14="http://schemas.microsoft.com/office/word/2010/wordml" xmlns:w15="http://schemas.microsoft.com/office/word/2012/wordml" xmlns:w16cid="http://schemas.microsoft.com/office/word/2016/wordml/cid" xmlns:w16se="http://schemas.microsoft.com/office/word/2015/wordml/symex" xmlns:wpg="http://schemas.microsoft.com/office/word/2010/wordprocessingGroup" xmlns:wpi="http://schemas.microsoft.com/office/word/2010/wordprocessingInk" xmlns:wne="http://schemas.microsoft.com/office/word/2006/wordml" xmlns:wps="http://schemas.microsoft.com/office/word/2010/wordprocessingShape" mc:Ignorable="w14 w15 w16se w16cid wp14">
+  <w15:commentEx w15:paraId="3A2539F7" w15:done="0"/>
   <w15:commentEx w15:paraId="73EDABF4" w15:done="0"/>
 </w15:commentsEx>
 </file>
 
 <file path=word/commentsIds.xml><?xml version="1.0" encoding="utf-8"?>
 <w16cid:commentsIds xmlns:wpc="http://schemas.microsoft.com/office/word/2010/wordprocessingCanvas" xmlns:cx="http://schemas.microsoft.com/office/drawing/2014/chartex" xmlns:cx1="http://schemas.microsoft.com/office/drawing/2015/9/8/chartex" xmlns:cx2="http://schemas.microsoft.com/office/drawing/2015/10/21/chartex" xmlns:cx3="http://schemas.microsoft.com/office/drawing/2016/5/9/chartex" xmlns:cx4="http://schemas.microsoft.com/office/drawing/2016/5/10/chartex" xmlns:cx5="http://schemas.microsoft.com/office/drawing/2016/5/11/chartex" xmlns:cx6="http://schemas.microsoft.com/office/drawing/2016/5/12/chartex" xmlns:cx7="http://schemas.microsoft.com/office/drawing/2016/5/13/chartex" xmlns:cx8="http://schemas.microsoft.com/office/drawing/2016/5/14/chartex" xmlns:mc="http://schemas.openxmlformats.org/markup-compatibility/2006" xmlns:aink="http://schemas.microsoft.com/office/drawing/2016/ink" xmlns:am3d="http://schemas.microsoft.com/office/drawing/2017/model3d" xmlns:o="urn:schemas-microsoft-com:office:office" xmlns:r="http://schemas.openxmlformats.org/officeDocument/2006/relationships" xmlns:m="http://schemas.openxmlformats.org/officeDocument/2006/math" xmlns:v="urn:schemas-microsoft-com:vml" xmlns:wp14="http://schemas.microsoft.com/office/word/2010/wordprocessingDrawing" xmlns:wp="http://schemas.openxmlformats.org/drawingml/2006/wordprocessingDrawing" xmlns:w10="urn:schemas-microsoft-com:office:word" xmlns:w="http://schemas.openxmlformats.org/wordprocessingml/2006/main" xmlns:w14="http://schemas.microsoft.com/office/word/2010/wordml" xmlns:w15="http://schemas.microsoft.com/office/word/2012/wordml" xmlns:w16cid="http://schemas.microsoft.com/office/word/2016/wordml/cid" xmlns:w16se="http://schemas.microsoft.com/office/word/2015/wordml/symex" xmlns:wpg="http://schemas.microsoft.com/office/word/2010/wordprocessingGroup" xmlns:wpi="http://schemas.microsoft.com/office/word/2010/wordprocessingInk" xmlns:wne="http://schemas.microsoft.com/office/word/2006/wordml" xmlns:wps="http://schemas.microsoft.com/office/word/2010/wordprocessingShape" mc:Ignorable="w14 w15 w16se w16cid wp14">
+  <w16cid:commentId w16cid:paraId="3A2539F7" w16cid:durableId="20E58723"/>
   <w16cid:commentId w16cid:paraId="73EDABF4" w16cid:durableId="20E0285C"/>
 </w16cid:commentsIds>
 </file>
@@ -17403,6 +18284,82 @@
           <w:lang w:val="en-US"/>
         </w:rPr>
         <w:t xml:space="preserve"> the coalition enjoyed cabinet rank in the government immediately preceding the elections.</w:t>
+      </w:r>
+    </w:p>
+  </w:footnote>
+  <w:footnote w:id="2">
+    <w:p>
+      <w:pPr>
+        <w:pStyle w:val="FootnoteText"/>
+        <w:rPr>
+          <w:lang w:val="en-US"/>
+        </w:rPr>
+      </w:pPr>
+      <w:r>
+        <w:rPr>
+          <w:rStyle w:val="FootnoteReference"/>
+        </w:rPr>
+        <w:footnoteRef/>
+      </w:r>
+      <w:r>
+        <w:rPr>
+          <w:lang w:val="en-US"/>
+        </w:rPr>
+        <w:t xml:space="preserve"> By </w:t>
+      </w:r>
+      <w:r>
+        <w:rPr>
+          <w:lang w:val="en-US"/>
+        </w:rPr>
+        <w:t>CEE</w:t>
+      </w:r>
+      <w:r>
+        <w:rPr>
+          <w:lang w:val="en-US"/>
+        </w:rPr>
+        <w:t xml:space="preserve"> </w:t>
+      </w:r>
+      <w:r>
+        <w:rPr>
+          <w:lang w:val="en-US"/>
+        </w:rPr>
+        <w:t xml:space="preserve">countries </w:t>
+      </w:r>
+      <w:r>
+        <w:rPr>
+          <w:lang w:val="en-US"/>
+        </w:rPr>
+        <w:t>we refer to</w:t>
+      </w:r>
+      <w:r>
+        <w:rPr>
+          <w:lang w:val="en-US"/>
+        </w:rPr>
+        <w:t xml:space="preserve"> </w:t>
+      </w:r>
+      <w:r>
+        <w:rPr>
+          <w:lang w:val="en-US"/>
+        </w:rPr>
+        <w:t xml:space="preserve">Bulgaria, Croatia, Czech Republic, Estonia, Hungary, Latvia, Lithuania, Poland, Romania, Slovakia, </w:t>
+      </w:r>
+      <w:r>
+        <w:rPr>
+          <w:lang w:val="en-US"/>
+        </w:rPr>
+        <w:t xml:space="preserve">and </w:t>
+      </w:r>
+      <w:r>
+        <w:rPr>
+          <w:lang w:val="en-US"/>
+        </w:rPr>
+        <w:t>Slovenia</w:t>
+      </w:r>
+      <w:r>
+        <w:rPr>
+          <w:lang w:val="en-US"/>
+        </w:rPr>
+        <w:t>.</w:t>
       </w:r>
     </w:p>
   </w:footnote>
@@ -17913,7 +18870,6 @@
     <w:basedOn w:val="Normal"/>
     <w:link w:val="FootnoteTextChar"/>
     <w:uiPriority w:val="99"/>
-    <w:semiHidden/>
     <w:unhideWhenUsed/>
     <w:rsid w:val="00504142"/>
     <w:rPr>
@@ -17926,7 +18882,6 @@
     <w:basedOn w:val="DefaultParagraphFont"/>
     <w:link w:val="FootnoteText"/>
     <w:uiPriority w:val="99"/>
-    <w:semiHidden/>
     <w:rsid w:val="00504142"/>
     <w:rPr>
       <w:sz w:val="20"/>
@@ -18061,6 +19016,17 @@
     <w:uiPriority w:val="99"/>
     <w:semiHidden/>
     <w:rsid w:val="008C6494"/>
+  </w:style>
+  <w:style w:type="paragraph" w:styleId="ListParagraph">
+    <w:name w:val="List Paragraph"/>
+    <w:basedOn w:val="Normal"/>
+    <w:uiPriority w:val="34"/>
+    <w:qFormat/>
+    <w:rsid w:val="008D0BA3"/>
+    <w:pPr>
+      <w:ind w:left="720"/>
+      <w:contextualSpacing/>
+    </w:pPr>
   </w:style>
 </w:styles>
 </file>
@@ -18365,7 +19331,7 @@
 </file>
 
 <file path=customXml/itemProps1.xml><?xml version="1.0" encoding="utf-8"?>
-<ds:datastoreItem xmlns:ds="http://schemas.openxmlformats.org/officeDocument/2006/customXml" ds:itemID="{4BBC9E43-74C3-6A49-BAD9-8518B7BCDFD3}">
+<ds:datastoreItem xmlns:ds="http://schemas.openxmlformats.org/officeDocument/2006/customXml" ds:itemID="{8C1597E2-1196-4345-8EEB-651AACE6CD89}">
   <ds:schemaRefs>
     <ds:schemaRef ds:uri="http://schemas.openxmlformats.org/officeDocument/2006/bibliography"/>
   </ds:schemaRefs>

</xml_diff>

<commit_message>
Update worldmap and paper draft
</commit_message>
<xml_diff>
--- a/artcl/data_paper/draft.docx
+++ b/artcl/data_paper/draft.docx
@@ -140,7 +140,7 @@
     </w:p>
     <w:p>
       <w:pPr>
-        <w:pStyle w:val="Heading2"/>
+        <w:spacing w:after="240" w:line="360" w:lineRule="auto"/>
         <w:rPr>
           <w:lang w:val="en-US"/>
         </w:rPr>
@@ -149,7 +149,521 @@
         <w:rPr>
           <w:lang w:val="en-US"/>
         </w:rPr>
-        <w:t>Comparison to existing datasets</w:t>
+        <w:t xml:space="preserve">Extant data on pre-electoral coalitions differ tremendously on temporal, spatial, and even political coverage. </w:t>
+      </w:r>
+      <w:r>
+        <w:rPr>
+          <w:lang w:val="en-US"/>
+        </w:rPr>
+        <w:t xml:space="preserve">Sona Golder’s </w:t>
+      </w:r>
+      <w:r>
+        <w:rPr>
+          <w:lang w:val="en-US"/>
+        </w:rPr>
+        <w:fldChar w:fldCharType="begin"/>
+      </w:r>
+      <w:r>
+        <w:rPr>
+          <w:lang w:val="en-US"/>
+        </w:rPr>
+        <w:instrText xml:space="preserve"> ADDIN ZOTERO_ITEM CSL_CITATION {"citationID":"2gO7tznB","properties":{"custom":"(2006, 15)","formattedCitation":"(2006, 15)","plainCitation":"(2006, 15)","noteIndex":0},"citationItems":[{"id":10923,"uris":["http://zotero.org/users/229193/items/U3PQHQZZ"],"uri":["http://zotero.org/users/229193/items/U3PQHQZZ"],"itemData":{"id":10923,"type":"book","title":"The Logic of Pre-Electoral Coalition Formation","publisher":"Ohio State University Press","publisher-place":"Columbus","event-place":"Columbus","author":[{"family":"Golder","given":"Sona Nadenichek"}],"issued":{"date-parts":[["2006",1,1]]}},"locator":"15","label":"page"}],"schema":"https://github.com/citation-style-language/schema/raw/master/csl-citation.json"} </w:instrText>
+      </w:r>
+      <w:r>
+        <w:rPr>
+          <w:lang w:val="en-US"/>
+        </w:rPr>
+        <w:fldChar w:fldCharType="separate"/>
+      </w:r>
+      <w:r>
+        <w:rPr>
+          <w:noProof/>
+          <w:lang w:val="en-US"/>
+        </w:rPr>
+        <w:t>(2006, 15)</w:t>
+      </w:r>
+      <w:r>
+        <w:rPr>
+          <w:lang w:val="en-US"/>
+        </w:rPr>
+        <w:fldChar w:fldCharType="end"/>
+      </w:r>
+      <w:r>
+        <w:rPr>
+          <w:lang w:val="en-US"/>
+        </w:rPr>
+        <w:t xml:space="preserve"> seminal study covered </w:t>
+      </w:r>
+      <w:r>
+        <w:rPr>
+          <w:lang w:val="en-US"/>
+        </w:rPr>
+        <w:t xml:space="preserve">364 legislative elections in </w:t>
+      </w:r>
+      <w:r>
+        <w:rPr>
+          <w:lang w:val="en-US"/>
+        </w:rPr>
+        <w:t xml:space="preserve">23 </w:t>
+      </w:r>
+      <w:r>
+        <w:rPr>
+          <w:lang w:val="en-US"/>
+        </w:rPr>
+        <w:t xml:space="preserve">parliamentary democracies. For the period from 1946 to 2002 </w:t>
+      </w:r>
+      <w:r>
+        <w:rPr>
+          <w:lang w:val="en-US"/>
+        </w:rPr>
+        <w:t>Golder codes</w:t>
+      </w:r>
+      <w:r>
+        <w:rPr>
+          <w:lang w:val="en-US"/>
+        </w:rPr>
+        <w:t xml:space="preserve"> 240 pre-electoral coalitions. </w:t>
+      </w:r>
+      <w:r>
+        <w:rPr>
+          <w:lang w:val="en-US"/>
+        </w:rPr>
+        <w:t xml:space="preserve">Related efforts by </w:t>
+      </w:r>
+      <w:proofErr w:type="spellStart"/>
+      <w:r>
+        <w:rPr>
+          <w:lang w:val="en-US"/>
+        </w:rPr>
+        <w:t>Bräuninger</w:t>
+      </w:r>
+      <w:proofErr w:type="spellEnd"/>
+      <w:r>
+        <w:rPr>
+          <w:lang w:val="en-US"/>
+        </w:rPr>
+        <w:t>, Debus, and others</w:t>
+      </w:r>
+      <w:r>
+        <w:rPr>
+          <w:lang w:val="en-US"/>
+        </w:rPr>
+        <w:t xml:space="preserve"> [SOURCES]</w:t>
+      </w:r>
+      <w:r>
+        <w:rPr>
+          <w:lang w:val="en-US"/>
+        </w:rPr>
+        <w:t xml:space="preserve">, analyze </w:t>
+      </w:r>
+      <w:r>
+        <w:rPr>
+          <w:lang w:val="en-US"/>
+        </w:rPr>
+        <w:t xml:space="preserve">up to 79 German state-level elections </w:t>
+      </w:r>
+      <w:r>
+        <w:rPr>
+          <w:lang w:val="en-US"/>
+        </w:rPr>
+        <w:t>between 1990 and up to 2009</w:t>
+      </w:r>
+      <w:r>
+        <w:rPr>
+          <w:lang w:val="en-US"/>
+        </w:rPr>
+        <w:t xml:space="preserve">, paying </w:t>
+      </w:r>
+      <w:r>
+        <w:rPr>
+          <w:lang w:val="en-US"/>
+        </w:rPr>
+        <w:t xml:space="preserve">systematic </w:t>
+      </w:r>
+      <w:r>
+        <w:rPr>
+          <w:lang w:val="en-US"/>
+        </w:rPr>
+        <w:t xml:space="preserve">attention to </w:t>
+      </w:r>
+      <w:r>
+        <w:rPr>
+          <w:lang w:val="en-US"/>
+        </w:rPr>
+        <w:t xml:space="preserve">the influence of </w:t>
+      </w:r>
+      <w:r>
+        <w:rPr>
+          <w:lang w:val="en-US"/>
+        </w:rPr>
+        <w:t>pre-electoral</w:t>
+      </w:r>
+      <w:r>
+        <w:rPr>
+          <w:lang w:val="en-US"/>
+        </w:rPr>
+        <w:t xml:space="preserve"> </w:t>
+      </w:r>
+      <w:r>
+        <w:rPr>
+          <w:lang w:val="en-US"/>
+        </w:rPr>
+        <w:t xml:space="preserve">statements of coalition </w:t>
+      </w:r>
+      <w:r>
+        <w:rPr>
+          <w:lang w:val="en-US"/>
+        </w:rPr>
+        <w:t>on government formation</w:t>
+      </w:r>
+      <w:r>
+        <w:rPr>
+          <w:lang w:val="en-US"/>
+        </w:rPr>
+        <w:t xml:space="preserve">. More recently, </w:t>
+      </w:r>
+      <w:proofErr w:type="spellStart"/>
+      <w:r>
+        <w:rPr>
+          <w:lang w:val="en-US"/>
+        </w:rPr>
+        <w:t>Ibenskas</w:t>
+      </w:r>
+      <w:proofErr w:type="spellEnd"/>
+      <w:r>
+        <w:rPr>
+          <w:lang w:val="en-US"/>
+        </w:rPr>
+        <w:t xml:space="preserve"> </w:t>
+      </w:r>
+      <w:r>
+        <w:rPr>
+          <w:lang w:val="en-US"/>
+        </w:rPr>
+        <w:fldChar w:fldCharType="begin"/>
+      </w:r>
+      <w:r>
+        <w:rPr>
+          <w:lang w:val="en-US"/>
+        </w:rPr>
+        <w:instrText xml:space="preserve"> ADDIN ZOTERO_ITEM CSL_CITATION {"citationID":"4NiUVPji","properties":{"formattedCitation":"(2015)","plainCitation":"(2015)","noteIndex":0},"citationItems":[{"id":12729,"uris":["http://zotero.org/users/229193/items/RWI64B4E"],"uri":["http://zotero.org/users/229193/items/RWI64B4E"],"itemData":{"id":12729,"type":"article-journal","title":"Understanding Pre-electoral Coalitions in Central and Eastern Europe","container-title":"British Journal of Political Science","page":"743-761","volume":"46","issue":"4","source":"Crossref","DOI":"10.1017/S0007123414000544","ISSN":"0007-1234, 1469-2112","language":"en","author":[{"family":"Ibenskas","given":"Raimondas"}],"issued":{"date-parts":[["2015"]]}},"suppress-author":true}],"schema":"https://github.com/citation-style-language/schema/raw/master/csl-citation.json"} </w:instrText>
+      </w:r>
+      <w:r>
+        <w:rPr>
+          <w:lang w:val="en-US"/>
+        </w:rPr>
+        <w:fldChar w:fldCharType="separate"/>
+      </w:r>
+      <w:r>
+        <w:rPr>
+          <w:noProof/>
+          <w:lang w:val="en-US"/>
+        </w:rPr>
+        <w:t>(2015)</w:t>
+      </w:r>
+      <w:r>
+        <w:rPr>
+          <w:lang w:val="en-US"/>
+        </w:rPr>
+        <w:fldChar w:fldCharType="end"/>
+      </w:r>
+      <w:r>
+        <w:rPr>
+          <w:lang w:val="en-US"/>
+        </w:rPr>
+        <w:t xml:space="preserve"> examined the formation of </w:t>
+      </w:r>
+      <w:r>
+        <w:rPr>
+          <w:lang w:val="en-US"/>
+        </w:rPr>
+        <w:t>joint candidate lists in 11 Central and Eastern European countries (CEE). His data include 117 such pre-electoral coalitions in 48 parliamentary elections</w:t>
+      </w:r>
+      <w:r>
+        <w:rPr>
+          <w:lang w:val="en-US"/>
+        </w:rPr>
+        <w:t xml:space="preserve"> between </w:t>
+      </w:r>
+      <w:r>
+        <w:rPr>
+          <w:lang w:val="en-US"/>
+        </w:rPr>
+        <w:t>1990</w:t>
+      </w:r>
+      <w:r>
+        <w:rPr>
+          <w:lang w:val="en-US"/>
+        </w:rPr>
+        <w:t xml:space="preserve"> and </w:t>
+      </w:r>
+      <w:r>
+        <w:rPr>
+          <w:lang w:val="en-US"/>
+        </w:rPr>
+        <w:t xml:space="preserve">2012. </w:t>
+      </w:r>
+      <w:r>
+        <w:rPr>
+          <w:lang w:val="en-US"/>
+        </w:rPr>
+        <w:t>Asking why political parties would support candidates from another party</w:t>
+      </w:r>
+      <w:r>
+        <w:rPr>
+          <w:lang w:val="en-US"/>
+        </w:rPr>
+        <w:t>,</w:t>
+      </w:r>
+      <w:r>
+        <w:rPr>
+          <w:lang w:val="en-US"/>
+        </w:rPr>
+        <w:t xml:space="preserve"> Kellam </w:t>
+      </w:r>
+      <w:r>
+        <w:rPr>
+          <w:lang w:val="en-US"/>
+        </w:rPr>
+        <w:fldChar w:fldCharType="begin"/>
+      </w:r>
+      <w:r>
+        <w:rPr>
+          <w:lang w:val="en-US"/>
+        </w:rPr>
+        <w:instrText xml:space="preserve"> ADDIN ZOTERO_ITEM CSL_CITATION {"citationID":"VHToR9ua","properties":{"formattedCitation":"(2015)","plainCitation":"(2015)","noteIndex":0},"citationItems":[{"id":12730,"uris":["http://zotero.org/users/229193/items/T3YG4NXD"],"uri":["http://zotero.org/users/229193/items/T3YG4NXD"],"itemData":{"id":12730,"type":"article-journal","title":"Why Pre-Electoral Coalitions in Presidential Systems?","container-title":"British Journal of Political Science","page":"391-411","volume":"47","issue":"2","source":"Crossref","DOI":"10.1017/S0007123415000198","ISSN":"0007-1234, 1469-2112","language":"en","author":[{"family":"Kellam","given":"Marisa"}],"issued":{"date-parts":[["2015"]]}},"suppress-author":true}],"schema":"https://github.com/citation-style-language/schema/raw/master/csl-citation.json"} </w:instrText>
+      </w:r>
+      <w:r>
+        <w:rPr>
+          <w:lang w:val="en-US"/>
+        </w:rPr>
+        <w:fldChar w:fldCharType="separate"/>
+      </w:r>
+      <w:r>
+        <w:rPr>
+          <w:noProof/>
+          <w:lang w:val="en-US"/>
+        </w:rPr>
+        <w:t>(2015)</w:t>
+      </w:r>
+      <w:r>
+        <w:rPr>
+          <w:lang w:val="en-US"/>
+        </w:rPr>
+        <w:fldChar w:fldCharType="end"/>
+      </w:r>
+      <w:r>
+        <w:rPr>
+          <w:lang w:val="en-US"/>
+        </w:rPr>
+        <w:t xml:space="preserve"> studies </w:t>
+      </w:r>
+      <w:r>
+        <w:rPr>
+          <w:lang w:val="en-US"/>
+        </w:rPr>
+        <w:t xml:space="preserve">pre-electoral coalitions in </w:t>
+      </w:r>
+      <w:r>
+        <w:rPr>
+          <w:lang w:val="en-US"/>
+        </w:rPr>
+        <w:t xml:space="preserve">Latin-American presidential elections between 1963 and 2009. </w:t>
+      </w:r>
+      <w:r>
+        <w:rPr>
+          <w:lang w:val="en-US"/>
+        </w:rPr>
+        <w:t xml:space="preserve">Tillman </w:t>
+      </w:r>
+      <w:r>
+        <w:rPr>
+          <w:lang w:val="en-US"/>
+        </w:rPr>
+        <w:fldChar w:fldCharType="begin"/>
+      </w:r>
+      <w:r>
+        <w:rPr>
+          <w:lang w:val="en-US"/>
+        </w:rPr>
+        <w:instrText xml:space="preserve"> ADDIN ZOTERO_ITEM CSL_CITATION {"citationID":"TKKPBou7","properties":{"formattedCitation":"(2015)","plainCitation":"(2015)","noteIndex":0},"citationItems":[{"id":12714,"uris":["http://zotero.org/users/229193/items/G466ZPB9"],"uri":["http://zotero.org/users/229193/items/G466ZPB9"],"itemData":{"id":12714,"type":"article-journal","title":"Pre-electoral coalitions and voter turnout","container-title":"Party Politics","page":"726-737","volume":"21","issue":"5","source":"Crossref","DOI":"10.1177/1354068813499868","ISSN":"1354-0688, 1460-3683","language":"en","author":[{"family":"Tillman","given":"Erik R"}],"issued":{"date-parts":[["2015",9]]}},"suppress-author":true}],"schema":"https://github.com/citation-style-language/schema/raw/master/csl-citation.json"} </w:instrText>
+      </w:r>
+      <w:r>
+        <w:rPr>
+          <w:lang w:val="en-US"/>
+        </w:rPr>
+        <w:fldChar w:fldCharType="separate"/>
+      </w:r>
+      <w:r>
+        <w:rPr>
+          <w:noProof/>
+          <w:lang w:val="en-US"/>
+        </w:rPr>
+        <w:t>(2015)</w:t>
+      </w:r>
+      <w:r>
+        <w:rPr>
+          <w:lang w:val="en-US"/>
+        </w:rPr>
+        <w:fldChar w:fldCharType="end"/>
+      </w:r>
+      <w:r>
+        <w:rPr>
+          <w:lang w:val="en-US"/>
+        </w:rPr>
+        <w:t xml:space="preserve"> </w:t>
+      </w:r>
+      <w:r>
+        <w:rPr>
+          <w:lang w:val="en-US"/>
+        </w:rPr>
+        <w:t xml:space="preserve">takes a stronger interest in the effects of PECs </w:t>
+      </w:r>
+      <w:r>
+        <w:rPr>
+          <w:lang w:val="en-US"/>
+        </w:rPr>
+        <w:t xml:space="preserve">and relates </w:t>
+      </w:r>
+      <w:r>
+        <w:rPr>
+          <w:lang w:val="en-US"/>
+        </w:rPr>
+        <w:t xml:space="preserve">them </w:t>
+      </w:r>
+      <w:r>
+        <w:rPr>
+          <w:lang w:val="en-US"/>
+        </w:rPr>
+        <w:t>to turnout in 223 legislative elections held between 1970 and 2011 in 19 democracies.</w:t>
+      </w:r>
+      <w:r>
+        <w:rPr>
+          <w:lang w:val="en-US"/>
+        </w:rPr>
+        <w:t xml:space="preserve"> </w:t>
+      </w:r>
+      <w:r>
+        <w:rPr>
+          <w:lang w:val="en-US"/>
+        </w:rPr>
+        <w:t xml:space="preserve">Finally, following empirical </w:t>
+      </w:r>
+      <w:r>
+        <w:rPr>
+          <w:lang w:val="en-US"/>
+        </w:rPr>
+        <w:t xml:space="preserve">evidence </w:t>
+      </w:r>
+      <w:r>
+        <w:rPr>
+          <w:lang w:val="en-US"/>
+        </w:rPr>
+        <w:t xml:space="preserve">that highlights </w:t>
+      </w:r>
+      <w:r>
+        <w:rPr>
+          <w:lang w:val="en-US"/>
+        </w:rPr>
+        <w:t>the importance of opposition coordination for democratization</w:t>
+      </w:r>
+      <w:r>
+        <w:rPr>
+          <w:lang w:val="en-US"/>
+        </w:rPr>
+        <w:t xml:space="preserve"> processes</w:t>
+      </w:r>
+      <w:r>
+        <w:rPr>
+          <w:lang w:val="en-US"/>
+        </w:rPr>
+        <w:t xml:space="preserve"> </w:t>
+      </w:r>
+      <w:r>
+        <w:rPr>
+          <w:lang w:val="en-US"/>
+        </w:rPr>
+        <w:fldChar w:fldCharType="begin"/>
+      </w:r>
+      <w:r>
+        <w:rPr>
+          <w:lang w:val="en-US"/>
+        </w:rPr>
+        <w:instrText xml:space="preserve"> ADDIN ZOTERO_ITEM CSL_CITATION {"citationID":"8xrmBcup","properties":{"formattedCitation":"(Howard und Roessler 2006)","plainCitation":"(Howard und Roessler 2006)","noteIndex":0},"citationItems":[{"id":11088,"uris":["http://zotero.org/users/229193/items/JQHGGTWC"],"uri":["http://zotero.org/users/229193/items/JQHGGTWC"],"itemData":{"id":11088,"type":"article-journal","title":"Liberalizing Electoral Outcomes in Competitive Authoritarian Regimes","container-title":"American Journal of Political Science","page":"365-381","volume":"50","issue":"2","abstract":"In the wake of the third wave of democratization, competitive authoritarianism has emerged as a prominent regime type. These regimes feature regular, competitive elections between a government and an opposition, but the incumbent leader or party typically resorts to coercion, intimidation, and fraud to attempt to ensure electoral victory. Despite the incumbent’s reliance on unfair practices to stay in power, such elections occasionally result in what we call a “liberalizing electoral outcome” (LEO), which often leads to a new government that is considerably less authoritarian than its predecessor. Using a “nested” research design that employs both cross-national statistical analysis and a case study of Kenya, we seek to explain how and why LEOs occur. Our findings highlight in particular the importance of the choices made by opposition elites to form a strategic coalition for the purpose of mounting a credible challenge to the ruling party or candidate in national elections.","DOI":"10.1111/j.1540-5907.2006.00189.x","ISSN":"0092-5853","author":[{"family":"Howard","given":"Marc Morje"},{"family":"Roessler","given":"Philip G."}],"issued":{"date-parts":[["2006",1,1]]}}}],"schema":"https://github.com/citation-style-language/schema/raw/master/csl-citation.json"} </w:instrText>
+      </w:r>
+      <w:r>
+        <w:rPr>
+          <w:lang w:val="en-US"/>
+        </w:rPr>
+        <w:fldChar w:fldCharType="separate"/>
+      </w:r>
+      <w:r>
+        <w:rPr>
+          <w:noProof/>
+          <w:lang w:val="en-US"/>
+        </w:rPr>
+        <w:t>(Howard und Roessler 2006)</w:t>
+      </w:r>
+      <w:r>
+        <w:rPr>
+          <w:lang w:val="en-US"/>
+        </w:rPr>
+        <w:fldChar w:fldCharType="end"/>
+      </w:r>
+      <w:r>
+        <w:rPr>
+          <w:lang w:val="en-US"/>
+        </w:rPr>
+        <w:t xml:space="preserve">, even scholars of electoral authoritarianism </w:t>
+      </w:r>
+      <w:r>
+        <w:rPr>
+          <w:lang w:val="en-US"/>
+        </w:rPr>
+        <w:t xml:space="preserve">have taken </w:t>
+      </w:r>
+      <w:r>
+        <w:rPr>
+          <w:lang w:val="en-US"/>
+        </w:rPr>
+        <w:t xml:space="preserve">interest in pre-electoral coalitions </w:t>
+      </w:r>
+      <w:r>
+        <w:rPr>
+          <w:lang w:val="en-US"/>
+        </w:rPr>
+        <w:fldChar w:fldCharType="begin"/>
+      </w:r>
+      <w:r>
+        <w:rPr>
+          <w:lang w:val="en-US"/>
+        </w:rPr>
+        <w:instrText xml:space="preserve"> ADDIN ZOTERO_ITEM CSL_CITATION {"citationID":"yU6RAXBS","properties":{"formattedCitation":"(Wahman 2011; Gandhi und Reuter 2013)","plainCitation":"(Wahman 2011; Gandhi und Reuter 2013)","noteIndex":0},"citationItems":[{"id":12732,"uris":["http://zotero.org/users/229193/items/T5G5P9FB"],"uri":["http://zotero.org/users/229193/items/T5G5P9FB"],"itemData":{"id":12732,"type":"article-journal","title":"Offices and policies – Why do oppositional parties form pre-electoral coalitions in competitive authoritarian regimes?","container-title":"Electoral Studies","page":"642-657","volume":"30","issue":"4","source":"Crossref","DOI":"10.1016/j.electstud.2011.05.009","ISSN":"02613794","language":"en","author":[{"family":"Wahman","given":"Michael"}],"issued":{"date-parts":[["2011",12]]}}},{"id":12733,"uris":["http://zotero.org/users/229193/items/LMF3YEZZ"],"uri":["http://zotero.org/users/229193/items/LMF3YEZZ"],"itemData":{"id":12733,"type":"article-journal","title":"The incentives for pre-electoral coalitions in non-democratic elections","container-title":"Democratization","page":"137-159","volume":"20","issue":"1","source":"Crossref","DOI":"10.1080/13510347.2013.738865","ISSN":"1351-0347, 1743-890X","language":"en","author":[{"family":"Gandhi","given":"Jennifer"},{"family":"Reuter","given":"Ora John"}],"issued":{"date-parts":[["2013",1]]}}}],"schema":"https://github.com/citation-style-language/schema/raw/master/csl-citation.json"} </w:instrText>
+      </w:r>
+      <w:r>
+        <w:rPr>
+          <w:lang w:val="en-US"/>
+        </w:rPr>
+        <w:fldChar w:fldCharType="separate"/>
+      </w:r>
+      <w:r>
+        <w:rPr>
+          <w:noProof/>
+          <w:lang w:val="en-US"/>
+        </w:rPr>
+        <w:t>(Wahman 2011; Gandhi und Reuter 2013)</w:t>
+      </w:r>
+      <w:r>
+        <w:rPr>
+          <w:lang w:val="en-US"/>
+        </w:rPr>
+        <w:fldChar w:fldCharType="end"/>
+      </w:r>
+      <w:r>
+        <w:rPr>
+          <w:lang w:val="en-US"/>
+        </w:rPr>
+        <w:t>.</w:t>
       </w:r>
     </w:p>
     <w:p>
@@ -163,165 +677,43 @@
         <w:rPr>
           <w:lang w:val="en-US"/>
         </w:rPr>
-        <w:t xml:space="preserve">Our data </w:t>
-      </w:r>
-      <w:r>
-        <w:rPr>
-          <w:lang w:val="en-US"/>
-        </w:rPr>
-        <w:t>increase</w:t>
-      </w:r>
-      <w:r>
-        <w:rPr>
-          <w:lang w:val="en-US"/>
-        </w:rPr>
-        <w:t xml:space="preserve"> the coverage and granularity of </w:t>
-      </w:r>
-      <w:r>
-        <w:rPr>
-          <w:lang w:val="en-US"/>
-        </w:rPr>
-        <w:t>extant data on pre-electoral coalitions</w:t>
-      </w:r>
-      <w:r>
-        <w:rPr>
-          <w:lang w:val="en-US"/>
-        </w:rPr>
-        <w:t xml:space="preserve">. </w:t>
-      </w:r>
-      <w:r>
-        <w:rPr>
-          <w:lang w:val="en-US"/>
-        </w:rPr>
-        <w:t xml:space="preserve">Sona Golder’s </w:t>
-      </w:r>
-      <w:r>
-        <w:rPr>
-          <w:lang w:val="en-US"/>
-        </w:rPr>
-        <w:fldChar w:fldCharType="begin"/>
-      </w:r>
-      <w:r>
-        <w:rPr>
-          <w:lang w:val="en-US"/>
-        </w:rPr>
-        <w:instrText xml:space="preserve"> ADDIN ZOTERO_ITEM CSL_CITATION {"citationID":"2gO7tznB","properties":{"custom":"(2006, 15)","formattedCitation":"(2006, 15)","plainCitation":"(2006, 15)","noteIndex":0},"citationItems":[{"id":2182,"uris":["http://zotero.org/users/229193/items/U3PQHQZZ"],"uri":["http://zotero.org/users/229193/items/U3PQHQZZ"],"itemData":{"id":2182,"type":"book","title":"The Logic of Pre-Electoral Coalition Formation","publisher":"Ohio State University Press","publisher-place":"Columbus","event-place":"Columbus","author":[{"family":"Golder","given":"Sona Nadenichek"}],"issued":{"date-parts":[["2006",1,1]]}},"locator":"15","label":"page"}],"schema":"https://github.com/citation-style-language/schema/raw/master/csl-citation.json"} </w:instrText>
-      </w:r>
-      <w:r>
-        <w:rPr>
-          <w:lang w:val="en-US"/>
-        </w:rPr>
-        <w:fldChar w:fldCharType="separate"/>
-      </w:r>
-      <w:r>
-        <w:rPr>
-          <w:noProof/>
-          <w:lang w:val="en-US"/>
-        </w:rPr>
-        <w:t>(2006, 15)</w:t>
-      </w:r>
-      <w:r>
-        <w:rPr>
-          <w:lang w:val="en-US"/>
-        </w:rPr>
-        <w:fldChar w:fldCharType="end"/>
-      </w:r>
-      <w:r>
-        <w:rPr>
-          <w:lang w:val="en-US"/>
-        </w:rPr>
-        <w:t xml:space="preserve"> seminal study covered </w:t>
-      </w:r>
-      <w:r>
-        <w:rPr>
-          <w:lang w:val="en-US"/>
-        </w:rPr>
-        <w:t xml:space="preserve">364 legislative elections in </w:t>
-      </w:r>
-      <w:r>
-        <w:rPr>
-          <w:lang w:val="en-US"/>
-        </w:rPr>
-        <w:t xml:space="preserve">23 </w:t>
-      </w:r>
-      <w:r>
-        <w:rPr>
-          <w:lang w:val="en-US"/>
-        </w:rPr>
-        <w:t xml:space="preserve">parliamentary democracies. For the period from 1946 to 2002 </w:t>
-      </w:r>
-      <w:r>
-        <w:rPr>
-          <w:lang w:val="en-US"/>
-        </w:rPr>
-        <w:t>Golder codes</w:t>
-      </w:r>
-      <w:r>
-        <w:rPr>
-          <w:lang w:val="en-US"/>
-        </w:rPr>
-        <w:t xml:space="preserve"> 240 pre-electoral coalitions. A related study on voter turnout in parliamentary elections </w:t>
-      </w:r>
-      <w:r>
-        <w:rPr>
-          <w:lang w:val="en-US"/>
-        </w:rPr>
-        <w:t xml:space="preserve">between 1970 and 2011 modifies Golder’s data to include information on 223 legislative elections in 19 democracies </w:t>
-      </w:r>
-      <w:r>
-        <w:rPr>
-          <w:lang w:val="en-US"/>
-        </w:rPr>
-        <w:fldChar w:fldCharType="begin"/>
-      </w:r>
-      <w:r>
-        <w:rPr>
-          <w:lang w:val="en-US"/>
-        </w:rPr>
-        <w:instrText xml:space="preserve"> ADDIN ZOTERO_ITEM CSL_CITATION {"citationID":"dhDM3kAE","properties":{"formattedCitation":"(Tillman 2015)","plainCitation":"(Tillman 2015)","noteIndex":0},"citationItems":[{"id":2194,"uris":["http://zotero.org/users/229193/items/G466ZPB9"],"uri":["http://zotero.org/users/229193/items/G466ZPB9"],"itemData":{"id":2194,"type":"article-journal","title":"Pre-electoral coalitions and voter turnout","container-title":"Party Politics","page":"726-737","volume":"21","issue":"5","source":"Crossref","DOI":"10.1177/1354068813499868","ISSN":"1354-0688, 1460-3683","language":"en","author":[{"family":"Tillman","given":"Erik R"}],"issued":{"date-parts":[["2015",9]]}}}],"schema":"https://github.com/citation-style-language/schema/raw/master/csl-citation.json"} </w:instrText>
-      </w:r>
-      <w:r>
-        <w:rPr>
-          <w:lang w:val="en-US"/>
-        </w:rPr>
-        <w:fldChar w:fldCharType="separate"/>
-      </w:r>
-      <w:r>
-        <w:rPr>
-          <w:noProof/>
-          <w:lang w:val="en-US"/>
-        </w:rPr>
-        <w:t>(Tillman 2015)</w:t>
-      </w:r>
-      <w:r>
-        <w:rPr>
-          <w:lang w:val="en-US"/>
-        </w:rPr>
-        <w:fldChar w:fldCharType="end"/>
-      </w:r>
-      <w:r>
-        <w:rPr>
-          <w:lang w:val="en-US"/>
-        </w:rPr>
-        <w:t xml:space="preserve">. </w:t>
-      </w:r>
-      <w:r>
-        <w:rPr>
-          <w:lang w:val="en-US"/>
-        </w:rPr>
-        <w:t>In extension of these efforts,</w:t>
-      </w:r>
-      <w:r>
-        <w:rPr>
-          <w:lang w:val="en-US"/>
-        </w:rPr>
-        <w:t xml:space="preserve"> our data cover 562 parliamentary elections across 35 EU and OECD democracies</w:t>
-      </w:r>
-      <w:r>
-        <w:rPr>
-          <w:lang w:val="en-US"/>
-        </w:rPr>
-        <w:t>, including Central and Eastern Europe</w:t>
+        <w:t>Our data build on those prior efforts</w:t>
+      </w:r>
+      <w:r>
+        <w:rPr>
+          <w:lang w:val="en-US"/>
+        </w:rPr>
+        <w:t xml:space="preserve"> and increase both</w:t>
+      </w:r>
+      <w:r>
+        <w:rPr>
+          <w:lang w:val="en-US"/>
+        </w:rPr>
+        <w:t xml:space="preserve"> the coverage and granularity of data on pre-electoral coalitions in parliamentary democracies. More precisely, o</w:t>
+      </w:r>
+      <w:r>
+        <w:rPr>
+          <w:lang w:val="en-US"/>
+        </w:rPr>
+        <w:t xml:space="preserve">ur data </w:t>
+      </w:r>
+      <w:r>
+        <w:rPr>
+          <w:lang w:val="en-US"/>
+        </w:rPr>
+        <w:t xml:space="preserve">cover </w:t>
+      </w:r>
+      <w:r>
+        <w:rPr>
+          <w:lang w:val="en-US"/>
+        </w:rPr>
+        <w:t>562 parliamentary elections across 35 EU and OECD democracies</w:t>
+      </w:r>
+      <w:r>
+        <w:rPr>
+          <w:lang w:val="en-US"/>
+        </w:rPr>
+        <w:t xml:space="preserve"> between 1945 and 2015</w:t>
       </w:r>
       <w:r>
         <w:rPr>
@@ -331,6 +723,132 @@
       </w:r>
       <w:r>
         <w:rPr>
+          <w:lang w:val="en-US"/>
+        </w:rPr>
+        <w:t xml:space="preserve"> They</w:t>
+      </w:r>
+      <w:r>
+        <w:rPr>
+          <w:lang w:val="en-US"/>
+        </w:rPr>
+        <w:t xml:space="preserve"> </w:t>
+      </w:r>
+      <w:r>
+        <w:rPr>
+          <w:lang w:val="en-US"/>
+        </w:rPr>
+        <w:t>identif</w:t>
+      </w:r>
+      <w:r>
+        <w:rPr>
+          <w:lang w:val="en-US"/>
+        </w:rPr>
+        <w:t>y</w:t>
+      </w:r>
+      <w:r>
+        <w:rPr>
+          <w:lang w:val="en-US"/>
+        </w:rPr>
+        <w:t xml:space="preserve"> </w:t>
+      </w:r>
+      <w:r>
+        <w:rPr>
+          <w:lang w:val="en-US"/>
+        </w:rPr>
+        <w:t>493</w:t>
+      </w:r>
+      <w:r>
+        <w:rPr>
+          <w:lang w:val="en-US"/>
+        </w:rPr>
+        <w:t xml:space="preserve"> </w:t>
+      </w:r>
+      <w:r>
+        <w:rPr>
+          <w:lang w:val="en-US"/>
+        </w:rPr>
+        <w:t>pre-electoral coalitions</w:t>
+      </w:r>
+      <w:r>
+        <w:rPr>
+          <w:lang w:val="en-US"/>
+        </w:rPr>
+        <w:t xml:space="preserve"> and additionally provide i</w:t>
+      </w:r>
+      <w:r>
+        <w:rPr>
+          <w:lang w:val="en-US"/>
+        </w:rPr>
+        <w:t xml:space="preserve">nformation on </w:t>
+      </w:r>
+      <w:r>
+        <w:rPr>
+          <w:lang w:val="en-US"/>
+        </w:rPr>
+        <w:t xml:space="preserve">participating parties, </w:t>
+      </w:r>
+      <w:r>
+        <w:rPr>
+          <w:lang w:val="en-US"/>
+        </w:rPr>
+        <w:t xml:space="preserve">the </w:t>
+      </w:r>
+      <w:r>
+        <w:rPr>
+          <w:lang w:val="en-US"/>
+        </w:rPr>
+        <w:t>type</w:t>
+      </w:r>
+      <w:r>
+        <w:rPr>
+          <w:lang w:val="en-US"/>
+        </w:rPr>
+        <w:t xml:space="preserve"> of PEC</w:t>
+      </w:r>
+      <w:r>
+        <w:rPr>
+          <w:lang w:val="en-US"/>
+        </w:rPr>
+        <w:t xml:space="preserve"> formed</w:t>
+      </w:r>
+      <w:r>
+        <w:rPr>
+          <w:lang w:val="en-US"/>
+        </w:rPr>
+        <w:t xml:space="preserve">, the existence of a joint program, and </w:t>
+      </w:r>
+      <w:r>
+        <w:rPr>
+          <w:lang w:val="en-US"/>
+        </w:rPr>
+        <w:t xml:space="preserve">the </w:t>
+      </w:r>
+      <w:r>
+        <w:rPr>
+          <w:lang w:val="en-US"/>
+        </w:rPr>
+        <w:t>PEC</w:t>
+      </w:r>
+      <w:r>
+        <w:rPr>
+          <w:lang w:val="en-US"/>
+        </w:rPr>
+        <w:t xml:space="preserve">’s </w:t>
+      </w:r>
+      <w:r>
+        <w:rPr>
+          <w:lang w:val="en-US"/>
+        </w:rPr>
+        <w:t>incumbency status</w:t>
+      </w:r>
+      <w:r>
+        <w:rPr>
+          <w:lang w:val="en-US"/>
+        </w:rPr>
+        <w:t>.</w:t>
+      </w:r>
+      <w:r>
+        <w:rPr>
           <w:rStyle w:val="FootnoteReference"/>
           <w:lang w:val="en-US"/>
         </w:rPr>
@@ -346,37 +864,67 @@
         <w:rPr>
           <w:lang w:val="en-US"/>
         </w:rPr>
-        <w:t>F</w:t>
-      </w:r>
-      <w:r>
-        <w:rPr>
-          <w:lang w:val="en-US"/>
-        </w:rPr>
-        <w:t>or the period from 1945 to 2015</w:t>
-      </w:r>
-      <w:r>
-        <w:rPr>
-          <w:lang w:val="en-US"/>
-        </w:rPr>
-        <w:t xml:space="preserve">, </w:t>
-      </w:r>
-      <w:r>
-        <w:rPr>
-          <w:lang w:val="en-US"/>
-        </w:rPr>
-        <w:t xml:space="preserve">our data </w:t>
-      </w:r>
-      <w:r>
-        <w:rPr>
-          <w:lang w:val="en-US"/>
-        </w:rPr>
-        <w:t>identif</w:t>
-      </w:r>
-      <w:r>
-        <w:rPr>
-          <w:lang w:val="en-US"/>
-        </w:rPr>
-        <w:t>y</w:t>
+        <w:t xml:space="preserve">Whereas extant empirical research was primarily concerned with the emergence of pre-electoral coalitions in different political contexts, our </w:t>
+      </w:r>
+      <w:r>
+        <w:rPr>
+          <w:lang w:val="en-US"/>
+        </w:rPr>
+        <w:t xml:space="preserve">data </w:t>
+      </w:r>
+      <w:r>
+        <w:rPr>
+          <w:lang w:val="en-US"/>
+        </w:rPr>
+        <w:t xml:space="preserve">raise additional </w:t>
+      </w:r>
+      <w:r>
+        <w:rPr>
+          <w:lang w:val="en-US"/>
+        </w:rPr>
+        <w:t>questions</w:t>
+      </w:r>
+      <w:r>
+        <w:rPr>
+          <w:lang w:val="en-US"/>
+        </w:rPr>
+        <w:t xml:space="preserve">: </w:t>
+      </w:r>
+      <w:r>
+        <w:rPr>
+          <w:lang w:val="en-US"/>
+        </w:rPr>
+        <w:t>“W</w:t>
+      </w:r>
+      <w:r>
+        <w:rPr>
+          <w:lang w:val="en-US"/>
+        </w:rPr>
+        <w:t>hen do incumbent government</w:t>
+      </w:r>
+      <w:r>
+        <w:rPr>
+          <w:lang w:val="en-US"/>
+        </w:rPr>
+        <w:t>s</w:t>
+      </w:r>
+      <w:r>
+        <w:rPr>
+          <w:lang w:val="en-US"/>
+        </w:rPr>
+        <w:t xml:space="preserve"> form pre-electoral coalitions</w:t>
+      </w:r>
+      <w:r>
+        <w:rPr>
+          <w:lang w:val="en-US"/>
+        </w:rPr>
+        <w:t>?”; “W</w:t>
+      </w:r>
+      <w:r>
+        <w:rPr>
+          <w:lang w:val="en-US"/>
+        </w:rPr>
+        <w:t>hy</w:t>
       </w:r>
       <w:r>
         <w:rPr>
@@ -388,140 +936,20 @@
         <w:rPr>
           <w:lang w:val="en-US"/>
         </w:rPr>
-        <w:t>493</w:t>
-      </w:r>
-      <w:r>
-        <w:rPr>
-          <w:lang w:val="en-US"/>
-        </w:rPr>
-        <w:t xml:space="preserve"> </w:t>
-      </w:r>
-      <w:r>
-        <w:rPr>
-          <w:lang w:val="en-US"/>
-        </w:rPr>
-        <w:t>pre-electoral coalitions</w:t>
-      </w:r>
-      <w:r>
-        <w:rPr>
-          <w:lang w:val="en-US"/>
-        </w:rPr>
-        <w:t>. I</w:t>
-      </w:r>
-      <w:r>
-        <w:rPr>
-          <w:lang w:val="en-US"/>
-        </w:rPr>
-        <w:t xml:space="preserve">nformation on </w:t>
-      </w:r>
-      <w:r>
-        <w:rPr>
-          <w:lang w:val="en-US"/>
-        </w:rPr>
-        <w:t xml:space="preserve">participating parties, </w:t>
-      </w:r>
-      <w:r>
-        <w:rPr>
-          <w:lang w:val="en-US"/>
-        </w:rPr>
-        <w:t>its type, the existence of a joint program, and incumbency status</w:t>
-      </w:r>
-      <w:r>
-        <w:rPr>
-          <w:rStyle w:val="FootnoteReference"/>
-          <w:lang w:val="en-US"/>
-        </w:rPr>
-        <w:footnoteReference w:id="2"/>
-      </w:r>
-      <w:r>
-        <w:rPr>
-          <w:lang w:val="en-US"/>
-        </w:rPr>
-        <w:t xml:space="preserve"> are reported for each of those PECs</w:t>
-      </w:r>
-      <w:r>
-        <w:rPr>
-          <w:lang w:val="en-US"/>
-        </w:rPr>
-        <w:t xml:space="preserve">. </w:t>
-      </w:r>
-      <w:r>
-        <w:rPr>
-          <w:lang w:val="en-US"/>
-        </w:rPr>
-        <w:t xml:space="preserve">With the help of these </w:t>
-      </w:r>
-      <w:r>
-        <w:rPr>
-          <w:lang w:val="en-US"/>
-        </w:rPr>
-        <w:t xml:space="preserve">data scholars will be </w:t>
-      </w:r>
-      <w:r>
-        <w:rPr>
-          <w:lang w:val="en-US"/>
-        </w:rPr>
-        <w:t xml:space="preserve">able </w:t>
-      </w:r>
-      <w:r>
-        <w:rPr>
-          <w:lang w:val="en-US"/>
-        </w:rPr>
-        <w:t>to pose new questions such as</w:t>
-      </w:r>
-      <w:r>
-        <w:rPr>
-          <w:lang w:val="en-US"/>
-        </w:rPr>
-        <w:t>:</w:t>
-      </w:r>
-      <w:r>
-        <w:rPr>
-          <w:lang w:val="en-US"/>
-        </w:rPr>
-        <w:t xml:space="preserve"> </w:t>
-      </w:r>
-      <w:r>
-        <w:rPr>
-          <w:lang w:val="en-US"/>
-        </w:rPr>
-        <w:t>“W</w:t>
-      </w:r>
-      <w:r>
-        <w:rPr>
-          <w:lang w:val="en-US"/>
-        </w:rPr>
-        <w:t>hen do incumbent government form pre-electoral coalitions</w:t>
-      </w:r>
-      <w:r>
-        <w:rPr>
-          <w:lang w:val="en-US"/>
-        </w:rPr>
-        <w:t>?”; “W</w:t>
-      </w:r>
-      <w:r>
-        <w:rPr>
-          <w:lang w:val="en-US"/>
-        </w:rPr>
-        <w:t>hy</w:t>
-      </w:r>
-      <w:r>
-        <w:rPr>
-          <w:lang w:val="en-US"/>
-        </w:rPr>
-        <w:t xml:space="preserve"> </w:t>
-      </w:r>
-      <w:r>
-        <w:rPr>
-          <w:lang w:val="en-US"/>
-        </w:rPr>
         <w:t xml:space="preserve">do </w:t>
       </w:r>
       <w:r>
         <w:rPr>
           <w:lang w:val="en-US"/>
         </w:rPr>
-        <w:t xml:space="preserve">pre-electoral coalitions </w:t>
+        <w:t xml:space="preserve">pre-electoral </w:t>
+      </w:r>
+      <w:r>
+        <w:rPr>
+          <w:lang w:val="en-US"/>
+        </w:rPr>
+        <w:lastRenderedPageBreak/>
+        <w:t xml:space="preserve">coalitions </w:t>
       </w:r>
       <w:r>
         <w:rPr>
@@ -533,7 +961,19 @@
         <w:rPr>
           <w:lang w:val="en-US"/>
         </w:rPr>
-        <w:t xml:space="preserve"> joint programs and to what effect?</w:t>
+        <w:t xml:space="preserve"> joint programs and</w:t>
+      </w:r>
+      <w:r>
+        <w:rPr>
+          <w:lang w:val="en-US"/>
+        </w:rPr>
+        <w:t>, if so,</w:t>
+      </w:r>
+      <w:r>
+        <w:rPr>
+          <w:lang w:val="en-US"/>
+        </w:rPr>
+        <w:t xml:space="preserve"> to what effect?</w:t>
       </w:r>
       <w:r>
         <w:rPr>
@@ -628,7 +1068,27 @@
         <w:rPr>
           <w:lang w:val="en-US"/>
         </w:rPr>
-        <w:t xml:space="preserve">As </w:t>
+        <w:t xml:space="preserve">Countries in our data differ markedly on their experience with pre-electoral </w:t>
+      </w:r>
+      <w:proofErr w:type="spellStart"/>
+      <w:r>
+        <w:rPr>
+          <w:lang w:val="en-US"/>
+        </w:rPr>
+        <w:t>coaltions</w:t>
+      </w:r>
+      <w:proofErr w:type="spellEnd"/>
+      <w:r>
+        <w:rPr>
+          <w:lang w:val="en-US"/>
+        </w:rPr>
+        <w:t>, as can be seen from</w:t>
+      </w:r>
+      <w:r>
+        <w:rPr>
+          <w:lang w:val="en-US"/>
+        </w:rPr>
+        <w:t xml:space="preserve"> </w:t>
       </w:r>
       <w:r>
         <w:rPr>
@@ -663,7 +1123,19 @@
         <w:rPr>
           <w:lang w:val="en-US"/>
         </w:rPr>
-        <w:t xml:space="preserve">Table </w:t>
+        <w:t>T</w:t>
+      </w:r>
+      <w:r>
+        <w:rPr>
+          <w:lang w:val="en-US"/>
+        </w:rPr>
+        <w:t>a</w:t>
+      </w:r>
+      <w:r>
+        <w:rPr>
+          <w:lang w:val="en-US"/>
+        </w:rPr>
+        <w:t xml:space="preserve">ble </w:t>
       </w:r>
       <w:r>
         <w:rPr>
@@ -682,13 +1154,7 @@
         <w:rPr>
           <w:lang w:val="en-US"/>
         </w:rPr>
-        <w:t xml:space="preserve"> shows, </w:t>
-      </w:r>
-      <w:r>
-        <w:rPr>
-          <w:lang w:val="en-US"/>
-        </w:rPr>
-        <w:t xml:space="preserve">countries differ markedly on their experience with pre-electoral coalitions. </w:t>
+        <w:t xml:space="preserve">. </w:t>
       </w:r>
       <w:r>
         <w:rPr>
@@ -718,26 +1184,37 @@
         <w:rPr>
           <w:lang w:val="en-US"/>
         </w:rPr>
-        <w:t>Switzerland. Pre-electoral coalitions in Central and Eastern Europe rank anywhere in between these extremes. For example, PECs formed in 80 percent of all Bulgarian elections and accounted for 54 percent of the popular vote on average</w:t>
-      </w:r>
-      <w:r>
-        <w:rPr>
-          <w:lang w:val="en-US"/>
-        </w:rPr>
-        <w:t>. T</w:t>
-      </w:r>
-      <w:r>
-        <w:rPr>
-          <w:lang w:val="en-US"/>
-        </w:rPr>
-        <w:t xml:space="preserve">hese figures drop to 38 and 10 percent in the Czech Republic. Moreover, our data show considerable variation in both, </w:t>
-      </w:r>
-      <w:r>
-        <w:rPr>
-          <w:lang w:val="en-US"/>
-        </w:rPr>
-        <w:lastRenderedPageBreak/>
-        <w:t xml:space="preserve">the probability to which incumbent governments form pre-electoral coalitions and the likelihood of joint programs. On these accounts, the </w:t>
+        <w:t>Switzerland. Pre-electoral coalitions in Central and Eastern Europe rank anywhere in between these extremes. PECs formed in 80 percent of all Bulgarian elections and accounted for 54 percent of the popular vote on average</w:t>
+      </w:r>
+      <w:r>
+        <w:rPr>
+          <w:lang w:val="en-US"/>
+        </w:rPr>
+        <w:t xml:space="preserve">. </w:t>
+      </w:r>
+      <w:r>
+        <w:rPr>
+          <w:lang w:val="en-US"/>
+        </w:rPr>
+        <w:t>In the Czech Republic, in contrast, t</w:t>
+      </w:r>
+      <w:r>
+        <w:rPr>
+          <w:lang w:val="en-US"/>
+        </w:rPr>
+        <w:t xml:space="preserve">hese figures drop to 38 </w:t>
+      </w:r>
+      <w:r>
+        <w:rPr>
+          <w:lang w:val="en-US"/>
+        </w:rPr>
+        <w:t>respectively</w:t>
+      </w:r>
+      <w:r>
+        <w:rPr>
+          <w:lang w:val="en-US"/>
+        </w:rPr>
+        <w:t xml:space="preserve"> 10 percent. Moreover, our data show considerable variation in both, the probability to which incumbent governments form pre-electoral coalitions and the likelihood of joint programs. On these accounts, the </w:t>
       </w:r>
       <w:r>
         <w:rPr>
@@ -804,7 +1281,19 @@
         <w:rPr>
           <w:lang w:val="en-US"/>
         </w:rPr>
-        <w:t xml:space="preserve"> compete on the same platform.</w:t>
+        <w:t xml:space="preserve"> </w:t>
+      </w:r>
+      <w:r>
+        <w:rPr>
+          <w:lang w:val="en-US"/>
+        </w:rPr>
+        <w:t xml:space="preserve">invest in building a common electoral </w:t>
+      </w:r>
+      <w:r>
+        <w:rPr>
+          <w:lang w:val="en-US"/>
+        </w:rPr>
+        <w:t>platform.</w:t>
       </w:r>
       <w:commentRangeEnd w:id="0"/>
       <w:r>
@@ -976,6 +1465,13 @@
       </w:r>
       <w:r>
         <w:rPr>
+          <w:rStyle w:val="FootnoteReference"/>
+          <w:lang w:val="en-US"/>
+        </w:rPr>
+        <w:footnoteReference w:id="2"/>
+      </w:r>
+      <w:r>
+        <w:rPr>
           <w:lang w:val="en-US"/>
         </w:rPr>
         <w:t xml:space="preserve"> </w:t>
@@ -1092,19 +1588,19 @@
         <w:rPr>
           <w:lang w:val="en-US"/>
         </w:rPr>
-        <w:t>the opposite development. When they were still young, pre-electoral coalitions frequently formed in these democracies meeting an all-time high at 13 PECs in 1992. As the CEE democracies</w:t>
-      </w:r>
-      <w:r>
-        <w:rPr>
-          <w:lang w:val="en-US"/>
-        </w:rPr>
-        <w:t>,</w:t>
-      </w:r>
-      <w:r>
-        <w:rPr>
-          <w:lang w:val="en-US"/>
-        </w:rPr>
-        <w:t xml:space="preserve"> and their party systems</w:t>
+        <w:t xml:space="preserve">the opposite development. When they were still </w:t>
+      </w:r>
+      <w:r>
+        <w:rPr>
+          <w:lang w:val="en-US"/>
+        </w:rPr>
+        <w:t xml:space="preserve">very </w:t>
+      </w:r>
+      <w:r>
+        <w:rPr>
+          <w:lang w:val="en-US"/>
+        </w:rPr>
+        <w:t>young, pre-electoral coalitions frequently formed in these democracies meeting an all-time high at 13 PECs in 1992. As the CEE democracies and their party systems</w:t>
       </w:r>
       <w:r>
         <w:rPr>
@@ -1116,7 +1612,14 @@
         <w:rPr>
           <w:lang w:val="en-US"/>
         </w:rPr>
-        <w:t xml:space="preserve">consolidated, however, PECs lost their attractiveness </w:t>
+        <w:t xml:space="preserve">consolidated, however, </w:t>
+      </w:r>
+      <w:r>
+        <w:rPr>
+          <w:lang w:val="en-US"/>
+        </w:rPr>
+        <w:lastRenderedPageBreak/>
+        <w:t xml:space="preserve">PECs lost their attractiveness </w:t>
       </w:r>
       <w:r>
         <w:rPr>
@@ -1135,6 +1638,43 @@
           <w:lang w:val="en-US"/>
         </w:rPr>
         <w:t>5</w:t>
+      </w:r>
+      <w:r>
+        <w:rPr>
+          <w:lang w:val="en-US"/>
+        </w:rPr>
+        <w:t xml:space="preserve"> </w:t>
+      </w:r>
+      <w:r>
+        <w:rPr>
+          <w:lang w:val="en-US"/>
+        </w:rPr>
+        <w:fldChar w:fldCharType="begin"/>
+      </w:r>
+      <w:r>
+        <w:rPr>
+          <w:lang w:val="en-US"/>
+        </w:rPr>
+        <w:instrText xml:space="preserve"> ADDIN ZOTERO_ITEM CSL_CITATION {"citationID":"3h5tHyGi","properties":{"formattedCitation":"(see Ibenskas 2015)","plainCitation":"(see Ibenskas 2015)","noteIndex":0},"citationItems":[{"id":12729,"uris":["http://zotero.org/users/229193/items/RWI64B4E"],"uri":["http://zotero.org/users/229193/items/RWI64B4E"],"itemData":{"id":12729,"type":"article-journal","title":"Understanding Pre-electoral Coalitions in Central and Eastern Europe","container-title":"British Journal of Political Science","page":"743-761","volume":"46","issue":"4","source":"Crossref","DOI":"10.1017/S0007123414000544","ISSN":"0007-1234, 1469-2112","language":"en","author":[{"family":"Ibenskas","given":"Raimondas"}],"issued":{"date-parts":[["2015"]]}},"prefix":"see"}],"schema":"https://github.com/citation-style-language/schema/raw/master/csl-citation.json"} </w:instrText>
+      </w:r>
+      <w:r>
+        <w:rPr>
+          <w:lang w:val="en-US"/>
+        </w:rPr>
+        <w:fldChar w:fldCharType="separate"/>
+      </w:r>
+      <w:r>
+        <w:rPr>
+          <w:noProof/>
+          <w:lang w:val="en-US"/>
+        </w:rPr>
+        <w:t>(see Ibenskas 2015)</w:t>
+      </w:r>
+      <w:r>
+        <w:rPr>
+          <w:lang w:val="en-US"/>
+        </w:rPr>
+        <w:fldChar w:fldCharType="end"/>
       </w:r>
       <w:r>
         <w:rPr>
@@ -1280,7 +1820,7 @@
         <w:rPr>
           <w:lang w:val="en-US"/>
         </w:rPr>
-        <w:instrText xml:space="preserve"> ADDIN ZOTERO_ITEM CSL_CITATION {"citationID":"eNxJDjj3","properties":{"formattedCitation":"(2006, 17)","plainCitation":"(2006, 17)","noteIndex":0},"citationItems":[{"id":2182,"uris":["http://zotero.org/users/229193/items/U3PQHQZZ"],"uri":["http://zotero.org/users/229193/items/U3PQHQZZ"],"itemData":{"id":2182,"type":"book","title":"The Logic of Pre-Electoral Coalition Formation","publisher":"Ohio State University Press","publisher-place":"Columbus","event-place":"Columbus","author":[{"family":"Golder","given":"Sona Nadenichek"}],"issued":{"date-parts":[["2006",1,1]]}},"locator":"17","suppress-author":true}],"schema":"https://github.com/citation-style-language/schema/raw/master/csl-citation.json"} </w:instrText>
+        <w:instrText xml:space="preserve"> ADDIN ZOTERO_ITEM CSL_CITATION {"citationID":"eNxJDjj3","properties":{"formattedCitation":"(2006, 17)","plainCitation":"(2006, 17)","noteIndex":0},"citationItems":[{"id":10923,"uris":["http://zotero.org/users/229193/items/U3PQHQZZ"],"uri":["http://zotero.org/users/229193/items/U3PQHQZZ"],"itemData":{"id":10923,"type":"book","title":"The Logic of Pre-Electoral Coalition Formation","publisher":"Ohio State University Press","publisher-place":"Columbus","event-place":"Columbus","author":[{"family":"Golder","given":"Sona Nadenichek"}],"issued":{"date-parts":[["2006",1,1]]}},"locator":"17","suppress-author":true}],"schema":"https://github.com/citation-style-language/schema/raw/master/csl-citation.json"} </w:instrText>
       </w:r>
       <w:r>
         <w:rPr>
@@ -1305,25 +1845,372 @@
         <w:rPr>
           <w:lang w:val="en-US"/>
         </w:rPr>
-        <w:t xml:space="preserve">. Accordingly, </w:t>
-      </w:r>
-      <w:r>
-        <w:rPr>
-          <w:lang w:val="en-US"/>
-        </w:rPr>
-        <w:t>political</w:t>
-      </w:r>
-      <w:r>
-        <w:rPr>
-          <w:lang w:val="en-US"/>
-        </w:rPr>
-        <w:t xml:space="preserve"> parties tailor pre-electoral coalition</w:t>
+        <w:t xml:space="preserve"> and </w:t>
+      </w:r>
+      <w:proofErr w:type="spellStart"/>
+      <w:r>
+        <w:rPr>
+          <w:lang w:val="en-US"/>
+        </w:rPr>
+        <w:t>Ibenskas</w:t>
+      </w:r>
+      <w:proofErr w:type="spellEnd"/>
+      <w:r>
+        <w:rPr>
+          <w:lang w:val="en-US"/>
+        </w:rPr>
+        <w:t xml:space="preserve"> </w:t>
+      </w:r>
+      <w:r>
+        <w:rPr>
+          <w:lang w:val="en-US"/>
+        </w:rPr>
+        <w:fldChar w:fldCharType="begin"/>
+      </w:r>
+      <w:r>
+        <w:rPr>
+          <w:lang w:val="en-US"/>
+        </w:rPr>
+        <w:instrText xml:space="preserve"> ADDIN ZOTERO_ITEM CSL_CITATION {"citationID":"NuSRMAzJ","properties":{"formattedCitation":"(2015, 747)","plainCitation":"(2015, 747)","noteIndex":0},"citationItems":[{"id":12729,"uris":["http://zotero.org/users/229193/items/RWI64B4E"],"uri":["http://zotero.org/users/229193/items/RWI64B4E"],"itemData":{"id":12729,"type":"article-journal","title":"Understanding Pre-electoral Coalitions in Central and Eastern Europe","container-title":"British Journal of Political Science","page":"743-761","volume":"46","issue":"4","source":"Crossref","DOI":"10.1017/S0007123414000544","ISSN":"0007-1234, 1469-2112","language":"en","author":[{"family":"Ibenskas","given":"Raimondas"}],"issued":{"date-parts":[["2015"]]}},"locator":"747","suppress-author":true}],"schema":"https://github.com/citation-style-language/schema/raw/master/csl-citation.json"} </w:instrText>
+      </w:r>
+      <w:r>
+        <w:rPr>
+          <w:lang w:val="en-US"/>
+        </w:rPr>
+        <w:fldChar w:fldCharType="separate"/>
+      </w:r>
+      <w:r>
+        <w:rPr>
+          <w:noProof/>
+          <w:lang w:val="en-US"/>
+        </w:rPr>
+        <w:t>(2015, 747)</w:t>
+      </w:r>
+      <w:r>
+        <w:rPr>
+          <w:lang w:val="en-US"/>
+        </w:rPr>
+        <w:fldChar w:fldCharType="end"/>
+      </w:r>
+      <w:r>
+        <w:rPr>
+          <w:lang w:val="en-US"/>
+        </w:rPr>
+        <w:t>.</w:t>
+      </w:r>
+      <w:r>
+        <w:rPr>
+          <w:lang w:val="en-US"/>
+        </w:rPr>
+        <w:t xml:space="preserve"> Accordingly, p</w:t>
+      </w:r>
+      <w:r>
+        <w:rPr>
+          <w:lang w:val="en-US"/>
+        </w:rPr>
+        <w:t>olitical</w:t>
+      </w:r>
+      <w:r>
+        <w:rPr>
+          <w:lang w:val="en-US"/>
+        </w:rPr>
+        <w:t xml:space="preserve"> parties tailor </w:t>
+      </w:r>
+      <w:r>
+        <w:rPr>
+          <w:lang w:val="en-US"/>
+        </w:rPr>
+        <w:t xml:space="preserve">their </w:t>
+      </w:r>
+      <w:r>
+        <w:rPr>
+          <w:lang w:val="en-US"/>
+        </w:rPr>
+        <w:t>pre-electoral coalition</w:t>
       </w:r>
       <w:r>
         <w:rPr>
           <w:lang w:val="en-US"/>
         </w:rPr>
         <w:t>s</w:t>
+      </w:r>
+      <w:r>
+        <w:rPr>
+          <w:lang w:val="en-US"/>
+        </w:rPr>
+        <w:t xml:space="preserve"> to fit their institutional environment.</w:t>
+      </w:r>
+      <w:r>
+        <w:rPr>
+          <w:lang w:val="en-US"/>
+        </w:rPr>
+        <w:t xml:space="preserve"> Our data </w:t>
+      </w:r>
+      <w:r>
+        <w:rPr>
+          <w:lang w:val="en-US"/>
+        </w:rPr>
+        <w:t xml:space="preserve">allow easy </w:t>
+      </w:r>
+      <w:r>
+        <w:rPr>
+          <w:lang w:val="en-US"/>
+        </w:rPr>
+        <w:t xml:space="preserve">follow up </w:t>
+      </w:r>
+      <w:r>
+        <w:rPr>
+          <w:lang w:val="en-US"/>
+        </w:rPr>
+        <w:t xml:space="preserve">of </w:t>
+      </w:r>
+      <w:r>
+        <w:rPr>
+          <w:lang w:val="en-US"/>
+        </w:rPr>
+        <w:t xml:space="preserve">this </w:t>
+      </w:r>
+      <w:r>
+        <w:rPr>
+          <w:lang w:val="en-US"/>
+        </w:rPr>
+        <w:t>intuition:</w:t>
+      </w:r>
+      <w:r>
+        <w:rPr>
+          <w:lang w:val="en-US"/>
+        </w:rPr>
+        <w:t xml:space="preserve"> </w:t>
+      </w:r>
+      <w:r>
+        <w:rPr>
+          <w:lang w:val="en-US"/>
+        </w:rPr>
+        <w:fldChar w:fldCharType="begin"/>
+      </w:r>
+      <w:r>
+        <w:rPr>
+          <w:lang w:val="en-US"/>
+        </w:rPr>
+        <w:instrText xml:space="preserve"> REF _Ref15043562 \h </w:instrText>
+      </w:r>
+      <w:r>
+        <w:rPr>
+          <w:lang w:val="en-US"/>
+        </w:rPr>
+        <w:instrText xml:space="preserve"> \* MERGEFORMAT </w:instrText>
+      </w:r>
+      <w:r>
+        <w:rPr>
+          <w:lang w:val="en-US"/>
+        </w:rPr>
+      </w:r>
+      <w:r>
+        <w:rPr>
+          <w:lang w:val="en-US"/>
+        </w:rPr>
+        <w:fldChar w:fldCharType="separate"/>
+      </w:r>
+      <w:r>
+        <w:rPr>
+          <w:lang w:val="en-US"/>
+        </w:rPr>
+        <w:t xml:space="preserve">Table </w:t>
+      </w:r>
+      <w:r>
+        <w:rPr>
+          <w:noProof/>
+          <w:lang w:val="en-US"/>
+        </w:rPr>
+        <w:t>2</w:t>
+      </w:r>
+      <w:r>
+        <w:rPr>
+          <w:lang w:val="en-US"/>
+        </w:rPr>
+        <w:fldChar w:fldCharType="end"/>
+      </w:r>
+      <w:r>
+        <w:rPr>
+          <w:lang w:val="en-US"/>
+        </w:rPr>
+        <w:t xml:space="preserve"> reports the marginal distributions of PEC type, incumbency status, and the existence of a joint program </w:t>
+      </w:r>
+      <w:r>
+        <w:rPr>
+          <w:lang w:val="en-US"/>
+        </w:rPr>
+        <w:t>together</w:t>
+      </w:r>
+      <w:r>
+        <w:rPr>
+          <w:lang w:val="en-US"/>
+        </w:rPr>
+        <w:t xml:space="preserve"> with elementary information on the electoral system</w:t>
+      </w:r>
+      <w:r>
+        <w:rPr>
+          <w:lang w:val="en-US"/>
+        </w:rPr>
+        <w:t xml:space="preserve">. </w:t>
+      </w:r>
+      <w:r>
+        <w:rPr>
+          <w:lang w:val="en-US"/>
+        </w:rPr>
+        <w:t xml:space="preserve">The </w:t>
+      </w:r>
+      <w:r>
+        <w:rPr>
+          <w:lang w:val="en-US"/>
+        </w:rPr>
+        <w:t>median</w:t>
+      </w:r>
+      <w:r>
+        <w:rPr>
+          <w:lang w:val="en-US"/>
+        </w:rPr>
+        <w:t>s of</w:t>
+      </w:r>
+      <w:r>
+        <w:rPr>
+          <w:lang w:val="en-US"/>
+        </w:rPr>
+        <w:t xml:space="preserve"> </w:t>
+      </w:r>
+      <w:r>
+        <w:rPr>
+          <w:lang w:val="en-US"/>
+        </w:rPr>
+        <w:t>district magnitude</w:t>
+      </w:r>
+      <w:r>
+        <w:rPr>
+          <w:lang w:val="en-US"/>
+        </w:rPr>
+        <w:t xml:space="preserve"> (DM)</w:t>
+      </w:r>
+      <w:r>
+        <w:rPr>
+          <w:lang w:val="en-US"/>
+        </w:rPr>
+        <w:t>, disproportionality</w:t>
+      </w:r>
+      <w:r>
+        <w:rPr>
+          <w:lang w:val="en-US"/>
+        </w:rPr>
+        <w:t xml:space="preserve"> (</w:t>
+      </w:r>
+      <w:proofErr w:type="spellStart"/>
+      <w:r>
+        <w:rPr>
+          <w:lang w:val="en-US"/>
+        </w:rPr>
+        <w:t>Disprop</w:t>
+      </w:r>
+      <w:proofErr w:type="spellEnd"/>
+      <w:r>
+        <w:rPr>
+          <w:lang w:val="en-US"/>
+        </w:rPr>
+        <w:t>.)</w:t>
+      </w:r>
+      <w:r>
+        <w:rPr>
+          <w:lang w:val="en-US"/>
+        </w:rPr>
+        <w:t xml:space="preserve">, </w:t>
+      </w:r>
+      <w:r>
+        <w:rPr>
+          <w:lang w:val="en-US"/>
+        </w:rPr>
+        <w:t xml:space="preserve">and </w:t>
+      </w:r>
+      <w:r>
+        <w:rPr>
+          <w:lang w:val="en-US"/>
+        </w:rPr>
+        <w:t xml:space="preserve">effective number of electoral parties </w:t>
+      </w:r>
+      <w:r>
+        <w:rPr>
+          <w:lang w:val="en-US"/>
+        </w:rPr>
+        <w:t xml:space="preserve">(Parties) are reported </w:t>
+      </w:r>
+      <w:r>
+        <w:rPr>
+          <w:lang w:val="en-US"/>
+        </w:rPr>
+        <w:t xml:space="preserve">for each variant of pre-electoral coalition. </w:t>
+      </w:r>
+      <w:r>
+        <w:rPr>
+          <w:lang w:val="en-US"/>
+        </w:rPr>
+        <w:t xml:space="preserve">As implied by the table, highly proportional electoral systems </w:t>
+      </w:r>
+      <w:r>
+        <w:rPr>
+          <w:lang w:val="en-US"/>
+        </w:rPr>
+        <w:t xml:space="preserve">give </w:t>
+      </w:r>
+      <w:r>
+        <w:rPr>
+          <w:lang w:val="en-US"/>
+        </w:rPr>
+        <w:t xml:space="preserve">political parties </w:t>
+      </w:r>
+      <w:r>
+        <w:rPr>
+          <w:lang w:val="en-US"/>
+        </w:rPr>
+        <w:t>little</w:t>
+      </w:r>
+      <w:r>
+        <w:rPr>
+          <w:lang w:val="en-US"/>
+        </w:rPr>
+        <w:t xml:space="preserve"> incentive to increase their coordination efforts beyond public announcements. As the proportionality</w:t>
+      </w:r>
+      <w:r>
+        <w:rPr>
+          <w:lang w:val="en-US"/>
+        </w:rPr>
+        <w:t xml:space="preserve"> of the electoral system </w:t>
+      </w:r>
+      <w:r>
+        <w:rPr>
+          <w:lang w:val="en-US"/>
+        </w:rPr>
+        <w:t>decreases</w:t>
+      </w:r>
+      <w:r>
+        <w:rPr>
+          <w:lang w:val="en-US"/>
+        </w:rPr>
+        <w:t>, however,</w:t>
+      </w:r>
+      <w:r>
+        <w:rPr>
+          <w:lang w:val="en-US"/>
+        </w:rPr>
+        <w:t xml:space="preserve"> PECs take the form of either joint lists and dual-ballot instructions or </w:t>
+      </w:r>
+      <w:r>
+        <w:rPr>
+          <w:lang w:val="en-US"/>
+        </w:rPr>
+        <w:t>nomination agreements and vote transfer instructions. Interestingly though, the more political aspects to electoral coordination within pre-electoral coalitions, incumbents and PECs with joint programs, do note visibly respond to the electoral system</w:t>
+      </w:r>
+      <w:r>
+        <w:rPr>
+          <w:lang w:val="en-US"/>
+        </w:rPr>
+        <w:t>. The medians of district magnitude, disproportionality, and of the effective number of electoral parties is roughly identical across all groups, begging the question of what explains those coordination forms</w:t>
       </w:r>
       <w:bookmarkStart w:id="1" w:name="_GoBack"/>
       <w:bookmarkEnd w:id="1"/>
@@ -1331,268 +2218,7 @@
         <w:rPr>
           <w:lang w:val="en-US"/>
         </w:rPr>
-        <w:t xml:space="preserve"> to fit their institutional environment</w:t>
-      </w:r>
-      <w:r>
-        <w:rPr>
-          <w:lang w:val="en-US"/>
-        </w:rPr>
-        <w:t>, among other things</w:t>
-      </w:r>
-      <w:r>
-        <w:rPr>
-          <w:lang w:val="en-US"/>
-        </w:rPr>
         <w:t>.</w:t>
-      </w:r>
-      <w:r>
-        <w:rPr>
-          <w:lang w:val="en-US"/>
-        </w:rPr>
-        <w:t xml:space="preserve"> Our data </w:t>
-      </w:r>
-      <w:r>
-        <w:rPr>
-          <w:lang w:val="en-US"/>
-        </w:rPr>
-        <w:t xml:space="preserve">allow easy </w:t>
-      </w:r>
-      <w:r>
-        <w:rPr>
-          <w:lang w:val="en-US"/>
-        </w:rPr>
-        <w:t xml:space="preserve">follow up </w:t>
-      </w:r>
-      <w:r>
-        <w:rPr>
-          <w:lang w:val="en-US"/>
-        </w:rPr>
-        <w:t xml:space="preserve">of </w:t>
-      </w:r>
-      <w:r>
-        <w:rPr>
-          <w:lang w:val="en-US"/>
-        </w:rPr>
-        <w:t>Golder’s intuition:</w:t>
-      </w:r>
-      <w:r>
-        <w:rPr>
-          <w:lang w:val="en-US"/>
-        </w:rPr>
-        <w:t xml:space="preserve"> </w:t>
-      </w:r>
-      <w:r>
-        <w:rPr>
-          <w:lang w:val="en-US"/>
-        </w:rPr>
-        <w:fldChar w:fldCharType="begin"/>
-      </w:r>
-      <w:r>
-        <w:rPr>
-          <w:lang w:val="en-US"/>
-        </w:rPr>
-        <w:instrText xml:space="preserve"> REF _Ref15043562 \h </w:instrText>
-      </w:r>
-      <w:r>
-        <w:rPr>
-          <w:lang w:val="en-US"/>
-        </w:rPr>
-        <w:instrText xml:space="preserve"> \* MERGEFORMAT </w:instrText>
-      </w:r>
-      <w:r>
-        <w:rPr>
-          <w:lang w:val="en-US"/>
-        </w:rPr>
-      </w:r>
-      <w:r>
-        <w:rPr>
-          <w:lang w:val="en-US"/>
-        </w:rPr>
-        <w:fldChar w:fldCharType="separate"/>
-      </w:r>
-      <w:r>
-        <w:rPr>
-          <w:lang w:val="en-US"/>
-        </w:rPr>
-        <w:t xml:space="preserve">Table </w:t>
-      </w:r>
-      <w:r>
-        <w:rPr>
-          <w:noProof/>
-          <w:lang w:val="en-US"/>
-        </w:rPr>
-        <w:t>2</w:t>
-      </w:r>
-      <w:r>
-        <w:rPr>
-          <w:lang w:val="en-US"/>
-        </w:rPr>
-        <w:fldChar w:fldCharType="end"/>
-      </w:r>
-      <w:r>
-        <w:rPr>
-          <w:lang w:val="en-US"/>
-        </w:rPr>
-        <w:t xml:space="preserve"> reports the marginal distributions of PEC type, incumbency status, and the existence of a joint program </w:t>
-      </w:r>
-      <w:r>
-        <w:rPr>
-          <w:lang w:val="en-US"/>
-        </w:rPr>
-        <w:t>together</w:t>
-      </w:r>
-      <w:r>
-        <w:rPr>
-          <w:lang w:val="en-US"/>
-        </w:rPr>
-        <w:t xml:space="preserve"> with elementary information on the electoral system</w:t>
-      </w:r>
-      <w:r>
-        <w:rPr>
-          <w:lang w:val="en-US"/>
-        </w:rPr>
-        <w:t>. More precisely, median</w:t>
-      </w:r>
-      <w:r>
-        <w:rPr>
-          <w:lang w:val="en-US"/>
-        </w:rPr>
-        <w:t xml:space="preserve"> </w:t>
-      </w:r>
-      <w:r>
-        <w:rPr>
-          <w:lang w:val="en-US"/>
-        </w:rPr>
-        <w:t>district magnitude</w:t>
-      </w:r>
-      <w:r>
-        <w:rPr>
-          <w:lang w:val="en-US"/>
-        </w:rPr>
-        <w:t xml:space="preserve"> (DM)</w:t>
-      </w:r>
-      <w:r>
-        <w:rPr>
-          <w:lang w:val="en-US"/>
-        </w:rPr>
-        <w:t>, disproportionality</w:t>
-      </w:r>
-      <w:r>
-        <w:rPr>
-          <w:lang w:val="en-US"/>
-        </w:rPr>
-        <w:t xml:space="preserve"> (</w:t>
-      </w:r>
-      <w:proofErr w:type="spellStart"/>
-      <w:r>
-        <w:rPr>
-          <w:lang w:val="en-US"/>
-        </w:rPr>
-        <w:t>Disprop</w:t>
-      </w:r>
-      <w:proofErr w:type="spellEnd"/>
-      <w:r>
-        <w:rPr>
-          <w:lang w:val="en-US"/>
-        </w:rPr>
-        <w:t>.)</w:t>
-      </w:r>
-      <w:r>
-        <w:rPr>
-          <w:lang w:val="en-US"/>
-        </w:rPr>
-        <w:t xml:space="preserve">, </w:t>
-      </w:r>
-      <w:r>
-        <w:rPr>
-          <w:lang w:val="en-US"/>
-        </w:rPr>
-        <w:t xml:space="preserve">and </w:t>
-      </w:r>
-      <w:r>
-        <w:rPr>
-          <w:lang w:val="en-US"/>
-        </w:rPr>
-        <w:t xml:space="preserve">effective number of electoral parties </w:t>
-      </w:r>
-      <w:r>
-        <w:rPr>
-          <w:lang w:val="en-US"/>
-        </w:rPr>
-        <w:t xml:space="preserve">(Parties) are reported </w:t>
-      </w:r>
-      <w:r>
-        <w:rPr>
-          <w:lang w:val="en-US"/>
-        </w:rPr>
-        <w:t xml:space="preserve">for each variant of pre-electoral coalition. </w:t>
-      </w:r>
-      <w:r>
-        <w:rPr>
-          <w:lang w:val="en-US"/>
-        </w:rPr>
-        <w:t xml:space="preserve">As implied by the table, highly proportional electoral systems </w:t>
-      </w:r>
-      <w:r>
-        <w:rPr>
-          <w:lang w:val="en-US"/>
-        </w:rPr>
-        <w:t xml:space="preserve">give </w:t>
-      </w:r>
-      <w:r>
-        <w:rPr>
-          <w:lang w:val="en-US"/>
-        </w:rPr>
-        <w:t xml:space="preserve">political parties </w:t>
-      </w:r>
-      <w:r>
-        <w:rPr>
-          <w:lang w:val="en-US"/>
-        </w:rPr>
-        <w:t>little</w:t>
-      </w:r>
-      <w:r>
-        <w:rPr>
-          <w:lang w:val="en-US"/>
-        </w:rPr>
-        <w:t xml:space="preserve"> </w:t>
-      </w:r>
-      <w:r>
-        <w:rPr>
-          <w:lang w:val="en-US"/>
-        </w:rPr>
-        <w:lastRenderedPageBreak/>
-        <w:t>incentive to increase their coordination efforts beyond public announcements. As the proportionality</w:t>
-      </w:r>
-      <w:r>
-        <w:rPr>
-          <w:lang w:val="en-US"/>
-        </w:rPr>
-        <w:t xml:space="preserve"> of the electoral system </w:t>
-      </w:r>
-      <w:r>
-        <w:rPr>
-          <w:lang w:val="en-US"/>
-        </w:rPr>
-        <w:t>decreases</w:t>
-      </w:r>
-      <w:r>
-        <w:rPr>
-          <w:lang w:val="en-US"/>
-        </w:rPr>
-        <w:t>, however,</w:t>
-      </w:r>
-      <w:r>
-        <w:rPr>
-          <w:lang w:val="en-US"/>
-        </w:rPr>
-        <w:t xml:space="preserve"> PECs take the form of either joint lists and dual-ballot instructions or </w:t>
-      </w:r>
-      <w:r>
-        <w:rPr>
-          <w:lang w:val="en-US"/>
-        </w:rPr>
-        <w:t>nomination agreements and vote transfer instructions. Interestingly though, the more political aspects to electoral coordination within pre-electoral coalitions, incumbents and PECs with joint programs, do note visibly respond to the electoral system.</w:t>
       </w:r>
     </w:p>
     <w:p>
@@ -14693,6 +15319,14 @@
                 <w:lang w:eastAsia="en-GB"/>
               </w:rPr>
             </w:pPr>
+            <w:r>
+              <w:rPr>
+                <w:rFonts w:ascii="Calibri" w:eastAsia="Times New Roman" w:hAnsi="Calibri" w:cs="Times New Roman"/>
+                <w:color w:val="000000"/>
+                <w:lang w:eastAsia="en-GB"/>
+              </w:rPr>
+              <w:t>Median</w:t>
+            </w:r>
           </w:p>
         </w:tc>
         <w:tc>
@@ -18306,61 +18940,25 @@
         <w:rPr>
           <w:lang w:val="en-US"/>
         </w:rPr>
-        <w:t xml:space="preserve"> By </w:t>
-      </w:r>
-      <w:r>
-        <w:rPr>
-          <w:lang w:val="en-US"/>
-        </w:rPr>
-        <w:t>CEE</w:t>
-      </w:r>
-      <w:r>
-        <w:rPr>
-          <w:lang w:val="en-US"/>
-        </w:rPr>
-        <w:t xml:space="preserve"> </w:t>
-      </w:r>
-      <w:r>
-        <w:rPr>
-          <w:lang w:val="en-US"/>
-        </w:rPr>
-        <w:t xml:space="preserve">countries </w:t>
-      </w:r>
-      <w:r>
-        <w:rPr>
-          <w:lang w:val="en-US"/>
-        </w:rPr>
-        <w:t>we refer to</w:t>
-      </w:r>
-      <w:r>
-        <w:rPr>
-          <w:lang w:val="en-US"/>
-        </w:rPr>
-        <w:t xml:space="preserve"> </w:t>
-      </w:r>
-      <w:r>
-        <w:rPr>
-          <w:lang w:val="en-US"/>
-        </w:rPr>
-        <w:t xml:space="preserve">Bulgaria, Croatia, Czech Republic, Estonia, Hungary, Latvia, Lithuania, Poland, Romania, Slovakia, </w:t>
-      </w:r>
-      <w:r>
-        <w:rPr>
-          <w:lang w:val="en-US"/>
-        </w:rPr>
-        <w:t xml:space="preserve">and </w:t>
-      </w:r>
-      <w:r>
-        <w:rPr>
-          <w:lang w:val="en-US"/>
-        </w:rPr>
-        <w:t>Slovenia</w:t>
-      </w:r>
-      <w:r>
-        <w:rPr>
-          <w:lang w:val="en-US"/>
-        </w:rPr>
-        <w:t>.</w:t>
+        <w:t xml:space="preserve"> We code pre-elec</w:t>
+      </w:r>
+      <w:r>
+        <w:rPr>
+          <w:lang w:val="en-US"/>
+        </w:rPr>
+        <w:t>t</w:t>
+      </w:r>
+      <w:r>
+        <w:rPr>
+          <w:lang w:val="en-US"/>
+        </w:rPr>
+        <w:t>oral coalitions as incumbent if all members of</w:t>
+      </w:r>
+      <w:r>
+        <w:rPr>
+          <w:lang w:val="en-US"/>
+        </w:rPr>
+        <w:t xml:space="preserve"> the coalition enjoyed cabinet rank in the government immediately preceding the elections.</w:t>
       </w:r>
     </w:p>
   </w:footnote>
@@ -18382,25 +18980,61 @@
         <w:rPr>
           <w:lang w:val="en-US"/>
         </w:rPr>
-        <w:t xml:space="preserve"> We code pre-elec</w:t>
-      </w:r>
-      <w:r>
-        <w:rPr>
-          <w:lang w:val="en-US"/>
-        </w:rPr>
-        <w:t>t</w:t>
-      </w:r>
-      <w:r>
-        <w:rPr>
-          <w:lang w:val="en-US"/>
-        </w:rPr>
-        <w:t>oral coalitions as incumbent if all members of</w:t>
-      </w:r>
-      <w:r>
-        <w:rPr>
-          <w:lang w:val="en-US"/>
-        </w:rPr>
-        <w:t xml:space="preserve"> the coalition enjoyed cabinet rank in the government immediately preceding the elections.</w:t>
+        <w:t xml:space="preserve"> By </w:t>
+      </w:r>
+      <w:r>
+        <w:rPr>
+          <w:lang w:val="en-US"/>
+        </w:rPr>
+        <w:t>CEE</w:t>
+      </w:r>
+      <w:r>
+        <w:rPr>
+          <w:lang w:val="en-US"/>
+        </w:rPr>
+        <w:t xml:space="preserve"> </w:t>
+      </w:r>
+      <w:r>
+        <w:rPr>
+          <w:lang w:val="en-US"/>
+        </w:rPr>
+        <w:t xml:space="preserve">countries </w:t>
+      </w:r>
+      <w:r>
+        <w:rPr>
+          <w:lang w:val="en-US"/>
+        </w:rPr>
+        <w:t>we refer to</w:t>
+      </w:r>
+      <w:r>
+        <w:rPr>
+          <w:lang w:val="en-US"/>
+        </w:rPr>
+        <w:t xml:space="preserve"> </w:t>
+      </w:r>
+      <w:r>
+        <w:rPr>
+          <w:lang w:val="en-US"/>
+        </w:rPr>
+        <w:t xml:space="preserve">Bulgaria, Croatia, Czech Republic, Estonia, Hungary, Latvia, Lithuania, Poland, Romania, Slovakia, </w:t>
+      </w:r>
+      <w:r>
+        <w:rPr>
+          <w:lang w:val="en-US"/>
+        </w:rPr>
+        <w:t xml:space="preserve">and </w:t>
+      </w:r>
+      <w:r>
+        <w:rPr>
+          <w:lang w:val="en-US"/>
+        </w:rPr>
+        <w:t>Slovenia</w:t>
+      </w:r>
+      <w:r>
+        <w:rPr>
+          <w:lang w:val="en-US"/>
+        </w:rPr>
+        <w:t>.</w:t>
       </w:r>
     </w:p>
   </w:footnote>
@@ -19382,7 +20016,7 @@
 </file>
 
 <file path=customXml/itemProps1.xml><?xml version="1.0" encoding="utf-8"?>
-<ds:datastoreItem xmlns:ds="http://schemas.openxmlformats.org/officeDocument/2006/customXml" ds:itemID="{8AFD9B3B-FDFD-6C44-AA51-5DB66370178C}">
+<ds:datastoreItem xmlns:ds="http://schemas.openxmlformats.org/officeDocument/2006/customXml" ds:itemID="{7EDEF0E3-834C-EC4E-844F-7E7FBCECC0AE}">
   <ds:schemaRefs>
     <ds:schemaRef ds:uri="http://schemas.openxmlformats.org/officeDocument/2006/bibliography"/>
   </ds:schemaRefs>

</xml_diff>